<commit_message>
new version of project proposal - tasks to be added
</commit_message>
<xml_diff>
--- a/CST8218 Project Proposal.docx
+++ b/CST8218 Project Proposal.docx
@@ -1,6 +1,6 @@
 
 <file path=word/document.xml><?xml version="1.0" encoding="utf-8"?>
-<w:document xmlns:wpc="http://schemas.microsoft.com/office/word/2010/wordprocessingCanvas" xmlns:mc="http://schemas.openxmlformats.org/markup-compatibility/2006" xmlns:o="urn:schemas-microsoft-com:office:office" xmlns:r="http://schemas.openxmlformats.org/officeDocument/2006/relationships" xmlns:m="http://schemas.openxmlformats.org/officeDocument/2006/math" xmlns:v="urn:schemas-microsoft-com:vml" xmlns:wp14="http://schemas.microsoft.com/office/word/2010/wordprocessingDrawing" xmlns:wp="http://schemas.openxmlformats.org/drawingml/2006/wordprocessingDrawing" xmlns:w10="urn:schemas-microsoft-com:office:word" xmlns:w="http://schemas.openxmlformats.org/wordprocessingml/2006/main" xmlns:w14="http://schemas.microsoft.com/office/word/2010/wordml" xmlns:w15="http://schemas.microsoft.com/office/word/2012/wordml" xmlns:wpg="http://schemas.microsoft.com/office/word/2010/wordprocessingGroup" xmlns:wpi="http://schemas.microsoft.com/office/word/2010/wordprocessingInk" xmlns:wne="http://schemas.microsoft.com/office/word/2006/wordml" xmlns:wps="http://schemas.microsoft.com/office/word/2010/wordprocessingShape" mc:Ignorable="w14 w15 wp14">
+<w:document xmlns:wpc="http://schemas.microsoft.com/office/word/2010/wordprocessingCanvas" xmlns:mo="http://schemas.microsoft.com/office/mac/office/2008/main" xmlns:mc="http://schemas.openxmlformats.org/markup-compatibility/2006" xmlns:mv="urn:schemas-microsoft-com:mac:vml" xmlns:o="urn:schemas-microsoft-com:office:office" xmlns:r="http://schemas.openxmlformats.org/officeDocument/2006/relationships" xmlns:m="http://schemas.openxmlformats.org/officeDocument/2006/math" xmlns:v="urn:schemas-microsoft-com:vml" xmlns:wp14="http://schemas.microsoft.com/office/word/2010/wordprocessingDrawing" xmlns:wp="http://schemas.openxmlformats.org/drawingml/2006/wordprocessingDrawing" xmlns:w10="urn:schemas-microsoft-com:office:word" xmlns:w="http://schemas.openxmlformats.org/wordprocessingml/2006/main" xmlns:w14="http://schemas.microsoft.com/office/word/2010/wordml" xmlns:wpg="http://schemas.microsoft.com/office/word/2010/wordprocessingGroup" xmlns:wpi="http://schemas.microsoft.com/office/word/2010/wordprocessingInk" xmlns:wne="http://schemas.microsoft.com/office/word/2006/wordml" xmlns:wps="http://schemas.microsoft.com/office/word/2010/wordprocessingShape" mc:Ignorable="w14 wp14">
   <w:body>
     <w:p>
       <w:r>
@@ -21,7 +21,7 @@
         <w:t>roposal</w:t>
       </w:r>
       <w:r>
-        <w:t xml:space="preserve"> for </w:t>
+        <w:t xml:space="preserve"> for  </w:t>
       </w:r>
       <w:proofErr w:type="spellStart"/>
       <w:r>
@@ -64,8 +64,13 @@
         <w:t>an</w:t>
       </w:r>
       <w:r>
-        <w:t xml:space="preserve"> Litwinski</w:t>
-      </w:r>
+        <w:t xml:space="preserve"> </w:t>
+      </w:r>
+      <w:proofErr w:type="spellStart"/>
+      <w:r>
+        <w:t>Litwinski</w:t>
+      </w:r>
+      <w:proofErr w:type="spellEnd"/>
     </w:p>
     <w:p>
       <w:r>
@@ -127,13 +132,7 @@
         <w:t xml:space="preserve"> in the form of b</w:t>
       </w:r>
       <w:r>
-        <w:t>logs</w:t>
-      </w:r>
-      <w:r>
-        <w:t>,</w:t>
-      </w:r>
-      <w:r>
-        <w:t xml:space="preserve"> and then post</w:t>
+        <w:t>logs and then post</w:t>
       </w:r>
       <w:r>
         <w:t xml:space="preserve">s within each </w:t>
@@ -181,10 +180,13 @@
         <w:t>their</w:t>
       </w:r>
       <w:r>
-        <w:t xml:space="preserve"> content; h</w:t>
-      </w:r>
-      <w:r>
-        <w:t>owever, the author</w:t>
+        <w:t xml:space="preserve"> content.</w:t>
+      </w:r>
+    </w:p>
+    <w:p/>
+    <w:p>
+      <w:r>
+        <w:t>However, the author</w:t>
       </w:r>
       <w:r>
         <w:t xml:space="preserve"> may grant other user</w:t>
@@ -285,18 +287,15 @@
       </w:r>
       <w:proofErr w:type="gramEnd"/>
       <w:r>
-        <w:t>, then certain posts</w:t>
-      </w:r>
-      <w:r>
-        <w:t xml:space="preserve"> are</w:t>
-      </w:r>
-      <w:r>
-        <w:t xml:space="preserve"> read-only for all users. </w:t>
-      </w:r>
-    </w:p>
-    <w:p/>
-    <w:p/>
-    <w:p>
+        <w:t xml:space="preserve">, then make certain posts read-only for all users. </w:t>
+      </w:r>
+    </w:p>
+    <w:p/>
+    <w:p/>
+    <w:p>
+      <w:r>
+        <w:t xml:space="preserve"> </w:t>
+      </w:r>
       <w:r>
         <w:t>With this is</w:t>
       </w:r>
@@ -324,143 +323,393 @@
         <w:t>on</w:t>
       </w:r>
       <w:r>
-        <w:t xml:space="preserve"> of content. This </w:t>
-      </w:r>
-      <w:r>
-        <w:t>mean</w:t>
-      </w:r>
-      <w:r>
-        <w:t>s that</w:t>
+        <w:t xml:space="preserve"> of content, meaning </w:t>
+      </w:r>
+      <w:proofErr w:type="spellStart"/>
+      <w:r>
+        <w:t>BlogShare</w:t>
+      </w:r>
+      <w:proofErr w:type="spellEnd"/>
+      <w:r>
+        <w:t xml:space="preserve"> is best experienced when users allow their content to be edited by other users. </w:t>
+      </w:r>
+    </w:p>
+    <w:p/>
+    <w:p>
+      <w:r>
+        <w:t>Collaboration will unavoidably lead to un</w:t>
+      </w:r>
+      <w:r>
+        <w:t>wanted edits on user</w:t>
+      </w:r>
+      <w:r>
+        <w:t>s content</w:t>
+      </w:r>
+      <w:r>
+        <w:t>.</w:t>
       </w:r>
       <w:r>
         <w:t xml:space="preserve"> </w:t>
       </w:r>
+    </w:p>
+    <w:p>
+      <w:r>
+        <w:t>To remedy this problem</w:t>
+      </w:r>
+      <w:r>
+        <w:t xml:space="preserve"> a</w:t>
+      </w:r>
+      <w:r>
+        <w:t>n</w:t>
+      </w:r>
+      <w:r>
+        <w:t xml:space="preserve"> edit history will be mai</w:t>
+      </w:r>
+      <w:r>
+        <w:t>ntained for each editable item.  This will allow</w:t>
+      </w:r>
+      <w:r>
+        <w:t xml:space="preserve"> the author to </w:t>
+      </w:r>
+      <w:r>
+        <w:t xml:space="preserve">approve any changes, and if the author hasn’t made a decision after a set amount of time, the change is always approved.  </w:t>
+      </w:r>
+    </w:p>
+    <w:p/>
+    <w:p>
+      <w:r>
+        <w:t xml:space="preserve">There is also a need to develop a feature that will manage the situation where multiple users desire to edit the same file at the same time. </w:t>
+      </w:r>
+    </w:p>
+    <w:p/>
+    <w:p>
       <w:proofErr w:type="spellStart"/>
       <w:r>
         <w:t>BlogShare</w:t>
       </w:r>
       <w:proofErr w:type="spellEnd"/>
       <w:r>
-        <w:t xml:space="preserve"> is best experienced when users allow their content to be edited by other users. </w:t>
-      </w:r>
-    </w:p>
-    <w:p/>
-    <w:p>
-      <w:r>
-        <w:t>Collaboration will unavoidably lead to un</w:t>
-      </w:r>
-      <w:r>
-        <w:t>wanted edits on user</w:t>
-      </w:r>
-      <w:r>
-        <w:t>s</w:t>
-      </w:r>
-      <w:r>
-        <w:t>’</w:t>
-      </w:r>
-      <w:r>
-        <w:t xml:space="preserve"> content</w:t>
-      </w:r>
-      <w:r>
-        <w:t>.</w:t>
+        <w:t xml:space="preserve"> will be disp</w:t>
+      </w:r>
+      <w:r>
+        <w:t>layed within the</w:t>
+      </w:r>
+      <w:r>
+        <w:t xml:space="preserve"> web browser, using JSP, HTML, CSS and JavaScript.</w:t>
       </w:r>
       <w:r>
         <w:t xml:space="preserve"> </w:t>
       </w:r>
     </w:p>
-    <w:p>
-      <w:r>
-        <w:t>To remedy this problem</w:t>
-      </w:r>
-      <w:r>
-        <w:t xml:space="preserve"> a</w:t>
-      </w:r>
-      <w:r>
-        <w:t>n</w:t>
-      </w:r>
-      <w:r>
-        <w:t xml:space="preserve"> edit history will be mai</w:t>
-      </w:r>
-      <w:r>
-        <w:t>ntained for each editable item,</w:t>
+    <w:p/>
+    <w:p/>
+    <w:p>
+      <w:r>
+        <w:lastRenderedPageBreak/>
+        <w:t xml:space="preserve">The layout for </w:t>
+      </w:r>
+      <w:proofErr w:type="spellStart"/>
+      <w:r>
+        <w:t>BlogShare</w:t>
+      </w:r>
+      <w:proofErr w:type="spellEnd"/>
+      <w:r>
+        <w:t xml:space="preserve"> consists of the following files. </w:t>
+      </w:r>
+    </w:p>
+    <w:p/>
+    <w:p>
+      <w:r>
+        <w:t>HTML files:</w:t>
+      </w:r>
+    </w:p>
+    <w:p/>
+    <w:p>
+      <w:r>
+        <w:t xml:space="preserve">Home.html  </w:t>
+      </w:r>
+    </w:p>
+    <w:p>
+      <w:r>
+        <w:t>Profile.html</w:t>
+      </w:r>
+    </w:p>
+    <w:p>
+      <w:r>
+        <w:t>ProfileEdit.html</w:t>
+      </w:r>
+    </w:p>
+    <w:p>
+      <w:r>
+        <w:t>Blog.html</w:t>
+      </w:r>
+    </w:p>
+    <w:p>
+      <w:r>
+        <w:t>BlogEdit.html</w:t>
+      </w:r>
+    </w:p>
+    <w:p>
+      <w:r>
+        <w:t>PostEdit.html</w:t>
+      </w:r>
+    </w:p>
+    <w:p>
+      <w:r>
+        <w:t>SearchResults.html</w:t>
+      </w:r>
+    </w:p>
+    <w:p>
+      <w:r>
+        <w:t>Error.html</w:t>
+      </w:r>
+    </w:p>
+    <w:p/>
+    <w:p>
+      <w:proofErr w:type="gramStart"/>
+      <w:r>
+        <w:t>8 html pages in total.</w:t>
+      </w:r>
+      <w:proofErr w:type="gramEnd"/>
+    </w:p>
+    <w:p/>
+    <w:p>
+      <w:r>
+        <w:t xml:space="preserve">JSP files: </w:t>
+      </w:r>
+    </w:p>
+    <w:p/>
+    <w:p>
+      <w:proofErr w:type="spellStart"/>
+      <w:r>
+        <w:t>Home.jsp</w:t>
+      </w:r>
+      <w:proofErr w:type="spellEnd"/>
+    </w:p>
+    <w:p>
+      <w:proofErr w:type="spellStart"/>
+      <w:r>
+        <w:t>Profile.jsp</w:t>
+      </w:r>
+      <w:proofErr w:type="spellEnd"/>
+    </w:p>
+    <w:p>
+      <w:proofErr w:type="spellStart"/>
+      <w:r>
+        <w:t>ProfileEdit.jsp</w:t>
+      </w:r>
+      <w:proofErr w:type="spellEnd"/>
+    </w:p>
+    <w:p>
+      <w:proofErr w:type="spellStart"/>
+      <w:r>
+        <w:t>Blog.jsp</w:t>
+      </w:r>
+      <w:proofErr w:type="spellEnd"/>
+    </w:p>
+    <w:p>
+      <w:proofErr w:type="spellStart"/>
+      <w:r>
+        <w:t>BlogEdit.jsp</w:t>
+      </w:r>
+      <w:proofErr w:type="spellEnd"/>
+    </w:p>
+    <w:p>
+      <w:proofErr w:type="spellStart"/>
+      <w:r>
+        <w:t>PostEdit.jsp</w:t>
+      </w:r>
+      <w:proofErr w:type="spellEnd"/>
+    </w:p>
+    <w:p>
+      <w:proofErr w:type="spellStart"/>
+      <w:r>
+        <w:t>SearchBar.jsp</w:t>
+      </w:r>
+      <w:proofErr w:type="spellEnd"/>
+    </w:p>
+    <w:p>
+      <w:proofErr w:type="spellStart"/>
+      <w:r>
+        <w:t>SearchResults.jsp</w:t>
+      </w:r>
+      <w:proofErr w:type="spellEnd"/>
+    </w:p>
+    <w:p>
+      <w:proofErr w:type="spellStart"/>
+      <w:r>
+        <w:t>Error.jsp</w:t>
+      </w:r>
+      <w:proofErr w:type="spellEnd"/>
+    </w:p>
+    <w:p/>
+    <w:p>
+      <w:proofErr w:type="gramStart"/>
+      <w:r>
+        <w:t xml:space="preserve">9 </w:t>
+      </w:r>
+      <w:proofErr w:type="spellStart"/>
+      <w:r>
+        <w:t>jsp</w:t>
+      </w:r>
+      <w:proofErr w:type="spellEnd"/>
+      <w:r>
+        <w:t xml:space="preserve"> pages in total.</w:t>
+      </w:r>
+      <w:proofErr w:type="gramEnd"/>
+    </w:p>
+    <w:p/>
+    <w:p/>
+    <w:p>
+      <w:r>
+        <w:t>CSS Pages</w:t>
+      </w:r>
+    </w:p>
+    <w:p/>
+    <w:p>
+      <w:r>
+        <w:t>LookAndFeel.css</w:t>
+      </w:r>
+    </w:p>
+    <w:p>
+      <w:pPr>
+        <w:ind w:left="720"/>
+      </w:pPr>
+      <w:r>
+        <w:t>Will contain styling classes for:</w:t>
+      </w:r>
+    </w:p>
+    <w:p>
+      <w:pPr>
+        <w:pStyle w:val="ListParagraph"/>
+        <w:numPr>
+          <w:ilvl w:val="0"/>
+          <w:numId w:val="8"/>
+        </w:numPr>
+      </w:pPr>
+      <w:r>
+        <w:t>Text</w:t>
+      </w:r>
+    </w:p>
+    <w:p>
+      <w:pPr>
+        <w:pStyle w:val="ListParagraph"/>
+        <w:numPr>
+          <w:ilvl w:val="0"/>
+          <w:numId w:val="8"/>
+        </w:numPr>
+      </w:pPr>
+      <w:r>
+        <w:t>Buttons</w:t>
+      </w:r>
+    </w:p>
+    <w:p>
+      <w:pPr>
+        <w:pStyle w:val="ListParagraph"/>
+        <w:numPr>
+          <w:ilvl w:val="0"/>
+          <w:numId w:val="8"/>
+        </w:numPr>
+      </w:pPr>
+      <w:r>
+        <w:t>Backgrounds</w:t>
+      </w:r>
+    </w:p>
+    <w:p>
+      <w:pPr>
+        <w:pStyle w:val="ListParagraph"/>
+        <w:numPr>
+          <w:ilvl w:val="0"/>
+          <w:numId w:val="8"/>
+        </w:numPr>
+      </w:pPr>
+      <w:r>
+        <w:t xml:space="preserve">HTML Elements (tables, </w:t>
+      </w:r>
+      <w:proofErr w:type="spellStart"/>
+      <w:r>
+        <w:t>divs</w:t>
+      </w:r>
+      <w:proofErr w:type="spellEnd"/>
+      <w:r>
+        <w:t>)</w:t>
+      </w:r>
+    </w:p>
+    <w:p>
+      <w:pPr>
+        <w:pStyle w:val="ListParagraph"/>
+        <w:numPr>
+          <w:ilvl w:val="0"/>
+          <w:numId w:val="8"/>
+        </w:numPr>
+      </w:pPr>
+      <w:proofErr w:type="spellStart"/>
+      <w:proofErr w:type="gramStart"/>
+      <w:r>
+        <w:t>etc</w:t>
+      </w:r>
+      <w:proofErr w:type="spellEnd"/>
+      <w:proofErr w:type="gramEnd"/>
+    </w:p>
+    <w:p>
+      <w:r>
+        <w:t>PageResize.</w:t>
+      </w:r>
+      <w:proofErr w:type="spellStart"/>
+      <w:r>
+        <w:t>css</w:t>
+      </w:r>
+      <w:proofErr w:type="spellEnd"/>
+      <w:proofErr w:type="gramStart"/>
+      <w:r>
+        <w:t>,..may</w:t>
+      </w:r>
+      <w:proofErr w:type="gramEnd"/>
+      <w:r>
+        <w:t xml:space="preserve"> also end up being a .</w:t>
+      </w:r>
+      <w:proofErr w:type="spellStart"/>
+      <w:r>
+        <w:t>jsp</w:t>
+      </w:r>
+      <w:proofErr w:type="spellEnd"/>
+      <w:r>
+        <w:t xml:space="preserve"> file. </w:t>
+      </w:r>
+    </w:p>
+    <w:p>
+      <w:r>
+        <w:t>SearchBar.css</w:t>
+      </w:r>
+    </w:p>
+    <w:p/>
+    <w:p/>
+    <w:p>
+      <w:r>
+        <w:t>The webpag</w:t>
+      </w:r>
+      <w:r>
+        <w:t xml:space="preserve">es </w:t>
+      </w:r>
+      <w:r>
+        <w:t>will be stored on a Server Running</w:t>
+      </w:r>
+      <w:r>
+        <w:t xml:space="preserve"> a version of</w:t>
       </w:r>
       <w:r>
         <w:t xml:space="preserve"> </w:t>
       </w:r>
-      <w:r>
-        <w:t>which</w:t>
-      </w:r>
-      <w:r>
-        <w:t xml:space="preserve"> will allow</w:t>
-      </w:r>
-      <w:r>
-        <w:t xml:space="preserve"> the author to </w:t>
-      </w:r>
-      <w:r>
-        <w:t>approve any changes.</w:t>
-      </w:r>
-      <w:r>
-        <w:t xml:space="preserve"> </w:t>
-      </w:r>
-      <w:r>
-        <w:t>I</w:t>
-      </w:r>
-      <w:r>
-        <w:t xml:space="preserve">f the author hasn’t made a decision after a set amount of time, the change is always approved.  </w:t>
-      </w:r>
-    </w:p>
-    <w:p/>
-    <w:p>
-      <w:r>
-        <w:t xml:space="preserve">There is also a need to develop a feature that will manage the situation where multiple users desire to edit the same file at the same time. </w:t>
-      </w:r>
-    </w:p>
-    <w:p/>
-    <w:p>
       <w:proofErr w:type="spellStart"/>
       <w:r>
-        <w:t>BlogShare</w:t>
+        <w:t>TomCat</w:t>
       </w:r>
       <w:proofErr w:type="spellEnd"/>
       <w:r>
-        <w:t xml:space="preserve"> will be disp</w:t>
-      </w:r>
-      <w:r>
-        <w:t>layed within the</w:t>
-      </w:r>
-      <w:r>
-        <w:t xml:space="preserve"> web browser, using JSP, HTML, CSS and JavaScript.</w:t>
-      </w:r>
-      <w:r>
-        <w:t xml:space="preserve"> </w:t>
-      </w:r>
-    </w:p>
-    <w:p/>
-    <w:p>
-      <w:r>
-        <w:t>The webpag</w:t>
-      </w:r>
-      <w:r>
-        <w:t xml:space="preserve">es </w:t>
-      </w:r>
-      <w:r>
-        <w:t>will be stored on a Server Running</w:t>
-      </w:r>
-      <w:r>
-        <w:t xml:space="preserve"> a version of</w:t>
-      </w:r>
-      <w:r>
-        <w:t xml:space="preserve"> </w:t>
-      </w:r>
-      <w:proofErr w:type="spellStart"/>
-      <w:r>
-        <w:t>TomCat</w:t>
-      </w:r>
-      <w:proofErr w:type="spellEnd"/>
-      <w:r>
         <w:t xml:space="preserve"> 8.0</w:t>
       </w:r>
     </w:p>
+    <w:p/>
     <w:p/>
     <w:p>
       <w:proofErr w:type="spellStart"/>
@@ -475,48 +724,526 @@
     </w:p>
     <w:p>
       <w:r>
-        <w:t>MYSQL database.</w:t>
-      </w:r>
-    </w:p>
-    <w:p/>
-    <w:p>
+        <w:t>MYSQL database</w:t>
+      </w:r>
+      <w:r>
+        <w:t xml:space="preserve"> named </w:t>
+      </w:r>
       <w:proofErr w:type="spellStart"/>
       <w:r>
-        <w:t>BlogShare</w:t>
+        <w:t>BlogShareData</w:t>
       </w:r>
       <w:proofErr w:type="spellEnd"/>
       <w:r>
-        <w:t xml:space="preserve"> is being developed by Vincent </w:t>
+        <w:t>.</w:t>
+      </w:r>
+      <w:r>
+        <w:t xml:space="preserve"> </w:t>
+      </w:r>
+    </w:p>
+    <w:p/>
+    <w:p>
+      <w:bookmarkStart w:id="0" w:name="_GoBack"/>
+      <w:bookmarkEnd w:id="0"/>
+      <w:r>
+        <w:t>The database tables needed t</w:t>
+      </w:r>
+      <w:r>
+        <w:t>o</w:t>
+      </w:r>
+      <w:r>
+        <w:t xml:space="preserve"> represent the data to be stored are. </w:t>
+      </w:r>
+    </w:p>
+    <w:p/>
+    <w:p>
+      <w:r>
+        <w:t>- Users</w:t>
+      </w:r>
+    </w:p>
+    <w:p>
+      <w:r>
+        <w:t>- Blogs</w:t>
+      </w:r>
+    </w:p>
+    <w:p>
+      <w:r>
+        <w:t xml:space="preserve">- </w:t>
       </w:r>
       <w:proofErr w:type="spellStart"/>
       <w:r>
-        <w:t>Quirion</w:t>
+        <w:t>User_Blogs</w:t>
       </w:r>
       <w:proofErr w:type="spellEnd"/>
-      <w:r>
-        <w:t xml:space="preserve">, Jan Litwinski and Derek </w:t>
+    </w:p>
+    <w:p>
+      <w:r>
+        <w:t xml:space="preserve"> - Posts</w:t>
+      </w:r>
+    </w:p>
+    <w:p>
+      <w:r>
+        <w:t xml:space="preserve">- </w:t>
       </w:r>
       <w:proofErr w:type="spellStart"/>
       <w:r>
-        <w:t>Roesner</w:t>
+        <w:t>User_Posts</w:t>
       </w:r>
       <w:proofErr w:type="spellEnd"/>
-      <w:r>
-        <w:t xml:space="preserve">. </w:t>
-      </w:r>
-    </w:p>
-    <w:p/>
-    <w:p>
-      <w:r>
-        <w:t xml:space="preserve">The program will be delivered in four versions </w:t>
+    </w:p>
+    <w:p>
+      <w:r>
+        <w:t>- Edits</w:t>
+      </w:r>
+    </w:p>
+    <w:p>
+      <w:r>
+        <w:t xml:space="preserve">- </w:t>
+      </w:r>
+      <w:proofErr w:type="spellStart"/>
+      <w:r>
+        <w:t>User_Edits</w:t>
+      </w:r>
+      <w:proofErr w:type="spellEnd"/>
+    </w:p>
+    <w:p/>
+    <w:p>
+      <w:r>
+        <w:t>The cardinality of these tables is:</w:t>
+      </w:r>
+    </w:p>
+    <w:p/>
+    <w:p>
+      <w:r>
+        <w:t>ZERO or MANY</w:t>
+      </w:r>
+      <w:r>
+        <w:rPr>
+          <w:i/>
+        </w:rPr>
+        <w:t xml:space="preserve"> Users</w:t>
+      </w:r>
+      <w:r>
+        <w:t xml:space="preserve"> author</w:t>
+      </w:r>
+      <w:r>
+        <w:t xml:space="preserve"> make ZERO or MANY </w:t>
+      </w:r>
+      <w:r>
+        <w:rPr>
+          <w:i/>
+        </w:rPr>
+        <w:t>Blogs</w:t>
+      </w:r>
+    </w:p>
+    <w:p>
+      <w:r>
+        <w:t xml:space="preserve">ONE </w:t>
       </w:r>
       <w:proofErr w:type="gramStart"/>
       <w:r>
-        <w:t>0.1 ,</w:t>
+        <w:rPr>
+          <w:i/>
+        </w:rPr>
+        <w:t>Blog</w:t>
+      </w:r>
+      <w:r>
+        <w:t xml:space="preserve"> is authored by ONE and ONLY ONE </w:t>
+      </w:r>
+      <w:r>
+        <w:rPr>
+          <w:i/>
+        </w:rPr>
+        <w:t>User</w:t>
       </w:r>
       <w:proofErr w:type="gramEnd"/>
-      <w:r>
-        <w:t xml:space="preserve"> 0.2, 0.3, and 1.0.</w:t>
+    </w:p>
+    <w:p/>
+    <w:p>
+      <w:r>
+        <w:t xml:space="preserve">ZERO or MANY </w:t>
+      </w:r>
+      <w:r>
+        <w:rPr>
+          <w:i/>
+        </w:rPr>
+        <w:t>Users</w:t>
+      </w:r>
+      <w:r>
+        <w:t xml:space="preserve"> may create</w:t>
+      </w:r>
+      <w:r>
+        <w:t xml:space="preserve"> ZERO or MANY </w:t>
+      </w:r>
+      <w:r>
+        <w:rPr>
+          <w:i/>
+        </w:rPr>
+        <w:t>Posts</w:t>
+      </w:r>
+    </w:p>
+    <w:p>
+      <w:r>
+        <w:t xml:space="preserve">ONE </w:t>
+      </w:r>
+      <w:r>
+        <w:rPr>
+          <w:i/>
+        </w:rPr>
+        <w:t>P</w:t>
+      </w:r>
+      <w:r>
+        <w:rPr>
+          <w:i/>
+        </w:rPr>
+        <w:t>ost</w:t>
+      </w:r>
+      <w:r>
+        <w:t xml:space="preserve"> is created</w:t>
+      </w:r>
+      <w:r>
+        <w:t xml:space="preserve"> by ONE or MANY </w:t>
+      </w:r>
+      <w:r>
+        <w:rPr>
+          <w:i/>
+        </w:rPr>
+        <w:t>U</w:t>
+      </w:r>
+      <w:r>
+        <w:rPr>
+          <w:i/>
+        </w:rPr>
+        <w:t>sers</w:t>
+      </w:r>
+    </w:p>
+    <w:p/>
+    <w:p>
+      <w:r>
+        <w:t xml:space="preserve">ZERO or MANY </w:t>
+      </w:r>
+      <w:r>
+        <w:rPr>
+          <w:i/>
+        </w:rPr>
+        <w:t>Users</w:t>
+      </w:r>
+      <w:r>
+        <w:t xml:space="preserve"> may make ZERO or MANY </w:t>
+      </w:r>
+      <w:r>
+        <w:rPr>
+          <w:i/>
+        </w:rPr>
+        <w:t>Edits</w:t>
+      </w:r>
+    </w:p>
+    <w:p>
+      <w:r>
+        <w:t xml:space="preserve">ONE </w:t>
+      </w:r>
+      <w:r>
+        <w:rPr>
+          <w:i/>
+        </w:rPr>
+        <w:t>E</w:t>
+      </w:r>
+      <w:r>
+        <w:rPr>
+          <w:i/>
+        </w:rPr>
+        <w:t>dit</w:t>
+      </w:r>
+      <w:r>
+        <w:t xml:space="preserve"> is made my ONE and ONLY ONE </w:t>
+      </w:r>
+      <w:r>
+        <w:rPr>
+          <w:i/>
+        </w:rPr>
+        <w:t>User</w:t>
+      </w:r>
+    </w:p>
+    <w:p/>
+    <w:p>
+      <w:r>
+        <w:t xml:space="preserve">ONE </w:t>
+      </w:r>
+      <w:r>
+        <w:rPr>
+          <w:i/>
+        </w:rPr>
+        <w:t>Blog</w:t>
+      </w:r>
+      <w:r>
+        <w:t xml:space="preserve"> may contain ONE or MANY </w:t>
+      </w:r>
+      <w:r>
+        <w:rPr>
+          <w:i/>
+        </w:rPr>
+        <w:t>Posts</w:t>
+      </w:r>
+    </w:p>
+    <w:p>
+      <w:r>
+        <w:t xml:space="preserve">ONE </w:t>
+      </w:r>
+      <w:r>
+        <w:rPr>
+          <w:i/>
+        </w:rPr>
+        <w:t>Post</w:t>
+      </w:r>
+      <w:r>
+        <w:t xml:space="preserve"> is contained in ONE and ONLY ONE </w:t>
+      </w:r>
+      <w:r>
+        <w:rPr>
+          <w:i/>
+        </w:rPr>
+        <w:t>Blog</w:t>
+      </w:r>
+    </w:p>
+    <w:p/>
+    <w:p>
+      <w:r>
+        <w:t xml:space="preserve">ONE </w:t>
+      </w:r>
+      <w:r>
+        <w:rPr>
+          <w:i/>
+        </w:rPr>
+        <w:t>Blog</w:t>
+      </w:r>
+      <w:r>
+        <w:t xml:space="preserve"> may have ZERO or MANY </w:t>
+      </w:r>
+      <w:r>
+        <w:rPr>
+          <w:i/>
+        </w:rPr>
+        <w:t>Edits</w:t>
+      </w:r>
+    </w:p>
+    <w:p>
+      <w:r>
+        <w:t xml:space="preserve">ONE </w:t>
+      </w:r>
+      <w:r>
+        <w:rPr>
+          <w:i/>
+        </w:rPr>
+        <w:t>Edit</w:t>
+      </w:r>
+      <w:r>
+        <w:t xml:space="preserve"> is applied to ONE and ONLY ONE </w:t>
+      </w:r>
+      <w:r>
+        <w:rPr>
+          <w:i/>
+        </w:rPr>
+        <w:t>Blog</w:t>
+      </w:r>
+    </w:p>
+    <w:p/>
+    <w:p>
+      <w:r>
+        <w:t xml:space="preserve">ONE </w:t>
+      </w:r>
+      <w:proofErr w:type="gramStart"/>
+      <w:r>
+        <w:rPr>
+          <w:i/>
+        </w:rPr>
+        <w:t>Blog</w:t>
+      </w:r>
+      <w:r>
+        <w:t xml:space="preserve"> can be</w:t>
+      </w:r>
+      <w:r>
+        <w:t xml:space="preserve"> edited by ONE and ONLY ONE </w:t>
+      </w:r>
+      <w:r>
+        <w:rPr>
+          <w:i/>
+        </w:rPr>
+        <w:t>User</w:t>
+      </w:r>
+      <w:proofErr w:type="gramEnd"/>
+    </w:p>
+    <w:p>
+      <w:pPr>
+        <w:rPr>
+          <w:i/>
+        </w:rPr>
+      </w:pPr>
+      <w:r>
+        <w:t>ONE</w:t>
+      </w:r>
+      <w:r>
+        <w:rPr>
+          <w:i/>
+        </w:rPr>
+        <w:t xml:space="preserve"> User</w:t>
+      </w:r>
+      <w:r>
+        <w:t xml:space="preserve"> can</w:t>
+      </w:r>
+      <w:r>
+        <w:t xml:space="preserve"> edit ZERO or MANY </w:t>
+      </w:r>
+      <w:r>
+        <w:rPr>
+          <w:i/>
+        </w:rPr>
+        <w:t>Blogs</w:t>
+      </w:r>
+    </w:p>
+    <w:p/>
+    <w:p>
+      <w:r>
+        <w:t xml:space="preserve">ONE </w:t>
+      </w:r>
+      <w:r>
+        <w:rPr>
+          <w:i/>
+        </w:rPr>
+        <w:t>Post</w:t>
+      </w:r>
+      <w:r>
+        <w:t xml:space="preserve"> may have ZERO or MANY </w:t>
+      </w:r>
+      <w:r>
+        <w:rPr>
+          <w:i/>
+        </w:rPr>
+        <w:t>Edits</w:t>
+      </w:r>
+    </w:p>
+    <w:p>
+      <w:r>
+        <w:t xml:space="preserve">ONE </w:t>
+      </w:r>
+      <w:r>
+        <w:rPr>
+          <w:i/>
+        </w:rPr>
+        <w:t xml:space="preserve">Edit </w:t>
+      </w:r>
+      <w:r>
+        <w:t xml:space="preserve">is applied to ONE and ONLY ONE </w:t>
+      </w:r>
+      <w:r>
+        <w:rPr>
+          <w:i/>
+        </w:rPr>
+        <w:t>Post</w:t>
+      </w:r>
+    </w:p>
+    <w:p/>
+    <w:p>
+      <w:r>
+        <w:t xml:space="preserve">ONE </w:t>
+      </w:r>
+      <w:r>
+        <w:rPr>
+          <w:i/>
+        </w:rPr>
+        <w:t>Post</w:t>
+      </w:r>
+      <w:r>
+        <w:t xml:space="preserve"> may be edited by ONE or MANY </w:t>
+      </w:r>
+      <w:r>
+        <w:rPr>
+          <w:i/>
+        </w:rPr>
+        <w:t>Users</w:t>
+      </w:r>
+    </w:p>
+    <w:p>
+      <w:r>
+        <w:t xml:space="preserve">ONE </w:t>
+      </w:r>
+      <w:r>
+        <w:rPr>
+          <w:i/>
+        </w:rPr>
+        <w:t>User</w:t>
+      </w:r>
+      <w:r>
+        <w:t xml:space="preserve"> may edit ONE or MANY </w:t>
+      </w:r>
+      <w:r>
+        <w:rPr>
+          <w:i/>
+        </w:rPr>
+        <w:t>Posts</w:t>
+      </w:r>
+    </w:p>
+    <w:p/>
+    <w:p/>
+    <w:p/>
+    <w:p/>
+    <w:p/>
+    <w:p/>
+    <w:p/>
+    <w:p/>
+    <w:p>
+      <w:r>
+        <w:lastRenderedPageBreak/>
+        <w:t>The program will be delivered in four versions</w:t>
+      </w:r>
+      <w:r>
+        <w:t xml:space="preserve">, on the following dates. </w:t>
+      </w:r>
+    </w:p>
+    <w:p/>
+    <w:p>
+      <w:r>
+        <w:t xml:space="preserve">0.1 </w:t>
+      </w:r>
+      <w:proofErr w:type="gramStart"/>
+      <w:r>
+        <w:t xml:space="preserve">- </w:t>
+      </w:r>
+      <w:r>
+        <w:t xml:space="preserve"> </w:t>
+      </w:r>
+      <w:r>
+        <w:t>Sept</w:t>
+      </w:r>
+      <w:proofErr w:type="gramEnd"/>
+      <w:r>
+        <w:t xml:space="preserve"> 25th</w:t>
+      </w:r>
+    </w:p>
+    <w:p/>
+    <w:p>
+      <w:r>
+        <w:t xml:space="preserve">0.2 </w:t>
+      </w:r>
+      <w:r>
+        <w:t>– Oct 9th</w:t>
+      </w:r>
+    </w:p>
+    <w:p/>
+    <w:p>
+      <w:r>
+        <w:t xml:space="preserve">0.3 </w:t>
+      </w:r>
+      <w:r>
+        <w:t>– Nov 12th</w:t>
+      </w:r>
+    </w:p>
+    <w:p/>
+    <w:p>
+      <w:r>
+        <w:t xml:space="preserve">1.0 </w:t>
+      </w:r>
+      <w:r>
+        <w:t>– Nov 21th????</w:t>
       </w:r>
     </w:p>
     <w:p/>
@@ -612,9 +1339,11 @@
     </w:p>
     <w:p/>
     <w:p>
+      <w:proofErr w:type="gramStart"/>
       <w:r>
         <w:t>Distribution of tasks to be determined later in development.</w:t>
       </w:r>
+      <w:proofErr w:type="gramEnd"/>
     </w:p>
     <w:p>
       <w:r>
@@ -860,77 +1589,15 @@
       </w:r>
     </w:p>
     <w:p/>
-    <w:p/>
-    <w:p/>
-    <w:p/>
-    <w:p/>
-    <w:p/>
-    <w:p>
-      <w:bookmarkStart w:id="0" w:name="_GoBack"/>
-      <w:bookmarkEnd w:id="0"/>
-    </w:p>
-    <w:p>
-      <w:r>
-        <w:rPr>
-          <w:noProof/>
-          <w:lang w:val="en-CA" w:eastAsia="en-CA"/>
-        </w:rPr>
-        <w:lastRenderedPageBreak/>
-        <w:drawing>
-          <wp:anchor distT="0" distB="0" distL="114300" distR="114300" simplePos="0" relativeHeight="251658240" behindDoc="0" locked="0" layoutInCell="1" allowOverlap="1" wp14:anchorId="43A3BDBD" wp14:editId="28158F43">
-            <wp:simplePos x="0" y="0"/>
-            <wp:positionH relativeFrom="column">
-              <wp:posOffset>-988060</wp:posOffset>
-            </wp:positionH>
-            <wp:positionV relativeFrom="paragraph">
-              <wp:posOffset>-810895</wp:posOffset>
-            </wp:positionV>
-            <wp:extent cx="7447280" cy="4804410"/>
-            <wp:effectExtent l="0" t="0" r="1270" b="0"/>
-            <wp:wrapSquare wrapText="bothSides"/>
-            <wp:docPr id="2" name="Picture 2"/>
-            <wp:cNvGraphicFramePr>
-              <a:graphicFrameLocks xmlns:a="http://schemas.openxmlformats.org/drawingml/2006/main" noChangeAspect="1"/>
-            </wp:cNvGraphicFramePr>
-            <a:graphic xmlns:a="http://schemas.openxmlformats.org/drawingml/2006/main">
-              <a:graphicData uri="http://schemas.openxmlformats.org/drawingml/2006/picture">
-                <pic:pic xmlns:pic="http://schemas.openxmlformats.org/drawingml/2006/picture">
-                  <pic:nvPicPr>
-                    <pic:cNvPr id="2" name="ProposalDiagram.png"/>
-                    <pic:cNvPicPr/>
-                  </pic:nvPicPr>
-                  <pic:blipFill>
-                    <a:blip r:embed="rId5">
-                      <a:extLst>
-                        <a:ext uri="{28A0092B-C50C-407E-A947-70E740481C1C}">
-                          <a14:useLocalDpi xmlns:a14="http://schemas.microsoft.com/office/drawing/2010/main" val="0"/>
-                        </a:ext>
-                      </a:extLst>
-                    </a:blip>
-                    <a:stretch>
-                      <a:fillRect/>
-                    </a:stretch>
-                  </pic:blipFill>
-                  <pic:spPr>
-                    <a:xfrm>
-                      <a:off x="0" y="0"/>
-                      <a:ext cx="7447280" cy="4804410"/>
-                    </a:xfrm>
-                    <a:prstGeom prst="rect">
-                      <a:avLst/>
-                    </a:prstGeom>
-                  </pic:spPr>
-                </pic:pic>
-              </a:graphicData>
-            </a:graphic>
-            <wp14:sizeRelH relativeFrom="page">
-              <wp14:pctWidth>0</wp14:pctWidth>
-            </wp14:sizeRelH>
-            <wp14:sizeRelV relativeFrom="page">
-              <wp14:pctHeight>0</wp14:pctHeight>
-            </wp14:sizeRelV>
-          </wp:anchor>
-        </w:drawing>
+    <w:p>
+      <w:r>
+        <w:t>Each member is responsible for the following aspects of the version presentations.</w:t>
+      </w:r>
+    </w:p>
+    <w:p/>
+    <w:p>
+      <w:r>
+        <w:t xml:space="preserve">Each member is responsible for the following aspects of system documentation. </w:t>
       </w:r>
     </w:p>
     <w:sectPr>
@@ -944,7 +1611,7 @@
 </file>
 
 <file path=word/numbering.xml><?xml version="1.0" encoding="utf-8"?>
-<w:numbering xmlns:wpc="http://schemas.microsoft.com/office/word/2010/wordprocessingCanvas" xmlns:mc="http://schemas.openxmlformats.org/markup-compatibility/2006" xmlns:o="urn:schemas-microsoft-com:office:office" xmlns:r="http://schemas.openxmlformats.org/officeDocument/2006/relationships" xmlns:m="http://schemas.openxmlformats.org/officeDocument/2006/math" xmlns:v="urn:schemas-microsoft-com:vml" xmlns:wp14="http://schemas.microsoft.com/office/word/2010/wordprocessingDrawing" xmlns:wp="http://schemas.openxmlformats.org/drawingml/2006/wordprocessingDrawing" xmlns:w10="urn:schemas-microsoft-com:office:word" xmlns:w="http://schemas.openxmlformats.org/wordprocessingml/2006/main" xmlns:w14="http://schemas.microsoft.com/office/word/2010/wordml" xmlns:w15="http://schemas.microsoft.com/office/word/2012/wordml" xmlns:wpg="http://schemas.microsoft.com/office/word/2010/wordprocessingGroup" xmlns:wpi="http://schemas.microsoft.com/office/word/2010/wordprocessingInk" xmlns:wne="http://schemas.microsoft.com/office/word/2006/wordml" xmlns:wps="http://schemas.microsoft.com/office/word/2010/wordprocessingShape" mc:Ignorable="w14 w15 wp14">
+<w:numbering xmlns:wpc="http://schemas.microsoft.com/office/word/2010/wordprocessingCanvas" xmlns:mo="http://schemas.microsoft.com/office/mac/office/2008/main" xmlns:mc="http://schemas.openxmlformats.org/markup-compatibility/2006" xmlns:mv="urn:schemas-microsoft-com:mac:vml" xmlns:o="urn:schemas-microsoft-com:office:office" xmlns:r="http://schemas.openxmlformats.org/officeDocument/2006/relationships" xmlns:m="http://schemas.openxmlformats.org/officeDocument/2006/math" xmlns:v="urn:schemas-microsoft-com:vml" xmlns:wp14="http://schemas.microsoft.com/office/word/2010/wordprocessingDrawing" xmlns:wp="http://schemas.openxmlformats.org/drawingml/2006/wordprocessingDrawing" xmlns:w10="urn:schemas-microsoft-com:office:word" xmlns:w="http://schemas.openxmlformats.org/wordprocessingml/2006/main" xmlns:w14="http://schemas.microsoft.com/office/word/2010/wordml" xmlns:wpg="http://schemas.microsoft.com/office/word/2010/wordprocessingGroup" xmlns:wpi="http://schemas.microsoft.com/office/word/2010/wordprocessingInk" xmlns:wne="http://schemas.microsoft.com/office/word/2006/wordml" xmlns:wps="http://schemas.microsoft.com/office/word/2010/wordprocessingShape" mc:Ignorable="w14 wp14">
   <w:abstractNum w:abstractNumId="0">
     <w:nsid w:val="11CC000A"/>
     <w:multiLevelType w:val="multilevel"/>
@@ -1283,6 +1950,119 @@
     </w:lvl>
   </w:abstractNum>
   <w:abstractNum w:abstractNumId="3">
+    <w:nsid w:val="3C216D7D"/>
+    <w:multiLevelType w:val="hybridMultilevel"/>
+    <w:tmpl w:val="F92A8D54"/>
+    <w:lvl w:ilvl="0" w:tplc="64B287D8">
+      <w:start w:val="9"/>
+      <w:numFmt w:val="bullet"/>
+      <w:lvlText w:val="-"/>
+      <w:lvlJc w:val="left"/>
+      <w:pPr>
+        <w:ind w:left="1080" w:hanging="360"/>
+      </w:pPr>
+      <w:rPr>
+        <w:rFonts w:ascii="Cambria" w:eastAsiaTheme="minorEastAsia" w:hAnsi="Cambria" w:cstheme="minorBidi" w:hint="default"/>
+      </w:rPr>
+    </w:lvl>
+    <w:lvl w:ilvl="1" w:tplc="04090003" w:tentative="1">
+      <w:start w:val="1"/>
+      <w:numFmt w:val="bullet"/>
+      <w:lvlText w:val="o"/>
+      <w:lvlJc w:val="left"/>
+      <w:pPr>
+        <w:ind w:left="1800" w:hanging="360"/>
+      </w:pPr>
+      <w:rPr>
+        <w:rFonts w:ascii="Courier New" w:hAnsi="Courier New" w:cs="Courier New" w:hint="default"/>
+      </w:rPr>
+    </w:lvl>
+    <w:lvl w:ilvl="2" w:tplc="04090005" w:tentative="1">
+      <w:start w:val="1"/>
+      <w:numFmt w:val="bullet"/>
+      <w:lvlText w:val=""/>
+      <w:lvlJc w:val="left"/>
+      <w:pPr>
+        <w:ind w:left="2520" w:hanging="360"/>
+      </w:pPr>
+      <w:rPr>
+        <w:rFonts w:ascii="Wingdings" w:hAnsi="Wingdings" w:hint="default"/>
+      </w:rPr>
+    </w:lvl>
+    <w:lvl w:ilvl="3" w:tplc="04090001" w:tentative="1">
+      <w:start w:val="1"/>
+      <w:numFmt w:val="bullet"/>
+      <w:lvlText w:val=""/>
+      <w:lvlJc w:val="left"/>
+      <w:pPr>
+        <w:ind w:left="3240" w:hanging="360"/>
+      </w:pPr>
+      <w:rPr>
+        <w:rFonts w:ascii="Symbol" w:hAnsi="Symbol" w:hint="default"/>
+      </w:rPr>
+    </w:lvl>
+    <w:lvl w:ilvl="4" w:tplc="04090003" w:tentative="1">
+      <w:start w:val="1"/>
+      <w:numFmt w:val="bullet"/>
+      <w:lvlText w:val="o"/>
+      <w:lvlJc w:val="left"/>
+      <w:pPr>
+        <w:ind w:left="3960" w:hanging="360"/>
+      </w:pPr>
+      <w:rPr>
+        <w:rFonts w:ascii="Courier New" w:hAnsi="Courier New" w:cs="Courier New" w:hint="default"/>
+      </w:rPr>
+    </w:lvl>
+    <w:lvl w:ilvl="5" w:tplc="04090005" w:tentative="1">
+      <w:start w:val="1"/>
+      <w:numFmt w:val="bullet"/>
+      <w:lvlText w:val=""/>
+      <w:lvlJc w:val="left"/>
+      <w:pPr>
+        <w:ind w:left="4680" w:hanging="360"/>
+      </w:pPr>
+      <w:rPr>
+        <w:rFonts w:ascii="Wingdings" w:hAnsi="Wingdings" w:hint="default"/>
+      </w:rPr>
+    </w:lvl>
+    <w:lvl w:ilvl="6" w:tplc="04090001" w:tentative="1">
+      <w:start w:val="1"/>
+      <w:numFmt w:val="bullet"/>
+      <w:lvlText w:val=""/>
+      <w:lvlJc w:val="left"/>
+      <w:pPr>
+        <w:ind w:left="5400" w:hanging="360"/>
+      </w:pPr>
+      <w:rPr>
+        <w:rFonts w:ascii="Symbol" w:hAnsi="Symbol" w:hint="default"/>
+      </w:rPr>
+    </w:lvl>
+    <w:lvl w:ilvl="7" w:tplc="04090003" w:tentative="1">
+      <w:start w:val="1"/>
+      <w:numFmt w:val="bullet"/>
+      <w:lvlText w:val="o"/>
+      <w:lvlJc w:val="left"/>
+      <w:pPr>
+        <w:ind w:left="6120" w:hanging="360"/>
+      </w:pPr>
+      <w:rPr>
+        <w:rFonts w:ascii="Courier New" w:hAnsi="Courier New" w:cs="Courier New" w:hint="default"/>
+      </w:rPr>
+    </w:lvl>
+    <w:lvl w:ilvl="8" w:tplc="04090005" w:tentative="1">
+      <w:start w:val="1"/>
+      <w:numFmt w:val="bullet"/>
+      <w:lvlText w:val=""/>
+      <w:lvlJc w:val="left"/>
+      <w:pPr>
+        <w:ind w:left="6840" w:hanging="360"/>
+      </w:pPr>
+      <w:rPr>
+        <w:rFonts w:ascii="Wingdings" w:hAnsi="Wingdings" w:hint="default"/>
+      </w:rPr>
+    </w:lvl>
+  </w:abstractNum>
+  <w:abstractNum w:abstractNumId="4">
     <w:nsid w:val="41994272"/>
     <w:multiLevelType w:val="hybridMultilevel"/>
     <w:tmpl w:val="AAE242C2"/>
@@ -1394,7 +2174,7 @@
       </w:rPr>
     </w:lvl>
   </w:abstractNum>
-  <w:abstractNum w:abstractNumId="4">
+  <w:abstractNum w:abstractNumId="5">
     <w:nsid w:val="500A5245"/>
     <w:multiLevelType w:val="hybridMultilevel"/>
     <w:tmpl w:val="B7BEA278"/>
@@ -1506,7 +2286,7 @@
       </w:rPr>
     </w:lvl>
   </w:abstractNum>
-  <w:abstractNum w:abstractNumId="5">
+  <w:abstractNum w:abstractNumId="6">
     <w:nsid w:val="563C05BB"/>
     <w:multiLevelType w:val="hybridMultilevel"/>
     <w:tmpl w:val="5BA8ADFE"/>
@@ -1618,7 +2398,7 @@
       </w:rPr>
     </w:lvl>
   </w:abstractNum>
-  <w:abstractNum w:abstractNumId="6">
+  <w:abstractNum w:abstractNumId="7">
     <w:nsid w:val="7C120889"/>
     <w:multiLevelType w:val="multilevel"/>
     <w:tmpl w:val="2348F434"/>
@@ -1737,25 +2517,28 @@
     <w:abstractNumId w:val="0"/>
   </w:num>
   <w:num w:numId="3">
+    <w:abstractNumId w:val="6"/>
+  </w:num>
+  <w:num w:numId="4">
     <w:abstractNumId w:val="5"/>
   </w:num>
-  <w:num w:numId="4">
+  <w:num w:numId="5">
     <w:abstractNumId w:val="4"/>
-  </w:num>
-  <w:num w:numId="5">
-    <w:abstractNumId w:val="3"/>
   </w:num>
   <w:num w:numId="6">
     <w:abstractNumId w:val="2"/>
   </w:num>
   <w:num w:numId="7">
-    <w:abstractNumId w:val="6"/>
+    <w:abstractNumId w:val="7"/>
+  </w:num>
+  <w:num w:numId="8">
+    <w:abstractNumId w:val="3"/>
   </w:num>
 </w:numbering>
 </file>
 
 <file path=word/styles.xml><?xml version="1.0" encoding="utf-8"?>
-<w:styles xmlns:mc="http://schemas.openxmlformats.org/markup-compatibility/2006" xmlns:r="http://schemas.openxmlformats.org/officeDocument/2006/relationships" xmlns:w="http://schemas.openxmlformats.org/wordprocessingml/2006/main" xmlns:w14="http://schemas.microsoft.com/office/word/2010/wordml" xmlns:w15="http://schemas.microsoft.com/office/word/2012/wordml" mc:Ignorable="w14 w15">
+<w:styles xmlns:mc="http://schemas.openxmlformats.org/markup-compatibility/2006" xmlns:r="http://schemas.openxmlformats.org/officeDocument/2006/relationships" xmlns:w="http://schemas.openxmlformats.org/wordprocessingml/2006/main" xmlns:w14="http://schemas.microsoft.com/office/word/2010/wordml" mc:Ignorable="w14">
   <w:docDefaults>
     <w:rPrDefault>
       <w:rPr>
@@ -1767,369 +2550,359 @@
     </w:rPrDefault>
     <w:pPrDefault/>
   </w:docDefaults>
-  <w:latentStyles w:defLockedState="0" w:defUIPriority="99" w:defSemiHidden="0" w:defUnhideWhenUsed="0" w:defQFormat="0" w:count="371">
-    <w:lsdException w:name="Normal" w:uiPriority="0" w:qFormat="1"/>
-    <w:lsdException w:name="heading 1" w:uiPriority="9" w:qFormat="1"/>
-    <w:lsdException w:name="heading 2" w:semiHidden="1" w:uiPriority="9" w:unhideWhenUsed="1" w:qFormat="1"/>
-    <w:lsdException w:name="heading 3" w:semiHidden="1" w:uiPriority="9" w:unhideWhenUsed="1" w:qFormat="1"/>
-    <w:lsdException w:name="heading 4" w:semiHidden="1" w:uiPriority="9" w:unhideWhenUsed="1" w:qFormat="1"/>
-    <w:lsdException w:name="heading 5" w:semiHidden="1" w:uiPriority="9" w:unhideWhenUsed="1" w:qFormat="1"/>
-    <w:lsdException w:name="heading 6" w:semiHidden="1" w:uiPriority="9" w:unhideWhenUsed="1" w:qFormat="1"/>
-    <w:lsdException w:name="heading 7" w:semiHidden="1" w:uiPriority="9" w:unhideWhenUsed="1" w:qFormat="1"/>
-    <w:lsdException w:name="heading 8" w:semiHidden="1" w:uiPriority="9" w:unhideWhenUsed="1" w:qFormat="1"/>
-    <w:lsdException w:name="heading 9" w:semiHidden="1" w:uiPriority="9" w:unhideWhenUsed="1" w:qFormat="1"/>
-    <w:lsdException w:name="index 1" w:semiHidden="1" w:unhideWhenUsed="1"/>
-    <w:lsdException w:name="index 2" w:semiHidden="1" w:unhideWhenUsed="1"/>
-    <w:lsdException w:name="index 3" w:semiHidden="1" w:unhideWhenUsed="1"/>
-    <w:lsdException w:name="index 4" w:semiHidden="1" w:unhideWhenUsed="1"/>
-    <w:lsdException w:name="index 5" w:semiHidden="1" w:unhideWhenUsed="1"/>
-    <w:lsdException w:name="index 6" w:semiHidden="1" w:unhideWhenUsed="1"/>
-    <w:lsdException w:name="index 7" w:semiHidden="1" w:unhideWhenUsed="1"/>
-    <w:lsdException w:name="index 8" w:semiHidden="1" w:unhideWhenUsed="1"/>
-    <w:lsdException w:name="index 9" w:semiHidden="1" w:unhideWhenUsed="1"/>
-    <w:lsdException w:name="toc 1" w:semiHidden="1" w:uiPriority="39" w:unhideWhenUsed="1"/>
-    <w:lsdException w:name="toc 2" w:semiHidden="1" w:uiPriority="39" w:unhideWhenUsed="1"/>
-    <w:lsdException w:name="toc 3" w:semiHidden="1" w:uiPriority="39" w:unhideWhenUsed="1"/>
-    <w:lsdException w:name="toc 4" w:semiHidden="1" w:uiPriority="39" w:unhideWhenUsed="1"/>
-    <w:lsdException w:name="toc 5" w:semiHidden="1" w:uiPriority="39" w:unhideWhenUsed="1"/>
-    <w:lsdException w:name="toc 6" w:semiHidden="1" w:uiPriority="39" w:unhideWhenUsed="1"/>
-    <w:lsdException w:name="toc 7" w:semiHidden="1" w:uiPriority="39" w:unhideWhenUsed="1"/>
-    <w:lsdException w:name="toc 8" w:semiHidden="1" w:uiPriority="39" w:unhideWhenUsed="1"/>
-    <w:lsdException w:name="toc 9" w:semiHidden="1" w:uiPriority="39" w:unhideWhenUsed="1"/>
-    <w:lsdException w:name="Normal Indent" w:semiHidden="1" w:unhideWhenUsed="1"/>
-    <w:lsdException w:name="footnote text" w:semiHidden="1" w:unhideWhenUsed="1"/>
-    <w:lsdException w:name="annotation text" w:semiHidden="1" w:unhideWhenUsed="1"/>
-    <w:lsdException w:name="header" w:semiHidden="1" w:unhideWhenUsed="1"/>
-    <w:lsdException w:name="footer" w:semiHidden="1" w:unhideWhenUsed="1"/>
-    <w:lsdException w:name="index heading" w:semiHidden="1" w:unhideWhenUsed="1"/>
-    <w:lsdException w:name="caption" w:semiHidden="1" w:uiPriority="35" w:unhideWhenUsed="1" w:qFormat="1"/>
-    <w:lsdException w:name="table of figures" w:semiHidden="1" w:unhideWhenUsed="1"/>
-    <w:lsdException w:name="envelope address" w:semiHidden="1" w:unhideWhenUsed="1"/>
-    <w:lsdException w:name="envelope return" w:semiHidden="1" w:unhideWhenUsed="1"/>
-    <w:lsdException w:name="footnote reference" w:semiHidden="1" w:unhideWhenUsed="1"/>
-    <w:lsdException w:name="annotation reference" w:semiHidden="1" w:unhideWhenUsed="1"/>
-    <w:lsdException w:name="line number" w:semiHidden="1" w:unhideWhenUsed="1"/>
-    <w:lsdException w:name="page number" w:semiHidden="1" w:unhideWhenUsed="1"/>
-    <w:lsdException w:name="endnote reference" w:semiHidden="1" w:unhideWhenUsed="1"/>
-    <w:lsdException w:name="endnote text" w:semiHidden="1" w:unhideWhenUsed="1"/>
-    <w:lsdException w:name="table of authorities" w:semiHidden="1" w:unhideWhenUsed="1"/>
-    <w:lsdException w:name="macro" w:semiHidden="1" w:unhideWhenUsed="1"/>
-    <w:lsdException w:name="toa heading" w:semiHidden="1" w:unhideWhenUsed="1"/>
-    <w:lsdException w:name="List" w:semiHidden="1" w:unhideWhenUsed="1"/>
-    <w:lsdException w:name="List Bullet" w:semiHidden="1" w:unhideWhenUsed="1"/>
-    <w:lsdException w:name="List Number" w:semiHidden="1" w:unhideWhenUsed="1"/>
-    <w:lsdException w:name="List 2" w:semiHidden="1" w:unhideWhenUsed="1"/>
-    <w:lsdException w:name="List 3" w:semiHidden="1" w:unhideWhenUsed="1"/>
-    <w:lsdException w:name="List 4" w:semiHidden="1" w:unhideWhenUsed="1"/>
-    <w:lsdException w:name="List 5" w:semiHidden="1" w:unhideWhenUsed="1"/>
-    <w:lsdException w:name="List Bullet 2" w:semiHidden="1" w:unhideWhenUsed="1"/>
-    <w:lsdException w:name="List Bullet 3" w:semiHidden="1" w:unhideWhenUsed="1"/>
-    <w:lsdException w:name="List Bullet 4" w:semiHidden="1" w:unhideWhenUsed="1"/>
-    <w:lsdException w:name="List Bullet 5" w:semiHidden="1" w:unhideWhenUsed="1"/>
-    <w:lsdException w:name="List Number 2" w:semiHidden="1" w:unhideWhenUsed="1"/>
-    <w:lsdException w:name="List Number 3" w:semiHidden="1" w:unhideWhenUsed="1"/>
-    <w:lsdException w:name="List Number 4" w:semiHidden="1" w:unhideWhenUsed="1"/>
-    <w:lsdException w:name="List Number 5" w:semiHidden="1" w:unhideWhenUsed="1"/>
-    <w:lsdException w:name="Title" w:uiPriority="10" w:qFormat="1"/>
-    <w:lsdException w:name="Closing" w:semiHidden="1" w:unhideWhenUsed="1"/>
-    <w:lsdException w:name="Signature" w:semiHidden="1" w:unhideWhenUsed="1"/>
-    <w:lsdException w:name="Default Paragraph Font" w:semiHidden="1" w:uiPriority="1" w:unhideWhenUsed="1"/>
-    <w:lsdException w:name="Body Text" w:semiHidden="1" w:unhideWhenUsed="1"/>
-    <w:lsdException w:name="Body Text Indent" w:semiHidden="1" w:unhideWhenUsed="1"/>
-    <w:lsdException w:name="List Continue" w:semiHidden="1" w:unhideWhenUsed="1"/>
-    <w:lsdException w:name="List Continue 2" w:semiHidden="1" w:unhideWhenUsed="1"/>
-    <w:lsdException w:name="List Continue 3" w:semiHidden="1" w:unhideWhenUsed="1"/>
-    <w:lsdException w:name="List Continue 4" w:semiHidden="1" w:unhideWhenUsed="1"/>
-    <w:lsdException w:name="List Continue 5" w:semiHidden="1" w:unhideWhenUsed="1"/>
-    <w:lsdException w:name="Message Header" w:semiHidden="1" w:unhideWhenUsed="1"/>
-    <w:lsdException w:name="Subtitle" w:uiPriority="11" w:qFormat="1"/>
-    <w:lsdException w:name="Salutation" w:semiHidden="1" w:unhideWhenUsed="1"/>
-    <w:lsdException w:name="Date" w:semiHidden="1" w:unhideWhenUsed="1"/>
-    <w:lsdException w:name="Body Text First Indent" w:semiHidden="1" w:unhideWhenUsed="1"/>
-    <w:lsdException w:name="Body Text First Indent 2" w:semiHidden="1" w:unhideWhenUsed="1"/>
-    <w:lsdException w:name="Note Heading" w:semiHidden="1" w:unhideWhenUsed="1"/>
-    <w:lsdException w:name="Body Text 2" w:semiHidden="1" w:unhideWhenUsed="1"/>
-    <w:lsdException w:name="Body Text 3" w:semiHidden="1" w:unhideWhenUsed="1"/>
-    <w:lsdException w:name="Body Text Indent 2" w:semiHidden="1" w:unhideWhenUsed="1"/>
-    <w:lsdException w:name="Body Text Indent 3" w:semiHidden="1" w:unhideWhenUsed="1"/>
-    <w:lsdException w:name="Block Text" w:semiHidden="1" w:unhideWhenUsed="1"/>
-    <w:lsdException w:name="Hyperlink" w:semiHidden="1" w:unhideWhenUsed="1"/>
-    <w:lsdException w:name="FollowedHyperlink" w:semiHidden="1" w:unhideWhenUsed="1"/>
-    <w:lsdException w:name="Strong" w:uiPriority="22" w:qFormat="1"/>
-    <w:lsdException w:name="Emphasis" w:uiPriority="20" w:qFormat="1"/>
-    <w:lsdException w:name="Document Map" w:semiHidden="1" w:unhideWhenUsed="1"/>
-    <w:lsdException w:name="Plain Text" w:semiHidden="1" w:unhideWhenUsed="1"/>
-    <w:lsdException w:name="E-mail Signature" w:semiHidden="1" w:unhideWhenUsed="1"/>
-    <w:lsdException w:name="HTML Top of Form" w:semiHidden="1" w:unhideWhenUsed="1"/>
-    <w:lsdException w:name="HTML Bottom of Form" w:semiHidden="1" w:unhideWhenUsed="1"/>
-    <w:lsdException w:name="Normal (Web)" w:semiHidden="1" w:unhideWhenUsed="1"/>
-    <w:lsdException w:name="HTML Acronym" w:semiHidden="1" w:unhideWhenUsed="1"/>
-    <w:lsdException w:name="HTML Address" w:semiHidden="1" w:unhideWhenUsed="1"/>
-    <w:lsdException w:name="HTML Cite" w:semiHidden="1" w:unhideWhenUsed="1"/>
-    <w:lsdException w:name="HTML Code" w:semiHidden="1" w:unhideWhenUsed="1"/>
-    <w:lsdException w:name="HTML Definition" w:semiHidden="1" w:unhideWhenUsed="1"/>
-    <w:lsdException w:name="HTML Keyboard" w:semiHidden="1" w:unhideWhenUsed="1"/>
-    <w:lsdException w:name="HTML Preformatted" w:semiHidden="1" w:unhideWhenUsed="1"/>
-    <w:lsdException w:name="HTML Sample" w:semiHidden="1" w:unhideWhenUsed="1"/>
-    <w:lsdException w:name="HTML Typewriter" w:semiHidden="1" w:unhideWhenUsed="1"/>
-    <w:lsdException w:name="HTML Variable" w:semiHidden="1" w:unhideWhenUsed="1"/>
-    <w:lsdException w:name="Normal Table" w:semiHidden="1" w:unhideWhenUsed="1"/>
-    <w:lsdException w:name="annotation subject" w:semiHidden="1" w:unhideWhenUsed="1"/>
-    <w:lsdException w:name="No List" w:semiHidden="1" w:unhideWhenUsed="1"/>
-    <w:lsdException w:name="Outline List 1" w:semiHidden="1" w:unhideWhenUsed="1"/>
-    <w:lsdException w:name="Outline List 2" w:semiHidden="1" w:unhideWhenUsed="1"/>
-    <w:lsdException w:name="Outline List 3" w:semiHidden="1" w:unhideWhenUsed="1"/>
-    <w:lsdException w:name="Table Simple 1" w:semiHidden="1" w:unhideWhenUsed="1"/>
-    <w:lsdException w:name="Table Simple 2" w:semiHidden="1" w:unhideWhenUsed="1"/>
-    <w:lsdException w:name="Table Simple 3" w:semiHidden="1" w:unhideWhenUsed="1"/>
-    <w:lsdException w:name="Table Classic 1" w:semiHidden="1" w:unhideWhenUsed="1"/>
-    <w:lsdException w:name="Table Classic 2" w:semiHidden="1" w:unhideWhenUsed="1"/>
-    <w:lsdException w:name="Table Classic 3" w:semiHidden="1" w:unhideWhenUsed="1"/>
-    <w:lsdException w:name="Table Classic 4" w:semiHidden="1" w:unhideWhenUsed="1"/>
-    <w:lsdException w:name="Table Colorful 1" w:semiHidden="1" w:unhideWhenUsed="1"/>
-    <w:lsdException w:name="Table Colorful 2" w:semiHidden="1" w:unhideWhenUsed="1"/>
-    <w:lsdException w:name="Table Colorful 3" w:semiHidden="1" w:unhideWhenUsed="1"/>
-    <w:lsdException w:name="Table Columns 1" w:semiHidden="1" w:unhideWhenUsed="1"/>
-    <w:lsdException w:name="Table Columns 2" w:semiHidden="1" w:unhideWhenUsed="1"/>
-    <w:lsdException w:name="Table Columns 3" w:semiHidden="1" w:unhideWhenUsed="1"/>
-    <w:lsdException w:name="Table Columns 4" w:semiHidden="1" w:unhideWhenUsed="1"/>
-    <w:lsdException w:name="Table Columns 5" w:semiHidden="1" w:unhideWhenUsed="1"/>
-    <w:lsdException w:name="Table Grid 1" w:semiHidden="1" w:unhideWhenUsed="1"/>
-    <w:lsdException w:name="Table Grid 2" w:semiHidden="1" w:unhideWhenUsed="1"/>
-    <w:lsdException w:name="Table Grid 3" w:semiHidden="1" w:unhideWhenUsed="1"/>
-    <w:lsdException w:name="Table Grid 4" w:semiHidden="1" w:unhideWhenUsed="1"/>
-    <w:lsdException w:name="Table Grid 5" w:semiHidden="1" w:unhideWhenUsed="1"/>
-    <w:lsdException w:name="Table Grid 6" w:semiHidden="1" w:unhideWhenUsed="1"/>
-    <w:lsdException w:name="Table Grid 7" w:semiHidden="1" w:unhideWhenUsed="1"/>
-    <w:lsdException w:name="Table Grid 8" w:semiHidden="1" w:unhideWhenUsed="1"/>
-    <w:lsdException w:name="Table List 1" w:semiHidden="1" w:unhideWhenUsed="1"/>
-    <w:lsdException w:name="Table List 2" w:semiHidden="1" w:unhideWhenUsed="1"/>
-    <w:lsdException w:name="Table List 3" w:semiHidden="1" w:unhideWhenUsed="1"/>
-    <w:lsdException w:name="Table List 4" w:semiHidden="1" w:unhideWhenUsed="1"/>
-    <w:lsdException w:name="Table List 5" w:semiHidden="1" w:unhideWhenUsed="1"/>
-    <w:lsdException w:name="Table List 6" w:semiHidden="1" w:unhideWhenUsed="1"/>
-    <w:lsdException w:name="Table List 7" w:semiHidden="1" w:unhideWhenUsed="1"/>
-    <w:lsdException w:name="Table List 8" w:semiHidden="1" w:unhideWhenUsed="1"/>
-    <w:lsdException w:name="Table 3D effects 1" w:semiHidden="1" w:unhideWhenUsed="1"/>
-    <w:lsdException w:name="Table 3D effects 2" w:semiHidden="1" w:unhideWhenUsed="1"/>
-    <w:lsdException w:name="Table 3D effects 3" w:semiHidden="1" w:unhideWhenUsed="1"/>
-    <w:lsdException w:name="Table Contemporary" w:semiHidden="1" w:unhideWhenUsed="1"/>
-    <w:lsdException w:name="Table Elegant" w:semiHidden="1" w:unhideWhenUsed="1"/>
-    <w:lsdException w:name="Table Professional" w:semiHidden="1" w:unhideWhenUsed="1"/>
-    <w:lsdException w:name="Table Subtle 1" w:semiHidden="1" w:unhideWhenUsed="1"/>
-    <w:lsdException w:name="Table Subtle 2" w:semiHidden="1" w:unhideWhenUsed="1"/>
-    <w:lsdException w:name="Table Web 1" w:semiHidden="1" w:unhideWhenUsed="1"/>
-    <w:lsdException w:name="Table Web 2" w:semiHidden="1" w:unhideWhenUsed="1"/>
-    <w:lsdException w:name="Table Web 3" w:semiHidden="1" w:unhideWhenUsed="1"/>
-    <w:lsdException w:name="Balloon Text" w:semiHidden="1" w:unhideWhenUsed="1"/>
-    <w:lsdException w:name="Table Grid" w:uiPriority="59"/>
-    <w:lsdException w:name="Table Theme" w:semiHidden="1" w:unhideWhenUsed="1"/>
-    <w:lsdException w:name="Placeholder Text" w:semiHidden="1"/>
-    <w:lsdException w:name="No Spacing" w:uiPriority="1" w:qFormat="1"/>
-    <w:lsdException w:name="Light Shading" w:uiPriority="60"/>
-    <w:lsdException w:name="Light List" w:uiPriority="61"/>
-    <w:lsdException w:name="Light Grid" w:uiPriority="62"/>
-    <w:lsdException w:name="Medium Shading 1" w:uiPriority="63"/>
-    <w:lsdException w:name="Medium Shading 2" w:uiPriority="64"/>
-    <w:lsdException w:name="Medium List 1" w:uiPriority="65"/>
-    <w:lsdException w:name="Medium List 2" w:uiPriority="66"/>
-    <w:lsdException w:name="Medium Grid 1" w:uiPriority="67"/>
-    <w:lsdException w:name="Medium Grid 2" w:uiPriority="68"/>
-    <w:lsdException w:name="Medium Grid 3" w:uiPriority="69"/>
-    <w:lsdException w:name="Dark List" w:uiPriority="70"/>
-    <w:lsdException w:name="Colorful Shading" w:uiPriority="71"/>
-    <w:lsdException w:name="Colorful List" w:uiPriority="72"/>
-    <w:lsdException w:name="Colorful Grid" w:uiPriority="73"/>
-    <w:lsdException w:name="Light Shading Accent 1" w:uiPriority="60"/>
-    <w:lsdException w:name="Light List Accent 1" w:uiPriority="61"/>
-    <w:lsdException w:name="Light Grid Accent 1" w:uiPriority="62"/>
-    <w:lsdException w:name="Medium Shading 1 Accent 1" w:uiPriority="63"/>
-    <w:lsdException w:name="Medium Shading 2 Accent 1" w:uiPriority="64"/>
-    <w:lsdException w:name="Medium List 1 Accent 1" w:uiPriority="65"/>
-    <w:lsdException w:name="Revision" w:semiHidden="1"/>
-    <w:lsdException w:name="List Paragraph" w:uiPriority="34" w:qFormat="1"/>
-    <w:lsdException w:name="Quote" w:uiPriority="29" w:qFormat="1"/>
-    <w:lsdException w:name="Intense Quote" w:uiPriority="30" w:qFormat="1"/>
-    <w:lsdException w:name="Medium List 2 Accent 1" w:uiPriority="66"/>
-    <w:lsdException w:name="Medium Grid 1 Accent 1" w:uiPriority="67"/>
-    <w:lsdException w:name="Medium Grid 2 Accent 1" w:uiPriority="68"/>
-    <w:lsdException w:name="Medium Grid 3 Accent 1" w:uiPriority="69"/>
-    <w:lsdException w:name="Dark List Accent 1" w:uiPriority="70"/>
-    <w:lsdException w:name="Colorful Shading Accent 1" w:uiPriority="71"/>
-    <w:lsdException w:name="Colorful List Accent 1" w:uiPriority="72"/>
-    <w:lsdException w:name="Colorful Grid Accent 1" w:uiPriority="73"/>
-    <w:lsdException w:name="Light Shading Accent 2" w:uiPriority="60"/>
-    <w:lsdException w:name="Light List Accent 2" w:uiPriority="61"/>
-    <w:lsdException w:name="Light Grid Accent 2" w:uiPriority="62"/>
-    <w:lsdException w:name="Medium Shading 1 Accent 2" w:uiPriority="63"/>
-    <w:lsdException w:name="Medium Shading 2 Accent 2" w:uiPriority="64"/>
-    <w:lsdException w:name="Medium List 1 Accent 2" w:uiPriority="65"/>
-    <w:lsdException w:name="Medium List 2 Accent 2" w:uiPriority="66"/>
-    <w:lsdException w:name="Medium Grid 1 Accent 2" w:uiPriority="67"/>
-    <w:lsdException w:name="Medium Grid 2 Accent 2" w:uiPriority="68"/>
-    <w:lsdException w:name="Medium Grid 3 Accent 2" w:uiPriority="69"/>
-    <w:lsdException w:name="Dark List Accent 2" w:uiPriority="70"/>
-    <w:lsdException w:name="Colorful Shading Accent 2" w:uiPriority="71"/>
-    <w:lsdException w:name="Colorful List Accent 2" w:uiPriority="72"/>
-    <w:lsdException w:name="Colorful Grid Accent 2" w:uiPriority="73"/>
-    <w:lsdException w:name="Light Shading Accent 3" w:uiPriority="60"/>
-    <w:lsdException w:name="Light List Accent 3" w:uiPriority="61"/>
-    <w:lsdException w:name="Light Grid Accent 3" w:uiPriority="62"/>
-    <w:lsdException w:name="Medium Shading 1 Accent 3" w:uiPriority="63"/>
-    <w:lsdException w:name="Medium Shading 2 Accent 3" w:uiPriority="64"/>
-    <w:lsdException w:name="Medium List 1 Accent 3" w:uiPriority="65"/>
-    <w:lsdException w:name="Medium List 2 Accent 3" w:uiPriority="66"/>
-    <w:lsdException w:name="Medium Grid 1 Accent 3" w:uiPriority="67"/>
-    <w:lsdException w:name="Medium Grid 2 Accent 3" w:uiPriority="68"/>
-    <w:lsdException w:name="Medium Grid 3 Accent 3" w:uiPriority="69"/>
-    <w:lsdException w:name="Dark List Accent 3" w:uiPriority="70"/>
-    <w:lsdException w:name="Colorful Shading Accent 3" w:uiPriority="71"/>
-    <w:lsdException w:name="Colorful List Accent 3" w:uiPriority="72"/>
-    <w:lsdException w:name="Colorful Grid Accent 3" w:uiPriority="73"/>
-    <w:lsdException w:name="Light Shading Accent 4" w:uiPriority="60"/>
-    <w:lsdException w:name="Light List Accent 4" w:uiPriority="61"/>
-    <w:lsdException w:name="Light Grid Accent 4" w:uiPriority="62"/>
-    <w:lsdException w:name="Medium Shading 1 Accent 4" w:uiPriority="63"/>
-    <w:lsdException w:name="Medium Shading 2 Accent 4" w:uiPriority="64"/>
-    <w:lsdException w:name="Medium List 1 Accent 4" w:uiPriority="65"/>
-    <w:lsdException w:name="Medium List 2 Accent 4" w:uiPriority="66"/>
-    <w:lsdException w:name="Medium Grid 1 Accent 4" w:uiPriority="67"/>
-    <w:lsdException w:name="Medium Grid 2 Accent 4" w:uiPriority="68"/>
-    <w:lsdException w:name="Medium Grid 3 Accent 4" w:uiPriority="69"/>
-    <w:lsdException w:name="Dark List Accent 4" w:uiPriority="70"/>
-    <w:lsdException w:name="Colorful Shading Accent 4" w:uiPriority="71"/>
-    <w:lsdException w:name="Colorful List Accent 4" w:uiPriority="72"/>
-    <w:lsdException w:name="Colorful Grid Accent 4" w:uiPriority="73"/>
-    <w:lsdException w:name="Light Shading Accent 5" w:uiPriority="60"/>
-    <w:lsdException w:name="Light List Accent 5" w:uiPriority="61"/>
-    <w:lsdException w:name="Light Grid Accent 5" w:uiPriority="62"/>
-    <w:lsdException w:name="Medium Shading 1 Accent 5" w:uiPriority="63"/>
-    <w:lsdException w:name="Medium Shading 2 Accent 5" w:uiPriority="64"/>
-    <w:lsdException w:name="Medium List 1 Accent 5" w:uiPriority="65"/>
-    <w:lsdException w:name="Medium List 2 Accent 5" w:uiPriority="66"/>
-    <w:lsdException w:name="Medium Grid 1 Accent 5" w:uiPriority="67"/>
-    <w:lsdException w:name="Medium Grid 2 Accent 5" w:uiPriority="68"/>
-    <w:lsdException w:name="Medium Grid 3 Accent 5" w:uiPriority="69"/>
-    <w:lsdException w:name="Dark List Accent 5" w:uiPriority="70"/>
-    <w:lsdException w:name="Colorful Shading Accent 5" w:uiPriority="71"/>
-    <w:lsdException w:name="Colorful List Accent 5" w:uiPriority="72"/>
-    <w:lsdException w:name="Colorful Grid Accent 5" w:uiPriority="73"/>
-    <w:lsdException w:name="Light Shading Accent 6" w:uiPriority="60"/>
-    <w:lsdException w:name="Light List Accent 6" w:uiPriority="61"/>
-    <w:lsdException w:name="Light Grid Accent 6" w:uiPriority="62"/>
-    <w:lsdException w:name="Medium Shading 1 Accent 6" w:uiPriority="63"/>
-    <w:lsdException w:name="Medium Shading 2 Accent 6" w:uiPriority="64"/>
-    <w:lsdException w:name="Medium List 1 Accent 6" w:uiPriority="65"/>
-    <w:lsdException w:name="Medium List 2 Accent 6" w:uiPriority="66"/>
-    <w:lsdException w:name="Medium Grid 1 Accent 6" w:uiPriority="67"/>
-    <w:lsdException w:name="Medium Grid 2 Accent 6" w:uiPriority="68"/>
-    <w:lsdException w:name="Medium Grid 3 Accent 6" w:uiPriority="69"/>
-    <w:lsdException w:name="Dark List Accent 6" w:uiPriority="70"/>
-    <w:lsdException w:name="Colorful Shading Accent 6" w:uiPriority="71"/>
-    <w:lsdException w:name="Colorful List Accent 6" w:uiPriority="72"/>
-    <w:lsdException w:name="Colorful Grid Accent 6" w:uiPriority="73"/>
-    <w:lsdException w:name="Subtle Emphasis" w:uiPriority="19" w:qFormat="1"/>
-    <w:lsdException w:name="Intense Emphasis" w:uiPriority="21" w:qFormat="1"/>
-    <w:lsdException w:name="Subtle Reference" w:uiPriority="31" w:qFormat="1"/>
-    <w:lsdException w:name="Intense Reference" w:uiPriority="32" w:qFormat="1"/>
-    <w:lsdException w:name="Book Title" w:uiPriority="33" w:qFormat="1"/>
-    <w:lsdException w:name="Bibliography" w:semiHidden="1" w:uiPriority="37" w:unhideWhenUsed="1"/>
-    <w:lsdException w:name="TOC Heading" w:semiHidden="1" w:uiPriority="39" w:unhideWhenUsed="1" w:qFormat="1"/>
-    <w:lsdException w:name="Grid Table 4" w:uiPriority="49"/>
-    <w:lsdException w:name="Grid Table 5 Dark" w:uiPriority="50"/>
-    <w:lsdException w:name="Grid Table 6 Colorful" w:uiPriority="51"/>
-    <w:lsdException w:name="Grid Table 7 Colorful" w:uiPriority="52"/>
-    <w:lsdException w:name="Grid Table 1 Light Accent 1" w:uiPriority="46"/>
-    <w:lsdException w:name="Grid Table 2 Accent 1" w:uiPriority="47"/>
-    <w:lsdException w:name="Grid Table 3 Accent 1" w:uiPriority="48"/>
-    <w:lsdException w:name="Grid Table 4 Accent 1" w:uiPriority="49"/>
-    <w:lsdException w:name="Grid Table 5 Dark Accent 1" w:uiPriority="50"/>
-    <w:lsdException w:name="Grid Table 6 Colorful Accent 1" w:uiPriority="51"/>
-    <w:lsdException w:name="Grid Table 7 Colorful Accent 1" w:uiPriority="52"/>
-    <w:lsdException w:name="Grid Table 1 Light Accent 2" w:uiPriority="46"/>
-    <w:lsdException w:name="Grid Table 2 Accent 2" w:uiPriority="47"/>
-    <w:lsdException w:name="Grid Table 3 Accent 2" w:uiPriority="48"/>
-    <w:lsdException w:name="Grid Table 4 Accent 2" w:uiPriority="49"/>
-    <w:lsdException w:name="Grid Table 5 Dark Accent 2" w:uiPriority="50"/>
-    <w:lsdException w:name="Grid Table 6 Colorful Accent 2" w:uiPriority="51"/>
-    <w:lsdException w:name="Grid Table 7 Colorful Accent 2" w:uiPriority="52"/>
-    <w:lsdException w:name="Grid Table 1 Light Accent 3" w:uiPriority="46"/>
-    <w:lsdException w:name="Grid Table 2 Accent 3" w:uiPriority="47"/>
-    <w:lsdException w:name="Grid Table 3 Accent 3" w:uiPriority="48"/>
-    <w:lsdException w:name="Grid Table 4 Accent 3" w:uiPriority="49"/>
-    <w:lsdException w:name="Grid Table 5 Dark Accent 3" w:uiPriority="50"/>
-    <w:lsdException w:name="Grid Table 6 Colorful Accent 3" w:uiPriority="51"/>
-    <w:lsdException w:name="Grid Table 7 Colorful Accent 3" w:uiPriority="52"/>
-    <w:lsdException w:name="Grid Table 1 Light Accent 4" w:uiPriority="46"/>
-    <w:lsdException w:name="Grid Table 2 Accent 4" w:uiPriority="47"/>
-    <w:lsdException w:name="Grid Table 3 Accent 4" w:uiPriority="48"/>
-    <w:lsdException w:name="Grid Table 4 Accent 4" w:uiPriority="49"/>
-    <w:lsdException w:name="Grid Table 5 Dark Accent 4" w:uiPriority="50"/>
-    <w:lsdException w:name="Grid Table 6 Colorful Accent 4" w:uiPriority="51"/>
-    <w:lsdException w:name="Grid Table 7 Colorful Accent 4" w:uiPriority="52"/>
-    <w:lsdException w:name="Grid Table 1 Light Accent 5" w:uiPriority="46"/>
-    <w:lsdException w:name="Grid Table 2 Accent 5" w:uiPriority="47"/>
-    <w:lsdException w:name="Grid Table 3 Accent 5" w:uiPriority="48"/>
-    <w:lsdException w:name="Grid Table 4 Accent 5" w:uiPriority="49"/>
-    <w:lsdException w:name="Grid Table 5 Dark Accent 5" w:uiPriority="50"/>
-    <w:lsdException w:name="Grid Table 6 Colorful Accent 5" w:uiPriority="51"/>
-    <w:lsdException w:name="Grid Table 7 Colorful Accent 5" w:uiPriority="52"/>
-    <w:lsdException w:name="Grid Table 1 Light Accent 6" w:uiPriority="46"/>
-    <w:lsdException w:name="Grid Table 2 Accent 6" w:uiPriority="47"/>
-    <w:lsdException w:name="Grid Table 3 Accent 6" w:uiPriority="48"/>
-    <w:lsdException w:name="Grid Table 4 Accent 6" w:uiPriority="49"/>
-    <w:lsdException w:name="Grid Table 5 Dark Accent 6" w:uiPriority="50"/>
-    <w:lsdException w:name="Grid Table 6 Colorful Accent 6" w:uiPriority="51"/>
-    <w:lsdException w:name="Grid Table 7 Colorful Accent 6" w:uiPriority="52"/>
-    <w:lsdException w:name="List Table 1 Light" w:uiPriority="46"/>
-    <w:lsdException w:name="List Table 2" w:uiPriority="47"/>
-    <w:lsdException w:name="List Table 3" w:uiPriority="48"/>
-    <w:lsdException w:name="List Table 4" w:uiPriority="49"/>
-    <w:lsdException w:name="List Table 5 Dark" w:uiPriority="50"/>
-    <w:lsdException w:name="List Table 6 Colorful" w:uiPriority="51"/>
-    <w:lsdException w:name="List Table 7 Colorful" w:uiPriority="52"/>
-    <w:lsdException w:name="List Table 1 Light Accent 1" w:uiPriority="46"/>
-    <w:lsdException w:name="List Table 2 Accent 1" w:uiPriority="47"/>
-    <w:lsdException w:name="List Table 3 Accent 1" w:uiPriority="48"/>
-    <w:lsdException w:name="List Table 4 Accent 1" w:uiPriority="49"/>
-    <w:lsdException w:name="List Table 5 Dark Accent 1" w:uiPriority="50"/>
-    <w:lsdException w:name="List Table 6 Colorful Accent 1" w:uiPriority="51"/>
-    <w:lsdException w:name="List Table 7 Colorful Accent 1" w:uiPriority="52"/>
-    <w:lsdException w:name="List Table 1 Light Accent 2" w:uiPriority="46"/>
-    <w:lsdException w:name="List Table 2 Accent 2" w:uiPriority="47"/>
-    <w:lsdException w:name="List Table 3 Accent 2" w:uiPriority="48"/>
-    <w:lsdException w:name="List Table 4 Accent 2" w:uiPriority="49"/>
-    <w:lsdException w:name="List Table 5 Dark Accent 2" w:uiPriority="50"/>
-    <w:lsdException w:name="List Table 6 Colorful Accent 2" w:uiPriority="51"/>
-    <w:lsdException w:name="List Table 7 Colorful Accent 2" w:uiPriority="52"/>
-    <w:lsdException w:name="List Table 1 Light Accent 3" w:uiPriority="46"/>
-    <w:lsdException w:name="List Table 2 Accent 3" w:uiPriority="47"/>
-    <w:lsdException w:name="List Table 3 Accent 3" w:uiPriority="48"/>
-    <w:lsdException w:name="List Table 4 Accent 3" w:uiPriority="49"/>
-    <w:lsdException w:name="List Table 5 Dark Accent 3" w:uiPriority="50"/>
-    <w:lsdException w:name="List Table 6 Colorful Accent 3" w:uiPriority="51"/>
-    <w:lsdException w:name="List Table 7 Colorful Accent 3" w:uiPriority="52"/>
-    <w:lsdException w:name="List Table 1 Light Accent 4" w:uiPriority="46"/>
-    <w:lsdException w:name="List Table 2 Accent 4" w:uiPriority="47"/>
-    <w:lsdException w:name="List Table 3 Accent 4" w:uiPriority="48"/>
-    <w:lsdException w:name="List Table 4 Accent 4" w:uiPriority="49"/>
-    <w:lsdException w:name="List Table 5 Dark Accent 4" w:uiPriority="50"/>
-    <w:lsdException w:name="List Table 6 Colorful Accent 4" w:uiPriority="51"/>
-    <w:lsdException w:name="List Table 7 Colorful Accent 4" w:uiPriority="52"/>
-    <w:lsdException w:name="List Table 1 Light Accent 5" w:uiPriority="46"/>
-    <w:lsdException w:name="List Table 2 Accent 5" w:uiPriority="47"/>
-    <w:lsdException w:name="List Table 3 Accent 5" w:uiPriority="48"/>
-    <w:lsdException w:name="List Table 4 Accent 5" w:uiPriority="49"/>
-    <w:lsdException w:name="List Table 5 Dark Accent 5" w:uiPriority="50"/>
-    <w:lsdException w:name="List Table 6 Colorful Accent 5" w:uiPriority="51"/>
-    <w:lsdException w:name="List Table 7 Colorful Accent 5" w:uiPriority="52"/>
-    <w:lsdException w:name="List Table 1 Light Accent 6" w:uiPriority="46"/>
-    <w:lsdException w:name="List Table 2 Accent 6" w:uiPriority="47"/>
-    <w:lsdException w:name="List Table 3 Accent 6" w:uiPriority="48"/>
-    <w:lsdException w:name="List Table 4 Accent 6" w:uiPriority="49"/>
-    <w:lsdException w:name="List Table 5 Dark Accent 6" w:uiPriority="50"/>
-    <w:lsdException w:name="List Table 6 Colorful Accent 6" w:uiPriority="51"/>
-    <w:lsdException w:name="List Table 7 Colorful Accent 6" w:uiPriority="52"/>
+  <w:latentStyles w:defLockedState="0" w:defUIPriority="99" w:defSemiHidden="1" w:defUnhideWhenUsed="1" w:defQFormat="0" w:count="276">
+    <w:lsdException w:name="Normal" w:semiHidden="0" w:uiPriority="0" w:unhideWhenUsed="0" w:qFormat="1"/>
+    <w:lsdException w:name="heading 1" w:semiHidden="0" w:uiPriority="9" w:unhideWhenUsed="0" w:qFormat="1"/>
+    <w:lsdException w:name="heading 2" w:uiPriority="9" w:qFormat="1"/>
+    <w:lsdException w:name="heading 3" w:uiPriority="9" w:qFormat="1"/>
+    <w:lsdException w:name="heading 4" w:uiPriority="9" w:qFormat="1"/>
+    <w:lsdException w:name="heading 5" w:uiPriority="9" w:qFormat="1"/>
+    <w:lsdException w:name="heading 6" w:uiPriority="9" w:qFormat="1"/>
+    <w:lsdException w:name="heading 7" w:uiPriority="9" w:qFormat="1"/>
+    <w:lsdException w:name="heading 8" w:uiPriority="9" w:qFormat="1"/>
+    <w:lsdException w:name="heading 9" w:uiPriority="9" w:qFormat="1"/>
+    <w:lsdException w:name="toc 1" w:uiPriority="39"/>
+    <w:lsdException w:name="toc 2" w:uiPriority="39"/>
+    <w:lsdException w:name="toc 3" w:uiPriority="39"/>
+    <w:lsdException w:name="toc 4" w:uiPriority="39"/>
+    <w:lsdException w:name="toc 5" w:uiPriority="39"/>
+    <w:lsdException w:name="toc 6" w:uiPriority="39"/>
+    <w:lsdException w:name="toc 7" w:uiPriority="39"/>
+    <w:lsdException w:name="toc 8" w:uiPriority="39"/>
+    <w:lsdException w:name="toc 9" w:uiPriority="39"/>
+    <w:lsdException w:name="caption" w:uiPriority="35" w:qFormat="1"/>
+    <w:lsdException w:name="Title" w:semiHidden="0" w:uiPriority="10" w:unhideWhenUsed="0" w:qFormat="1"/>
+    <w:lsdException w:name="Default Paragraph Font" w:uiPriority="1"/>
+    <w:lsdException w:name="Subtitle" w:semiHidden="0" w:uiPriority="11" w:unhideWhenUsed="0" w:qFormat="1"/>
+    <w:lsdException w:name="Strong" w:semiHidden="0" w:uiPriority="22" w:unhideWhenUsed="0" w:qFormat="1"/>
+    <w:lsdException w:name="Emphasis" w:semiHidden="0" w:uiPriority="20" w:unhideWhenUsed="0" w:qFormat="1"/>
+    <w:lsdException w:name="Table Grid" w:semiHidden="0" w:uiPriority="59" w:unhideWhenUsed="0"/>
+    <w:lsdException w:name="Note Level 1" w:semiHidden="0" w:unhideWhenUsed="0"/>
+    <w:lsdException w:name="Note Level 2" w:semiHidden="0" w:unhideWhenUsed="0"/>
+    <w:lsdException w:name="Note Level 3" w:semiHidden="0" w:unhideWhenUsed="0"/>
+    <w:lsdException w:name="Note Level 4" w:semiHidden="0" w:unhideWhenUsed="0"/>
+    <w:lsdException w:name="Note Level 5" w:semiHidden="0" w:unhideWhenUsed="0"/>
+    <w:lsdException w:name="Note Level 6" w:semiHidden="0" w:unhideWhenUsed="0"/>
+    <w:lsdException w:name="Note Level 7" w:semiHidden="0" w:unhideWhenUsed="0"/>
+    <w:lsdException w:name="Note Level 8" w:semiHidden="0" w:unhideWhenUsed="0"/>
+    <w:lsdException w:name="Note Level 9" w:semiHidden="0" w:unhideWhenUsed="0"/>
+    <w:lsdException w:name="Placeholder Text" w:unhideWhenUsed="0"/>
+    <w:lsdException w:name="No Spacing" w:semiHidden="0" w:uiPriority="1" w:unhideWhenUsed="0" w:qFormat="1"/>
+    <w:lsdException w:name="Light Shading" w:semiHidden="0" w:uiPriority="60" w:unhideWhenUsed="0"/>
+    <w:lsdException w:name="Light List" w:semiHidden="0" w:uiPriority="61" w:unhideWhenUsed="0"/>
+    <w:lsdException w:name="Light Grid" w:semiHidden="0" w:uiPriority="62" w:unhideWhenUsed="0"/>
+    <w:lsdException w:name="Medium Shading 1" w:semiHidden="0" w:uiPriority="63" w:unhideWhenUsed="0"/>
+    <w:lsdException w:name="Medium Shading 2" w:semiHidden="0" w:uiPriority="64" w:unhideWhenUsed="0"/>
+    <w:lsdException w:name="Medium List 1" w:semiHidden="0" w:uiPriority="65" w:unhideWhenUsed="0"/>
+    <w:lsdException w:name="Medium List 2" w:semiHidden="0" w:uiPriority="66" w:unhideWhenUsed="0"/>
+    <w:lsdException w:name="Medium Grid 1" w:semiHidden="0" w:uiPriority="67" w:unhideWhenUsed="0"/>
+    <w:lsdException w:name="Medium Grid 2" w:semiHidden="0" w:uiPriority="68" w:unhideWhenUsed="0"/>
+    <w:lsdException w:name="Medium Grid 3" w:semiHidden="0" w:uiPriority="69" w:unhideWhenUsed="0"/>
+    <w:lsdException w:name="Dark List" w:semiHidden="0" w:uiPriority="70" w:unhideWhenUsed="0"/>
+    <w:lsdException w:name="Colorful Shading" w:semiHidden="0" w:uiPriority="71" w:unhideWhenUsed="0"/>
+    <w:lsdException w:name="Colorful List" w:semiHidden="0" w:uiPriority="72" w:unhideWhenUsed="0"/>
+    <w:lsdException w:name="Colorful Grid" w:semiHidden="0" w:uiPriority="73" w:unhideWhenUsed="0"/>
+    <w:lsdException w:name="Light Shading Accent 1" w:semiHidden="0" w:uiPriority="60" w:unhideWhenUsed="0"/>
+    <w:lsdException w:name="Light List Accent 1" w:semiHidden="0" w:uiPriority="61" w:unhideWhenUsed="0"/>
+    <w:lsdException w:name="Light Grid Accent 1" w:semiHidden="0" w:uiPriority="62" w:unhideWhenUsed="0"/>
+    <w:lsdException w:name="Medium Shading 1 Accent 1" w:semiHidden="0" w:uiPriority="63" w:unhideWhenUsed="0"/>
+    <w:lsdException w:name="Medium Shading 2 Accent 1" w:semiHidden="0" w:uiPriority="64" w:unhideWhenUsed="0"/>
+    <w:lsdException w:name="Medium List 1 Accent 1" w:semiHidden="0" w:uiPriority="65" w:unhideWhenUsed="0"/>
+    <w:lsdException w:name="Revision" w:unhideWhenUsed="0"/>
+    <w:lsdException w:name="List Paragraph" w:semiHidden="0" w:uiPriority="34" w:unhideWhenUsed="0" w:qFormat="1"/>
+    <w:lsdException w:name="Quote" w:semiHidden="0" w:uiPriority="29" w:unhideWhenUsed="0" w:qFormat="1"/>
+    <w:lsdException w:name="Intense Quote" w:semiHidden="0" w:uiPriority="30" w:unhideWhenUsed="0" w:qFormat="1"/>
+    <w:lsdException w:name="Medium List 2 Accent 1" w:semiHidden="0" w:uiPriority="66" w:unhideWhenUsed="0"/>
+    <w:lsdException w:name="Medium Grid 1 Accent 1" w:semiHidden="0" w:uiPriority="67" w:unhideWhenUsed="0"/>
+    <w:lsdException w:name="Medium Grid 2 Accent 1" w:semiHidden="0" w:uiPriority="68" w:unhideWhenUsed="0"/>
+    <w:lsdException w:name="Medium Grid 3 Accent 1" w:semiHidden="0" w:uiPriority="69" w:unhideWhenUsed="0"/>
+    <w:lsdException w:name="Dark List Accent 1" w:semiHidden="0" w:uiPriority="70" w:unhideWhenUsed="0"/>
+    <w:lsdException w:name="Colorful Shading Accent 1" w:semiHidden="0" w:uiPriority="71" w:unhideWhenUsed="0"/>
+    <w:lsdException w:name="Colorful List Accent 1" w:semiHidden="0" w:uiPriority="72" w:unhideWhenUsed="0"/>
+    <w:lsdException w:name="Colorful Grid Accent 1" w:semiHidden="0" w:uiPriority="73" w:unhideWhenUsed="0"/>
+    <w:lsdException w:name="Light Shading Accent 2" w:semiHidden="0" w:uiPriority="60" w:unhideWhenUsed="0"/>
+    <w:lsdException w:name="Light List Accent 2" w:semiHidden="0" w:uiPriority="61" w:unhideWhenUsed="0"/>
+    <w:lsdException w:name="Light Grid Accent 2" w:semiHidden="0" w:uiPriority="62" w:unhideWhenUsed="0"/>
+    <w:lsdException w:name="Medium Shading 1 Accent 2" w:semiHidden="0" w:uiPriority="63" w:unhideWhenUsed="0"/>
+    <w:lsdException w:name="Medium Shading 2 Accent 2" w:semiHidden="0" w:uiPriority="64" w:unhideWhenUsed="0"/>
+    <w:lsdException w:name="Medium List 1 Accent 2" w:semiHidden="0" w:uiPriority="65" w:unhideWhenUsed="0"/>
+    <w:lsdException w:name="Medium List 2 Accent 2" w:semiHidden="0" w:uiPriority="66" w:unhideWhenUsed="0"/>
+    <w:lsdException w:name="Medium Grid 1 Accent 2" w:semiHidden="0" w:uiPriority="67" w:unhideWhenUsed="0"/>
+    <w:lsdException w:name="Medium Grid 2 Accent 2" w:semiHidden="0" w:uiPriority="68" w:unhideWhenUsed="0"/>
+    <w:lsdException w:name="Medium Grid 3 Accent 2" w:semiHidden="0" w:uiPriority="69" w:unhideWhenUsed="0"/>
+    <w:lsdException w:name="Dark List Accent 2" w:semiHidden="0" w:uiPriority="70" w:unhideWhenUsed="0"/>
+    <w:lsdException w:name="Colorful Shading Accent 2" w:semiHidden="0" w:uiPriority="71" w:unhideWhenUsed="0"/>
+    <w:lsdException w:name="Colorful List Accent 2" w:semiHidden="0" w:uiPriority="72" w:unhideWhenUsed="0"/>
+    <w:lsdException w:name="Colorful Grid Accent 2" w:semiHidden="0" w:uiPriority="73" w:unhideWhenUsed="0"/>
+    <w:lsdException w:name="Light Shading Accent 3" w:semiHidden="0" w:uiPriority="60" w:unhideWhenUsed="0"/>
+    <w:lsdException w:name="Light List Accent 3" w:semiHidden="0" w:uiPriority="61" w:unhideWhenUsed="0"/>
+    <w:lsdException w:name="Light Grid Accent 3" w:semiHidden="0" w:uiPriority="62" w:unhideWhenUsed="0"/>
+    <w:lsdException w:name="Medium Shading 1 Accent 3" w:semiHidden="0" w:uiPriority="63" w:unhideWhenUsed="0"/>
+    <w:lsdException w:name="Medium Shading 2 Accent 3" w:semiHidden="0" w:uiPriority="64" w:unhideWhenUsed="0"/>
+    <w:lsdException w:name="Medium List 1 Accent 3" w:semiHidden="0" w:uiPriority="65" w:unhideWhenUsed="0"/>
+    <w:lsdException w:name="Medium List 2 Accent 3" w:semiHidden="0" w:uiPriority="66" w:unhideWhenUsed="0"/>
+    <w:lsdException w:name="Medium Grid 1 Accent 3" w:semiHidden="0" w:uiPriority="67" w:unhideWhenUsed="0"/>
+    <w:lsdException w:name="Medium Grid 2 Accent 3" w:semiHidden="0" w:uiPriority="68" w:unhideWhenUsed="0"/>
+    <w:lsdException w:name="Medium Grid 3 Accent 3" w:semiHidden="0" w:uiPriority="69" w:unhideWhenUsed="0"/>
+    <w:lsdException w:name="Dark List Accent 3" w:semiHidden="0" w:uiPriority="70" w:unhideWhenUsed="0"/>
+    <w:lsdException w:name="Colorful Shading Accent 3" w:semiHidden="0" w:uiPriority="71" w:unhideWhenUsed="0"/>
+    <w:lsdException w:name="Colorful List Accent 3" w:semiHidden="0" w:uiPriority="72" w:unhideWhenUsed="0"/>
+    <w:lsdException w:name="Colorful Grid Accent 3" w:semiHidden="0" w:uiPriority="73" w:unhideWhenUsed="0"/>
+    <w:lsdException w:name="Light Shading Accent 4" w:semiHidden="0" w:uiPriority="60" w:unhideWhenUsed="0"/>
+    <w:lsdException w:name="Light List Accent 4" w:semiHidden="0" w:uiPriority="61" w:unhideWhenUsed="0"/>
+    <w:lsdException w:name="Light Grid Accent 4" w:semiHidden="0" w:uiPriority="62" w:unhideWhenUsed="0"/>
+    <w:lsdException w:name="Medium Shading 1 Accent 4" w:semiHidden="0" w:uiPriority="63" w:unhideWhenUsed="0"/>
+    <w:lsdException w:name="Medium Shading 2 Accent 4" w:semiHidden="0" w:uiPriority="64" w:unhideWhenUsed="0"/>
+    <w:lsdException w:name="Medium List 1 Accent 4" w:semiHidden="0" w:uiPriority="65" w:unhideWhenUsed="0"/>
+    <w:lsdException w:name="Medium List 2 Accent 4" w:semiHidden="0" w:uiPriority="66" w:unhideWhenUsed="0"/>
+    <w:lsdException w:name="Medium Grid 1 Accent 4" w:semiHidden="0" w:uiPriority="67" w:unhideWhenUsed="0"/>
+    <w:lsdException w:name="Medium Grid 2 Accent 4" w:semiHidden="0" w:uiPriority="68" w:unhideWhenUsed="0"/>
+    <w:lsdException w:name="Medium Grid 3 Accent 4" w:semiHidden="0" w:uiPriority="69" w:unhideWhenUsed="0"/>
+    <w:lsdException w:name="Dark List Accent 4" w:semiHidden="0" w:uiPriority="70" w:unhideWhenUsed="0"/>
+    <w:lsdException w:name="Colorful Shading Accent 4" w:semiHidden="0" w:uiPriority="71" w:unhideWhenUsed="0"/>
+    <w:lsdException w:name="Colorful List Accent 4" w:semiHidden="0" w:uiPriority="72" w:unhideWhenUsed="0"/>
+    <w:lsdException w:name="Colorful Grid Accent 4" w:semiHidden="0" w:uiPriority="73" w:unhideWhenUsed="0"/>
+    <w:lsdException w:name="Light Shading Accent 5" w:semiHidden="0" w:uiPriority="60" w:unhideWhenUsed="0"/>
+    <w:lsdException w:name="Light List Accent 5" w:semiHidden="0" w:uiPriority="61" w:unhideWhenUsed="0"/>
+    <w:lsdException w:name="Light Grid Accent 5" w:semiHidden="0" w:uiPriority="62" w:unhideWhenUsed="0"/>
+    <w:lsdException w:name="Medium Shading 1 Accent 5" w:semiHidden="0" w:uiPriority="63" w:unhideWhenUsed="0"/>
+    <w:lsdException w:name="Medium Shading 2 Accent 5" w:semiHidden="0" w:uiPriority="64" w:unhideWhenUsed="0"/>
+    <w:lsdException w:name="Medium List 1 Accent 5" w:semiHidden="0" w:uiPriority="65" w:unhideWhenUsed="0"/>
+    <w:lsdException w:name="Medium List 2 Accent 5" w:semiHidden="0" w:uiPriority="66" w:unhideWhenUsed="0"/>
+    <w:lsdException w:name="Medium Grid 1 Accent 5" w:semiHidden="0" w:uiPriority="67" w:unhideWhenUsed="0"/>
+    <w:lsdException w:name="Medium Grid 2 Accent 5" w:semiHidden="0" w:uiPriority="68" w:unhideWhenUsed="0"/>
+    <w:lsdException w:name="Medium Grid 3 Accent 5" w:semiHidden="0" w:uiPriority="69" w:unhideWhenUsed="0"/>
+    <w:lsdException w:name="Dark List Accent 5" w:semiHidden="0" w:uiPriority="70" w:unhideWhenUsed="0"/>
+    <w:lsdException w:name="Colorful Shading Accent 5" w:semiHidden="0" w:uiPriority="71" w:unhideWhenUsed="0"/>
+    <w:lsdException w:name="Colorful List Accent 5" w:semiHidden="0" w:uiPriority="72" w:unhideWhenUsed="0"/>
+    <w:lsdException w:name="Colorful Grid Accent 5" w:semiHidden="0" w:uiPriority="73" w:unhideWhenUsed="0"/>
+    <w:lsdException w:name="Light Shading Accent 6" w:semiHidden="0" w:uiPriority="60" w:unhideWhenUsed="0"/>
+    <w:lsdException w:name="Light List Accent 6" w:semiHidden="0" w:uiPriority="61" w:unhideWhenUsed="0"/>
+    <w:lsdException w:name="Light Grid Accent 6" w:semiHidden="0" w:uiPriority="62" w:unhideWhenUsed="0"/>
+    <w:lsdException w:name="Medium Shading 1 Accent 6" w:semiHidden="0" w:uiPriority="63" w:unhideWhenUsed="0"/>
+    <w:lsdException w:name="Medium Shading 2 Accent 6" w:semiHidden="0" w:uiPriority="64" w:unhideWhenUsed="0"/>
+    <w:lsdException w:name="Medium List 1 Accent 6" w:semiHidden="0" w:uiPriority="65" w:unhideWhenUsed="0"/>
+    <w:lsdException w:name="Medium List 2 Accent 6" w:semiHidden="0" w:uiPriority="66" w:unhideWhenUsed="0"/>
+    <w:lsdException w:name="Medium Grid 1 Accent 6" w:semiHidden="0" w:uiPriority="67" w:unhideWhenUsed="0"/>
+    <w:lsdException w:name="Medium Grid 2 Accent 6" w:semiHidden="0" w:uiPriority="68" w:unhideWhenUsed="0"/>
+    <w:lsdException w:name="Medium Grid 3 Accent 6" w:semiHidden="0" w:uiPriority="69" w:unhideWhenUsed="0"/>
+    <w:lsdException w:name="Dark List Accent 6" w:semiHidden="0" w:uiPriority="70" w:unhideWhenUsed="0"/>
+    <w:lsdException w:name="Colorful Shading Accent 6" w:semiHidden="0" w:uiPriority="71" w:unhideWhenUsed="0"/>
+    <w:lsdException w:name="Colorful List Accent 6" w:semiHidden="0" w:uiPriority="72" w:unhideWhenUsed="0"/>
+    <w:lsdException w:name="Colorful Grid Accent 6" w:semiHidden="0" w:uiPriority="73" w:unhideWhenUsed="0"/>
+    <w:lsdException w:name="Subtle Emphasis" w:semiHidden="0" w:uiPriority="19" w:unhideWhenUsed="0" w:qFormat="1"/>
+    <w:lsdException w:name="Intense Emphasis" w:semiHidden="0" w:uiPriority="21" w:unhideWhenUsed="0" w:qFormat="1"/>
+    <w:lsdException w:name="Subtle Reference" w:semiHidden="0" w:uiPriority="31" w:unhideWhenUsed="0" w:qFormat="1"/>
+    <w:lsdException w:name="Intense Reference" w:semiHidden="0" w:uiPriority="32" w:unhideWhenUsed="0" w:qFormat="1"/>
+    <w:lsdException w:name="Book Title" w:semiHidden="0" w:uiPriority="33" w:unhideWhenUsed="0" w:qFormat="1"/>
+    <w:lsdException w:name="Bibliography" w:uiPriority="37"/>
+    <w:lsdException w:name="TOC Heading" w:uiPriority="39" w:qFormat="1"/>
+  </w:latentStyles>
+  <w:style w:type="paragraph" w:default="1" w:styleId="Normal">
+    <w:name w:val="Normal"/>
+    <w:qFormat/>
+  </w:style>
+  <w:style w:type="character" w:default="1" w:styleId="DefaultParagraphFont">
+    <w:name w:val="Default Paragraph Font"/>
+    <w:uiPriority w:val="1"/>
+    <w:semiHidden/>
+    <w:unhideWhenUsed/>
+  </w:style>
+  <w:style w:type="table" w:default="1" w:styleId="TableNormal">
+    <w:name w:val="Normal Table"/>
+    <w:uiPriority w:val="99"/>
+    <w:semiHidden/>
+    <w:unhideWhenUsed/>
+    <w:tblPr>
+      <w:tblInd w:w="0" w:type="dxa"/>
+      <w:tblCellMar>
+        <w:top w:w="0" w:type="dxa"/>
+        <w:left w:w="108" w:type="dxa"/>
+        <w:bottom w:w="0" w:type="dxa"/>
+        <w:right w:w="108" w:type="dxa"/>
+      </w:tblCellMar>
+    </w:tblPr>
+  </w:style>
+  <w:style w:type="numbering" w:default="1" w:styleId="NoList">
+    <w:name w:val="No List"/>
+    <w:uiPriority w:val="99"/>
+    <w:semiHidden/>
+    <w:unhideWhenUsed/>
+  </w:style>
+  <w:style w:type="paragraph" w:styleId="ListParagraph">
+    <w:name w:val="List Paragraph"/>
+    <w:basedOn w:val="Normal"/>
+    <w:uiPriority w:val="34"/>
+    <w:qFormat/>
+    <w:rsid w:val="005E5853"/>
+    <w:pPr>
+      <w:ind w:left="720"/>
+      <w:contextualSpacing/>
+    </w:pPr>
+  </w:style>
+</w:styles>
+</file>
+
+<file path=word/stylesWithEffects.xml><?xml version="1.0" encoding="utf-8"?>
+<w:styles xmlns:wpc="http://schemas.microsoft.com/office/word/2010/wordprocessingCanvas" xmlns:mo="http://schemas.microsoft.com/office/mac/office/2008/main" xmlns:mc="http://schemas.openxmlformats.org/markup-compatibility/2006" xmlns:mv="urn:schemas-microsoft-com:mac:vml" xmlns:o="urn:schemas-microsoft-com:office:office" xmlns:r="http://schemas.openxmlformats.org/officeDocument/2006/relationships" xmlns:m="http://schemas.openxmlformats.org/officeDocument/2006/math" xmlns:v="urn:schemas-microsoft-com:vml" xmlns:wp14="http://schemas.microsoft.com/office/word/2010/wordprocessingDrawing" xmlns:wp="http://schemas.openxmlformats.org/drawingml/2006/wordprocessingDrawing" xmlns:w10="urn:schemas-microsoft-com:office:word" xmlns:w="http://schemas.openxmlformats.org/wordprocessingml/2006/main" xmlns:w14="http://schemas.microsoft.com/office/word/2010/wordml" xmlns:wpg="http://schemas.microsoft.com/office/word/2010/wordprocessingGroup" xmlns:wpi="http://schemas.microsoft.com/office/word/2010/wordprocessingInk" xmlns:wne="http://schemas.microsoft.com/office/word/2006/wordml" xmlns:wps="http://schemas.microsoft.com/office/word/2010/wordprocessingShape" mc:Ignorable="w14 wp14">
+  <w:docDefaults>
+    <w:rPrDefault>
+      <w:rPr>
+        <w:rFonts w:asciiTheme="minorHAnsi" w:eastAsiaTheme="minorEastAsia" w:hAnsiTheme="minorHAnsi" w:cstheme="minorBidi"/>
+        <w:sz w:val="24"/>
+        <w:szCs w:val="24"/>
+        <w:lang w:val="en-US" w:eastAsia="en-US" w:bidi="ar-SA"/>
+      </w:rPr>
+    </w:rPrDefault>
+    <w:pPrDefault/>
+  </w:docDefaults>
+  <w:latentStyles w:defLockedState="0" w:defUIPriority="99" w:defSemiHidden="1" w:defUnhideWhenUsed="1" w:defQFormat="0" w:count="276">
+    <w:lsdException w:name="Normal" w:semiHidden="0" w:uiPriority="0" w:unhideWhenUsed="0" w:qFormat="1"/>
+    <w:lsdException w:name="heading 1" w:semiHidden="0" w:uiPriority="9" w:unhideWhenUsed="0" w:qFormat="1"/>
+    <w:lsdException w:name="heading 2" w:uiPriority="9" w:qFormat="1"/>
+    <w:lsdException w:name="heading 3" w:uiPriority="9" w:qFormat="1"/>
+    <w:lsdException w:name="heading 4" w:uiPriority="9" w:qFormat="1"/>
+    <w:lsdException w:name="heading 5" w:uiPriority="9" w:qFormat="1"/>
+    <w:lsdException w:name="heading 6" w:uiPriority="9" w:qFormat="1"/>
+    <w:lsdException w:name="heading 7" w:uiPriority="9" w:qFormat="1"/>
+    <w:lsdException w:name="heading 8" w:uiPriority="9" w:qFormat="1"/>
+    <w:lsdException w:name="heading 9" w:uiPriority="9" w:qFormat="1"/>
+    <w:lsdException w:name="toc 1" w:uiPriority="39"/>
+    <w:lsdException w:name="toc 2" w:uiPriority="39"/>
+    <w:lsdException w:name="toc 3" w:uiPriority="39"/>
+    <w:lsdException w:name="toc 4" w:uiPriority="39"/>
+    <w:lsdException w:name="toc 5" w:uiPriority="39"/>
+    <w:lsdException w:name="toc 6" w:uiPriority="39"/>
+    <w:lsdException w:name="toc 7" w:uiPriority="39"/>
+    <w:lsdException w:name="toc 8" w:uiPriority="39"/>
+    <w:lsdException w:name="toc 9" w:uiPriority="39"/>
+    <w:lsdException w:name="caption" w:uiPriority="35" w:qFormat="1"/>
+    <w:lsdException w:name="Title" w:semiHidden="0" w:uiPriority="10" w:unhideWhenUsed="0" w:qFormat="1"/>
+    <w:lsdException w:name="Default Paragraph Font" w:uiPriority="1"/>
+    <w:lsdException w:name="Subtitle" w:semiHidden="0" w:uiPriority="11" w:unhideWhenUsed="0" w:qFormat="1"/>
+    <w:lsdException w:name="Strong" w:semiHidden="0" w:uiPriority="22" w:unhideWhenUsed="0" w:qFormat="1"/>
+    <w:lsdException w:name="Emphasis" w:semiHidden="0" w:uiPriority="20" w:unhideWhenUsed="0" w:qFormat="1"/>
+    <w:lsdException w:name="Table Grid" w:semiHidden="0" w:uiPriority="59" w:unhideWhenUsed="0"/>
+    <w:lsdException w:name="Note Level 1" w:semiHidden="0" w:unhideWhenUsed="0"/>
+    <w:lsdException w:name="Note Level 2" w:semiHidden="0" w:unhideWhenUsed="0"/>
+    <w:lsdException w:name="Note Level 3" w:semiHidden="0" w:unhideWhenUsed="0"/>
+    <w:lsdException w:name="Note Level 4" w:semiHidden="0" w:unhideWhenUsed="0"/>
+    <w:lsdException w:name="Note Level 5" w:semiHidden="0" w:unhideWhenUsed="0"/>
+    <w:lsdException w:name="Note Level 6" w:semiHidden="0" w:unhideWhenUsed="0"/>
+    <w:lsdException w:name="Note Level 7" w:semiHidden="0" w:unhideWhenUsed="0"/>
+    <w:lsdException w:name="Note Level 8" w:semiHidden="0" w:unhideWhenUsed="0"/>
+    <w:lsdException w:name="Note Level 9" w:semiHidden="0" w:unhideWhenUsed="0"/>
+    <w:lsdException w:name="Placeholder Text" w:unhideWhenUsed="0"/>
+    <w:lsdException w:name="No Spacing" w:semiHidden="0" w:uiPriority="1" w:unhideWhenUsed="0" w:qFormat="1"/>
+    <w:lsdException w:name="Light Shading" w:semiHidden="0" w:uiPriority="60" w:unhideWhenUsed="0"/>
+    <w:lsdException w:name="Light List" w:semiHidden="0" w:uiPriority="61" w:unhideWhenUsed="0"/>
+    <w:lsdException w:name="Light Grid" w:semiHidden="0" w:uiPriority="62" w:unhideWhenUsed="0"/>
+    <w:lsdException w:name="Medium Shading 1" w:semiHidden="0" w:uiPriority="63" w:unhideWhenUsed="0"/>
+    <w:lsdException w:name="Medium Shading 2" w:semiHidden="0" w:uiPriority="64" w:unhideWhenUsed="0"/>
+    <w:lsdException w:name="Medium List 1" w:semiHidden="0" w:uiPriority="65" w:unhideWhenUsed="0"/>
+    <w:lsdException w:name="Medium List 2" w:semiHidden="0" w:uiPriority="66" w:unhideWhenUsed="0"/>
+    <w:lsdException w:name="Medium Grid 1" w:semiHidden="0" w:uiPriority="67" w:unhideWhenUsed="0"/>
+    <w:lsdException w:name="Medium Grid 2" w:semiHidden="0" w:uiPriority="68" w:unhideWhenUsed="0"/>
+    <w:lsdException w:name="Medium Grid 3" w:semiHidden="0" w:uiPriority="69" w:unhideWhenUsed="0"/>
+    <w:lsdException w:name="Dark List" w:semiHidden="0" w:uiPriority="70" w:unhideWhenUsed="0"/>
+    <w:lsdException w:name="Colorful Shading" w:semiHidden="0" w:uiPriority="71" w:unhideWhenUsed="0"/>
+    <w:lsdException w:name="Colorful List" w:semiHidden="0" w:uiPriority="72" w:unhideWhenUsed="0"/>
+    <w:lsdException w:name="Colorful Grid" w:semiHidden="0" w:uiPriority="73" w:unhideWhenUsed="0"/>
+    <w:lsdException w:name="Light Shading Accent 1" w:semiHidden="0" w:uiPriority="60" w:unhideWhenUsed="0"/>
+    <w:lsdException w:name="Light List Accent 1" w:semiHidden="0" w:uiPriority="61" w:unhideWhenUsed="0"/>
+    <w:lsdException w:name="Light Grid Accent 1" w:semiHidden="0" w:uiPriority="62" w:unhideWhenUsed="0"/>
+    <w:lsdException w:name="Medium Shading 1 Accent 1" w:semiHidden="0" w:uiPriority="63" w:unhideWhenUsed="0"/>
+    <w:lsdException w:name="Medium Shading 2 Accent 1" w:semiHidden="0" w:uiPriority="64" w:unhideWhenUsed="0"/>
+    <w:lsdException w:name="Medium List 1 Accent 1" w:semiHidden="0" w:uiPriority="65" w:unhideWhenUsed="0"/>
+    <w:lsdException w:name="Revision" w:unhideWhenUsed="0"/>
+    <w:lsdException w:name="List Paragraph" w:semiHidden="0" w:uiPriority="34" w:unhideWhenUsed="0" w:qFormat="1"/>
+    <w:lsdException w:name="Quote" w:semiHidden="0" w:uiPriority="29" w:unhideWhenUsed="0" w:qFormat="1"/>
+    <w:lsdException w:name="Intense Quote" w:semiHidden="0" w:uiPriority="30" w:unhideWhenUsed="0" w:qFormat="1"/>
+    <w:lsdException w:name="Medium List 2 Accent 1" w:semiHidden="0" w:uiPriority="66" w:unhideWhenUsed="0"/>
+    <w:lsdException w:name="Medium Grid 1 Accent 1" w:semiHidden="0" w:uiPriority="67" w:unhideWhenUsed="0"/>
+    <w:lsdException w:name="Medium Grid 2 Accent 1" w:semiHidden="0" w:uiPriority="68" w:unhideWhenUsed="0"/>
+    <w:lsdException w:name="Medium Grid 3 Accent 1" w:semiHidden="0" w:uiPriority="69" w:unhideWhenUsed="0"/>
+    <w:lsdException w:name="Dark List Accent 1" w:semiHidden="0" w:uiPriority="70" w:unhideWhenUsed="0"/>
+    <w:lsdException w:name="Colorful Shading Accent 1" w:semiHidden="0" w:uiPriority="71" w:unhideWhenUsed="0"/>
+    <w:lsdException w:name="Colorful List Accent 1" w:semiHidden="0" w:uiPriority="72" w:unhideWhenUsed="0"/>
+    <w:lsdException w:name="Colorful Grid Accent 1" w:semiHidden="0" w:uiPriority="73" w:unhideWhenUsed="0"/>
+    <w:lsdException w:name="Light Shading Accent 2" w:semiHidden="0" w:uiPriority="60" w:unhideWhenUsed="0"/>
+    <w:lsdException w:name="Light List Accent 2" w:semiHidden="0" w:uiPriority="61" w:unhideWhenUsed="0"/>
+    <w:lsdException w:name="Light Grid Accent 2" w:semiHidden="0" w:uiPriority="62" w:unhideWhenUsed="0"/>
+    <w:lsdException w:name="Medium Shading 1 Accent 2" w:semiHidden="0" w:uiPriority="63" w:unhideWhenUsed="0"/>
+    <w:lsdException w:name="Medium Shading 2 Accent 2" w:semiHidden="0" w:uiPriority="64" w:unhideWhenUsed="0"/>
+    <w:lsdException w:name="Medium List 1 Accent 2" w:semiHidden="0" w:uiPriority="65" w:unhideWhenUsed="0"/>
+    <w:lsdException w:name="Medium List 2 Accent 2" w:semiHidden="0" w:uiPriority="66" w:unhideWhenUsed="0"/>
+    <w:lsdException w:name="Medium Grid 1 Accent 2" w:semiHidden="0" w:uiPriority="67" w:unhideWhenUsed="0"/>
+    <w:lsdException w:name="Medium Grid 2 Accent 2" w:semiHidden="0" w:uiPriority="68" w:unhideWhenUsed="0"/>
+    <w:lsdException w:name="Medium Grid 3 Accent 2" w:semiHidden="0" w:uiPriority="69" w:unhideWhenUsed="0"/>
+    <w:lsdException w:name="Dark List Accent 2" w:semiHidden="0" w:uiPriority="70" w:unhideWhenUsed="0"/>
+    <w:lsdException w:name="Colorful Shading Accent 2" w:semiHidden="0" w:uiPriority="71" w:unhideWhenUsed="0"/>
+    <w:lsdException w:name="Colorful List Accent 2" w:semiHidden="0" w:uiPriority="72" w:unhideWhenUsed="0"/>
+    <w:lsdException w:name="Colorful Grid Accent 2" w:semiHidden="0" w:uiPriority="73" w:unhideWhenUsed="0"/>
+    <w:lsdException w:name="Light Shading Accent 3" w:semiHidden="0" w:uiPriority="60" w:unhideWhenUsed="0"/>
+    <w:lsdException w:name="Light List Accent 3" w:semiHidden="0" w:uiPriority="61" w:unhideWhenUsed="0"/>
+    <w:lsdException w:name="Light Grid Accent 3" w:semiHidden="0" w:uiPriority="62" w:unhideWhenUsed="0"/>
+    <w:lsdException w:name="Medium Shading 1 Accent 3" w:semiHidden="0" w:uiPriority="63" w:unhideWhenUsed="0"/>
+    <w:lsdException w:name="Medium Shading 2 Accent 3" w:semiHidden="0" w:uiPriority="64" w:unhideWhenUsed="0"/>
+    <w:lsdException w:name="Medium List 1 Accent 3" w:semiHidden="0" w:uiPriority="65" w:unhideWhenUsed="0"/>
+    <w:lsdException w:name="Medium List 2 Accent 3" w:semiHidden="0" w:uiPriority="66" w:unhideWhenUsed="0"/>
+    <w:lsdException w:name="Medium Grid 1 Accent 3" w:semiHidden="0" w:uiPriority="67" w:unhideWhenUsed="0"/>
+    <w:lsdException w:name="Medium Grid 2 Accent 3" w:semiHidden="0" w:uiPriority="68" w:unhideWhenUsed="0"/>
+    <w:lsdException w:name="Medium Grid 3 Accent 3" w:semiHidden="0" w:uiPriority="69" w:unhideWhenUsed="0"/>
+    <w:lsdException w:name="Dark List Accent 3" w:semiHidden="0" w:uiPriority="70" w:unhideWhenUsed="0"/>
+    <w:lsdException w:name="Colorful Shading Accent 3" w:semiHidden="0" w:uiPriority="71" w:unhideWhenUsed="0"/>
+    <w:lsdException w:name="Colorful List Accent 3" w:semiHidden="0" w:uiPriority="72" w:unhideWhenUsed="0"/>
+    <w:lsdException w:name="Colorful Grid Accent 3" w:semiHidden="0" w:uiPriority="73" w:unhideWhenUsed="0"/>
+    <w:lsdException w:name="Light Shading Accent 4" w:semiHidden="0" w:uiPriority="60" w:unhideWhenUsed="0"/>
+    <w:lsdException w:name="Light List Accent 4" w:semiHidden="0" w:uiPriority="61" w:unhideWhenUsed="0"/>
+    <w:lsdException w:name="Light Grid Accent 4" w:semiHidden="0" w:uiPriority="62" w:unhideWhenUsed="0"/>
+    <w:lsdException w:name="Medium Shading 1 Accent 4" w:semiHidden="0" w:uiPriority="63" w:unhideWhenUsed="0"/>
+    <w:lsdException w:name="Medium Shading 2 Accent 4" w:semiHidden="0" w:uiPriority="64" w:unhideWhenUsed="0"/>
+    <w:lsdException w:name="Medium List 1 Accent 4" w:semiHidden="0" w:uiPriority="65" w:unhideWhenUsed="0"/>
+    <w:lsdException w:name="Medium List 2 Accent 4" w:semiHidden="0" w:uiPriority="66" w:unhideWhenUsed="0"/>
+    <w:lsdException w:name="Medium Grid 1 Accent 4" w:semiHidden="0" w:uiPriority="67" w:unhideWhenUsed="0"/>
+    <w:lsdException w:name="Medium Grid 2 Accent 4" w:semiHidden="0" w:uiPriority="68" w:unhideWhenUsed="0"/>
+    <w:lsdException w:name="Medium Grid 3 Accent 4" w:semiHidden="0" w:uiPriority="69" w:unhideWhenUsed="0"/>
+    <w:lsdException w:name="Dark List Accent 4" w:semiHidden="0" w:uiPriority="70" w:unhideWhenUsed="0"/>
+    <w:lsdException w:name="Colorful Shading Accent 4" w:semiHidden="0" w:uiPriority="71" w:unhideWhenUsed="0"/>
+    <w:lsdException w:name="Colorful List Accent 4" w:semiHidden="0" w:uiPriority="72" w:unhideWhenUsed="0"/>
+    <w:lsdException w:name="Colorful Grid Accent 4" w:semiHidden="0" w:uiPriority="73" w:unhideWhenUsed="0"/>
+    <w:lsdException w:name="Light Shading Accent 5" w:semiHidden="0" w:uiPriority="60" w:unhideWhenUsed="0"/>
+    <w:lsdException w:name="Light List Accent 5" w:semiHidden="0" w:uiPriority="61" w:unhideWhenUsed="0"/>
+    <w:lsdException w:name="Light Grid Accent 5" w:semiHidden="0" w:uiPriority="62" w:unhideWhenUsed="0"/>
+    <w:lsdException w:name="Medium Shading 1 Accent 5" w:semiHidden="0" w:uiPriority="63" w:unhideWhenUsed="0"/>
+    <w:lsdException w:name="Medium Shading 2 Accent 5" w:semiHidden="0" w:uiPriority="64" w:unhideWhenUsed="0"/>
+    <w:lsdException w:name="Medium List 1 Accent 5" w:semiHidden="0" w:uiPriority="65" w:unhideWhenUsed="0"/>
+    <w:lsdException w:name="Medium List 2 Accent 5" w:semiHidden="0" w:uiPriority="66" w:unhideWhenUsed="0"/>
+    <w:lsdException w:name="Medium Grid 1 Accent 5" w:semiHidden="0" w:uiPriority="67" w:unhideWhenUsed="0"/>
+    <w:lsdException w:name="Medium Grid 2 Accent 5" w:semiHidden="0" w:uiPriority="68" w:unhideWhenUsed="0"/>
+    <w:lsdException w:name="Medium Grid 3 Accent 5" w:semiHidden="0" w:uiPriority="69" w:unhideWhenUsed="0"/>
+    <w:lsdException w:name="Dark List Accent 5" w:semiHidden="0" w:uiPriority="70" w:unhideWhenUsed="0"/>
+    <w:lsdException w:name="Colorful Shading Accent 5" w:semiHidden="0" w:uiPriority="71" w:unhideWhenUsed="0"/>
+    <w:lsdException w:name="Colorful List Accent 5" w:semiHidden="0" w:uiPriority="72" w:unhideWhenUsed="0"/>
+    <w:lsdException w:name="Colorful Grid Accent 5" w:semiHidden="0" w:uiPriority="73" w:unhideWhenUsed="0"/>
+    <w:lsdException w:name="Light Shading Accent 6" w:semiHidden="0" w:uiPriority="60" w:unhideWhenUsed="0"/>
+    <w:lsdException w:name="Light List Accent 6" w:semiHidden="0" w:uiPriority="61" w:unhideWhenUsed="0"/>
+    <w:lsdException w:name="Light Grid Accent 6" w:semiHidden="0" w:uiPriority="62" w:unhideWhenUsed="0"/>
+    <w:lsdException w:name="Medium Shading 1 Accent 6" w:semiHidden="0" w:uiPriority="63" w:unhideWhenUsed="0"/>
+    <w:lsdException w:name="Medium Shading 2 Accent 6" w:semiHidden="0" w:uiPriority="64" w:unhideWhenUsed="0"/>
+    <w:lsdException w:name="Medium List 1 Accent 6" w:semiHidden="0" w:uiPriority="65" w:unhideWhenUsed="0"/>
+    <w:lsdException w:name="Medium List 2 Accent 6" w:semiHidden="0" w:uiPriority="66" w:unhideWhenUsed="0"/>
+    <w:lsdException w:name="Medium Grid 1 Accent 6" w:semiHidden="0" w:uiPriority="67" w:unhideWhenUsed="0"/>
+    <w:lsdException w:name="Medium Grid 2 Accent 6" w:semiHidden="0" w:uiPriority="68" w:unhideWhenUsed="0"/>
+    <w:lsdException w:name="Medium Grid 3 Accent 6" w:semiHidden="0" w:uiPriority="69" w:unhideWhenUsed="0"/>
+    <w:lsdException w:name="Dark List Accent 6" w:semiHidden="0" w:uiPriority="70" w:unhideWhenUsed="0"/>
+    <w:lsdException w:name="Colorful Shading Accent 6" w:semiHidden="0" w:uiPriority="71" w:unhideWhenUsed="0"/>
+    <w:lsdException w:name="Colorful List Accent 6" w:semiHidden="0" w:uiPriority="72" w:unhideWhenUsed="0"/>
+    <w:lsdException w:name="Colorful Grid Accent 6" w:semiHidden="0" w:uiPriority="73" w:unhideWhenUsed="0"/>
+    <w:lsdException w:name="Subtle Emphasis" w:semiHidden="0" w:uiPriority="19" w:unhideWhenUsed="0" w:qFormat="1"/>
+    <w:lsdException w:name="Intense Emphasis" w:semiHidden="0" w:uiPriority="21" w:unhideWhenUsed="0" w:qFormat="1"/>
+    <w:lsdException w:name="Subtle Reference" w:semiHidden="0" w:uiPriority="31" w:unhideWhenUsed="0" w:qFormat="1"/>
+    <w:lsdException w:name="Intense Reference" w:semiHidden="0" w:uiPriority="32" w:unhideWhenUsed="0" w:qFormat="1"/>
+    <w:lsdException w:name="Book Title" w:semiHidden="0" w:uiPriority="33" w:unhideWhenUsed="0" w:qFormat="1"/>
+    <w:lsdException w:name="Bibliography" w:uiPriority="37"/>
+    <w:lsdException w:name="TOC Heading" w:uiPriority="39" w:qFormat="1"/>
   </w:latentStyles>
   <w:style w:type="paragraph" w:default="1" w:styleId="Normal">
     <w:name w:val="Normal"/>

</xml_diff>

<commit_message>
proposal update - page owners
</commit_message>
<xml_diff>
--- a/CST8218 Project Proposal.docx
+++ b/CST8218 Project Proposal.docx
@@ -1,6 +1,6 @@
 
 <file path=word/document.xml><?xml version="1.0" encoding="utf-8"?>
-<w:document xmlns:wpc="http://schemas.microsoft.com/office/word/2010/wordprocessingCanvas" xmlns:mo="http://schemas.microsoft.com/office/mac/office/2008/main" xmlns:mc="http://schemas.openxmlformats.org/markup-compatibility/2006" xmlns:mv="urn:schemas-microsoft-com:mac:vml" xmlns:o="urn:schemas-microsoft-com:office:office" xmlns:r="http://schemas.openxmlformats.org/officeDocument/2006/relationships" xmlns:m="http://schemas.openxmlformats.org/officeDocument/2006/math" xmlns:v="urn:schemas-microsoft-com:vml" xmlns:wp14="http://schemas.microsoft.com/office/word/2010/wordprocessingDrawing" xmlns:wp="http://schemas.openxmlformats.org/drawingml/2006/wordprocessingDrawing" xmlns:w10="urn:schemas-microsoft-com:office:word" xmlns:w="http://schemas.openxmlformats.org/wordprocessingml/2006/main" xmlns:w14="http://schemas.microsoft.com/office/word/2010/wordml" xmlns:wpg="http://schemas.microsoft.com/office/word/2010/wordprocessingGroup" xmlns:wpi="http://schemas.microsoft.com/office/word/2010/wordprocessingInk" xmlns:wne="http://schemas.microsoft.com/office/word/2006/wordml" xmlns:wps="http://schemas.microsoft.com/office/word/2010/wordprocessingShape" mc:Ignorable="w14 wp14">
+<w:document xmlns:wpc="http://schemas.microsoft.com/office/word/2010/wordprocessingCanvas" xmlns:mc="http://schemas.openxmlformats.org/markup-compatibility/2006" xmlns:o="urn:schemas-microsoft-com:office:office" xmlns:r="http://schemas.openxmlformats.org/officeDocument/2006/relationships" xmlns:m="http://schemas.openxmlformats.org/officeDocument/2006/math" xmlns:v="urn:schemas-microsoft-com:vml" xmlns:wp14="http://schemas.microsoft.com/office/word/2010/wordprocessingDrawing" xmlns:wp="http://schemas.openxmlformats.org/drawingml/2006/wordprocessingDrawing" xmlns:w10="urn:schemas-microsoft-com:office:word" xmlns:w="http://schemas.openxmlformats.org/wordprocessingml/2006/main" xmlns:w14="http://schemas.microsoft.com/office/word/2010/wordml" xmlns:w15="http://schemas.microsoft.com/office/word/2012/wordml" xmlns:wpg="http://schemas.microsoft.com/office/word/2010/wordprocessingGroup" xmlns:wpi="http://schemas.microsoft.com/office/word/2010/wordprocessingInk" xmlns:wne="http://schemas.microsoft.com/office/word/2006/wordml" xmlns:wps="http://schemas.microsoft.com/office/word/2010/wordprocessingShape" mc:Ignorable="w14 w15 wp14">
   <w:body>
     <w:p>
       <w:r>
@@ -64,13 +64,8 @@
         <w:t>an</w:t>
       </w:r>
       <w:r>
-        <w:t xml:space="preserve"> </w:t>
-      </w:r>
-      <w:proofErr w:type="spellStart"/>
-      <w:r>
-        <w:t>Litwinski</w:t>
-      </w:r>
-      <w:proofErr w:type="spellEnd"/>
+        <w:t xml:space="preserve"> Litwinski</w:t>
+      </w:r>
     </w:p>
     <w:p>
       <w:r>
@@ -425,52 +420,79 @@
     </w:p>
     <w:p/>
     <w:p>
+      <w:proofErr w:type="gramStart"/>
       <w:r>
         <w:t xml:space="preserve">Home.html  </w:t>
       </w:r>
+      <w:r>
+        <w:t>-</w:t>
+      </w:r>
+      <w:proofErr w:type="gramEnd"/>
+      <w:r>
+        <w:t xml:space="preserve"> Derek</w:t>
+      </w:r>
     </w:p>
     <w:p>
       <w:r>
         <w:t>Profile.html</w:t>
       </w:r>
+      <w:r>
+        <w:t xml:space="preserve"> - Jan</w:t>
+      </w:r>
     </w:p>
     <w:p>
       <w:r>
         <w:t>ProfileEdit.html</w:t>
       </w:r>
+      <w:r>
+        <w:t xml:space="preserve"> - Jan</w:t>
+      </w:r>
     </w:p>
     <w:p>
       <w:r>
         <w:t>Blog.html</w:t>
       </w:r>
+      <w:r>
+        <w:t xml:space="preserve"> - Vince</w:t>
+      </w:r>
     </w:p>
     <w:p>
       <w:r>
         <w:t>BlogEdit.html</w:t>
       </w:r>
+      <w:r>
+        <w:t xml:space="preserve"> - Vince</w:t>
+      </w:r>
     </w:p>
     <w:p>
       <w:r>
         <w:t>PostEdit.html</w:t>
       </w:r>
+      <w:r>
+        <w:t xml:space="preserve"> - Vince</w:t>
+      </w:r>
     </w:p>
     <w:p>
       <w:r>
         <w:t>SearchResults.html</w:t>
       </w:r>
+      <w:r>
+        <w:t xml:space="preserve"> - Derek</w:t>
+      </w:r>
     </w:p>
     <w:p>
       <w:r>
         <w:t>Error.html</w:t>
       </w:r>
-    </w:p>
-    <w:p/>
-    <w:p>
-      <w:proofErr w:type="gramStart"/>
+      <w:r>
+        <w:t xml:space="preserve"> - Derek</w:t>
+      </w:r>
+    </w:p>
+    <w:p/>
+    <w:p>
       <w:r>
         <w:t>8 html pages in total.</w:t>
       </w:r>
-      <w:proofErr w:type="gramEnd"/>
     </w:p>
     <w:p/>
     <w:p>
@@ -485,6 +507,9 @@
         <w:t>Home.jsp</w:t>
       </w:r>
       <w:proofErr w:type="spellEnd"/>
+      <w:r>
+        <w:t xml:space="preserve"> - Derek</w:t>
+      </w:r>
     </w:p>
     <w:p>
       <w:proofErr w:type="spellStart"/>
@@ -492,6 +517,9 @@
         <w:t>Profile.jsp</w:t>
       </w:r>
       <w:proofErr w:type="spellEnd"/>
+      <w:r>
+        <w:t xml:space="preserve"> - Jan</w:t>
+      </w:r>
     </w:p>
     <w:p>
       <w:proofErr w:type="spellStart"/>
@@ -499,6 +527,9 @@
         <w:t>ProfileEdit.jsp</w:t>
       </w:r>
       <w:proofErr w:type="spellEnd"/>
+      <w:r>
+        <w:t xml:space="preserve"> - Jan</w:t>
+      </w:r>
     </w:p>
     <w:p>
       <w:proofErr w:type="spellStart"/>
@@ -506,6 +537,9 @@
         <w:t>Blog.jsp</w:t>
       </w:r>
       <w:proofErr w:type="spellEnd"/>
+      <w:r>
+        <w:t xml:space="preserve"> - Vince</w:t>
+      </w:r>
     </w:p>
     <w:p>
       <w:proofErr w:type="spellStart"/>
@@ -513,6 +547,9 @@
         <w:t>BlogEdit.jsp</w:t>
       </w:r>
       <w:proofErr w:type="spellEnd"/>
+      <w:r>
+        <w:t xml:space="preserve"> - Vince</w:t>
+      </w:r>
     </w:p>
     <w:p>
       <w:proofErr w:type="spellStart"/>
@@ -520,6 +557,9 @@
         <w:t>PostEdit.jsp</w:t>
       </w:r>
       <w:proofErr w:type="spellEnd"/>
+      <w:r>
+        <w:t xml:space="preserve"> - Vince</w:t>
+      </w:r>
     </w:p>
     <w:p>
       <w:proofErr w:type="spellStart"/>
@@ -527,6 +567,9 @@
         <w:t>SearchBar.jsp</w:t>
       </w:r>
       <w:proofErr w:type="spellEnd"/>
+      <w:r>
+        <w:t xml:space="preserve"> - Jan</w:t>
+      </w:r>
     </w:p>
     <w:p>
       <w:proofErr w:type="spellStart"/>
@@ -534,6 +577,11 @@
         <w:t>SearchResults.jsp</w:t>
       </w:r>
       <w:proofErr w:type="spellEnd"/>
+      <w:r>
+        <w:t xml:space="preserve"> - Derek</w:t>
+      </w:r>
+      <w:bookmarkStart w:id="0" w:name="_GoBack"/>
+      <w:bookmarkEnd w:id="0"/>
     </w:p>
     <w:p>
       <w:proofErr w:type="spellStart"/>
@@ -541,10 +589,12 @@
         <w:t>Error.jsp</w:t>
       </w:r>
       <w:proofErr w:type="spellEnd"/>
-    </w:p>
-    <w:p/>
-    <w:p>
-      <w:proofErr w:type="gramStart"/>
+      <w:r>
+        <w:t xml:space="preserve"> - Derek</w:t>
+      </w:r>
+    </w:p>
+    <w:p/>
+    <w:p>
       <w:r>
         <w:t xml:space="preserve">9 </w:t>
       </w:r>
@@ -556,7 +606,6 @@
       <w:r>
         <w:t xml:space="preserve"> pages in total.</w:t>
       </w:r>
-      <w:proofErr w:type="gramEnd"/>
     </w:p>
     <w:p/>
     <w:p/>
@@ -644,23 +693,21 @@
         </w:numPr>
       </w:pPr>
       <w:proofErr w:type="spellStart"/>
+      <w:r>
+        <w:t>etc</w:t>
+      </w:r>
+      <w:proofErr w:type="spellEnd"/>
+    </w:p>
+    <w:p>
       <w:proofErr w:type="gramStart"/>
       <w:r>
-        <w:t>etc</w:t>
+        <w:t>PageResize.</w:t>
+      </w:r>
+      <w:proofErr w:type="spellStart"/>
+      <w:r>
+        <w:t>css</w:t>
       </w:r>
       <w:proofErr w:type="spellEnd"/>
-      <w:proofErr w:type="gramEnd"/>
-    </w:p>
-    <w:p>
-      <w:r>
-        <w:t>PageResize.</w:t>
-      </w:r>
-      <w:proofErr w:type="spellStart"/>
-      <w:r>
-        <w:t>css</w:t>
-      </w:r>
-      <w:proofErr w:type="spellEnd"/>
-      <w:proofErr w:type="gramStart"/>
       <w:r>
         <w:t>,..may</w:t>
       </w:r>
@@ -743,8 +790,6 @@
     </w:p>
     <w:p/>
     <w:p>
-      <w:bookmarkStart w:id="0" w:name="_GoBack"/>
-      <w:bookmarkEnd w:id="0"/>
       <w:r>
         <w:t>The database tables needed t</w:t>
       </w:r>
@@ -840,7 +885,6 @@
       <w:r>
         <w:t xml:space="preserve">ONE </w:t>
       </w:r>
-      <w:proofErr w:type="gramStart"/>
       <w:r>
         <w:rPr>
           <w:i/>
@@ -856,7 +900,6 @@
         </w:rPr>
         <w:t>User</w:t>
       </w:r>
-      <w:proofErr w:type="gramEnd"/>
     </w:p>
     <w:p/>
     <w:p>
@@ -1051,7 +1094,6 @@
       <w:r>
         <w:t xml:space="preserve">ONE </w:t>
       </w:r>
-      <w:proofErr w:type="gramStart"/>
       <w:r>
         <w:rPr>
           <w:i/>
@@ -1070,7 +1112,6 @@
         </w:rPr>
         <w:t>User</w:t>
       </w:r>
-      <w:proofErr w:type="gramEnd"/>
     </w:p>
     <w:p>
       <w:pPr>
@@ -1339,11 +1380,9 @@
     </w:p>
     <w:p/>
     <w:p>
-      <w:proofErr w:type="gramStart"/>
       <w:r>
         <w:t>Distribution of tasks to be determined later in development.</w:t>
       </w:r>
-      <w:proofErr w:type="gramEnd"/>
     </w:p>
     <w:p>
       <w:r>
@@ -1611,7 +1650,7 @@
 </file>
 
 <file path=word/numbering.xml><?xml version="1.0" encoding="utf-8"?>
-<w:numbering xmlns:wpc="http://schemas.microsoft.com/office/word/2010/wordprocessingCanvas" xmlns:mo="http://schemas.microsoft.com/office/mac/office/2008/main" xmlns:mc="http://schemas.openxmlformats.org/markup-compatibility/2006" xmlns:mv="urn:schemas-microsoft-com:mac:vml" xmlns:o="urn:schemas-microsoft-com:office:office" xmlns:r="http://schemas.openxmlformats.org/officeDocument/2006/relationships" xmlns:m="http://schemas.openxmlformats.org/officeDocument/2006/math" xmlns:v="urn:schemas-microsoft-com:vml" xmlns:wp14="http://schemas.microsoft.com/office/word/2010/wordprocessingDrawing" xmlns:wp="http://schemas.openxmlformats.org/drawingml/2006/wordprocessingDrawing" xmlns:w10="urn:schemas-microsoft-com:office:word" xmlns:w="http://schemas.openxmlformats.org/wordprocessingml/2006/main" xmlns:w14="http://schemas.microsoft.com/office/word/2010/wordml" xmlns:wpg="http://schemas.microsoft.com/office/word/2010/wordprocessingGroup" xmlns:wpi="http://schemas.microsoft.com/office/word/2010/wordprocessingInk" xmlns:wne="http://schemas.microsoft.com/office/word/2006/wordml" xmlns:wps="http://schemas.microsoft.com/office/word/2010/wordprocessingShape" mc:Ignorable="w14 wp14">
+<w:numbering xmlns:wpc="http://schemas.microsoft.com/office/word/2010/wordprocessingCanvas" xmlns:mc="http://schemas.openxmlformats.org/markup-compatibility/2006" xmlns:o="urn:schemas-microsoft-com:office:office" xmlns:r="http://schemas.openxmlformats.org/officeDocument/2006/relationships" xmlns:m="http://schemas.openxmlformats.org/officeDocument/2006/math" xmlns:v="urn:schemas-microsoft-com:vml" xmlns:wp14="http://schemas.microsoft.com/office/word/2010/wordprocessingDrawing" xmlns:wp="http://schemas.openxmlformats.org/drawingml/2006/wordprocessingDrawing" xmlns:w10="urn:schemas-microsoft-com:office:word" xmlns:w="http://schemas.openxmlformats.org/wordprocessingml/2006/main" xmlns:w14="http://schemas.microsoft.com/office/word/2010/wordml" xmlns:w15="http://schemas.microsoft.com/office/word/2012/wordml" xmlns:wpg="http://schemas.microsoft.com/office/word/2010/wordprocessingGroup" xmlns:wpi="http://schemas.microsoft.com/office/word/2010/wordprocessingInk" xmlns:wne="http://schemas.microsoft.com/office/word/2006/wordml" xmlns:wps="http://schemas.microsoft.com/office/word/2010/wordprocessingShape" mc:Ignorable="w14 w15 wp14">
   <w:abstractNum w:abstractNumId="0">
     <w:nsid w:val="11CC000A"/>
     <w:multiLevelType w:val="multilevel"/>
@@ -2538,7 +2577,7 @@
 </file>
 
 <file path=word/styles.xml><?xml version="1.0" encoding="utf-8"?>
-<w:styles xmlns:mc="http://schemas.openxmlformats.org/markup-compatibility/2006" xmlns:r="http://schemas.openxmlformats.org/officeDocument/2006/relationships" xmlns:w="http://schemas.openxmlformats.org/wordprocessingml/2006/main" xmlns:w14="http://schemas.microsoft.com/office/word/2010/wordml" mc:Ignorable="w14">
+<w:styles xmlns:mc="http://schemas.openxmlformats.org/markup-compatibility/2006" xmlns:r="http://schemas.openxmlformats.org/officeDocument/2006/relationships" xmlns:w="http://schemas.openxmlformats.org/wordprocessingml/2006/main" xmlns:w14="http://schemas.microsoft.com/office/word/2010/wordml" xmlns:w15="http://schemas.microsoft.com/office/word/2012/wordml" mc:Ignorable="w14 w15">
   <w:docDefaults>
     <w:rPrDefault>
       <w:rPr>
@@ -2550,359 +2589,369 @@
     </w:rPrDefault>
     <w:pPrDefault/>
   </w:docDefaults>
-  <w:latentStyles w:defLockedState="0" w:defUIPriority="99" w:defSemiHidden="1" w:defUnhideWhenUsed="1" w:defQFormat="0" w:count="276">
-    <w:lsdException w:name="Normal" w:semiHidden="0" w:uiPriority="0" w:unhideWhenUsed="0" w:qFormat="1"/>
-    <w:lsdException w:name="heading 1" w:semiHidden="0" w:uiPriority="9" w:unhideWhenUsed="0" w:qFormat="1"/>
-    <w:lsdException w:name="heading 2" w:uiPriority="9" w:qFormat="1"/>
-    <w:lsdException w:name="heading 3" w:uiPriority="9" w:qFormat="1"/>
-    <w:lsdException w:name="heading 4" w:uiPriority="9" w:qFormat="1"/>
-    <w:lsdException w:name="heading 5" w:uiPriority="9" w:qFormat="1"/>
-    <w:lsdException w:name="heading 6" w:uiPriority="9" w:qFormat="1"/>
-    <w:lsdException w:name="heading 7" w:uiPriority="9" w:qFormat="1"/>
-    <w:lsdException w:name="heading 8" w:uiPriority="9" w:qFormat="1"/>
-    <w:lsdException w:name="heading 9" w:uiPriority="9" w:qFormat="1"/>
-    <w:lsdException w:name="toc 1" w:uiPriority="39"/>
-    <w:lsdException w:name="toc 2" w:uiPriority="39"/>
-    <w:lsdException w:name="toc 3" w:uiPriority="39"/>
-    <w:lsdException w:name="toc 4" w:uiPriority="39"/>
-    <w:lsdException w:name="toc 5" w:uiPriority="39"/>
-    <w:lsdException w:name="toc 6" w:uiPriority="39"/>
-    <w:lsdException w:name="toc 7" w:uiPriority="39"/>
-    <w:lsdException w:name="toc 8" w:uiPriority="39"/>
-    <w:lsdException w:name="toc 9" w:uiPriority="39"/>
-    <w:lsdException w:name="caption" w:uiPriority="35" w:qFormat="1"/>
-    <w:lsdException w:name="Title" w:semiHidden="0" w:uiPriority="10" w:unhideWhenUsed="0" w:qFormat="1"/>
-    <w:lsdException w:name="Default Paragraph Font" w:uiPriority="1"/>
-    <w:lsdException w:name="Subtitle" w:semiHidden="0" w:uiPriority="11" w:unhideWhenUsed="0" w:qFormat="1"/>
-    <w:lsdException w:name="Strong" w:semiHidden="0" w:uiPriority="22" w:unhideWhenUsed="0" w:qFormat="1"/>
-    <w:lsdException w:name="Emphasis" w:semiHidden="0" w:uiPriority="20" w:unhideWhenUsed="0" w:qFormat="1"/>
-    <w:lsdException w:name="Table Grid" w:semiHidden="0" w:uiPriority="59" w:unhideWhenUsed="0"/>
-    <w:lsdException w:name="Note Level 1" w:semiHidden="0" w:unhideWhenUsed="0"/>
-    <w:lsdException w:name="Note Level 2" w:semiHidden="0" w:unhideWhenUsed="0"/>
-    <w:lsdException w:name="Note Level 3" w:semiHidden="0" w:unhideWhenUsed="0"/>
-    <w:lsdException w:name="Note Level 4" w:semiHidden="0" w:unhideWhenUsed="0"/>
-    <w:lsdException w:name="Note Level 5" w:semiHidden="0" w:unhideWhenUsed="0"/>
-    <w:lsdException w:name="Note Level 6" w:semiHidden="0" w:unhideWhenUsed="0"/>
-    <w:lsdException w:name="Note Level 7" w:semiHidden="0" w:unhideWhenUsed="0"/>
-    <w:lsdException w:name="Note Level 8" w:semiHidden="0" w:unhideWhenUsed="0"/>
-    <w:lsdException w:name="Note Level 9" w:semiHidden="0" w:unhideWhenUsed="0"/>
-    <w:lsdException w:name="Placeholder Text" w:unhideWhenUsed="0"/>
-    <w:lsdException w:name="No Spacing" w:semiHidden="0" w:uiPriority="1" w:unhideWhenUsed="0" w:qFormat="1"/>
-    <w:lsdException w:name="Light Shading" w:semiHidden="0" w:uiPriority="60" w:unhideWhenUsed="0"/>
-    <w:lsdException w:name="Light List" w:semiHidden="0" w:uiPriority="61" w:unhideWhenUsed="0"/>
-    <w:lsdException w:name="Light Grid" w:semiHidden="0" w:uiPriority="62" w:unhideWhenUsed="0"/>
-    <w:lsdException w:name="Medium Shading 1" w:semiHidden="0" w:uiPriority="63" w:unhideWhenUsed="0"/>
-    <w:lsdException w:name="Medium Shading 2" w:semiHidden="0" w:uiPriority="64" w:unhideWhenUsed="0"/>
-    <w:lsdException w:name="Medium List 1" w:semiHidden="0" w:uiPriority="65" w:unhideWhenUsed="0"/>
-    <w:lsdException w:name="Medium List 2" w:semiHidden="0" w:uiPriority="66" w:unhideWhenUsed="0"/>
-    <w:lsdException w:name="Medium Grid 1" w:semiHidden="0" w:uiPriority="67" w:unhideWhenUsed="0"/>
-    <w:lsdException w:name="Medium Grid 2" w:semiHidden="0" w:uiPriority="68" w:unhideWhenUsed="0"/>
-    <w:lsdException w:name="Medium Grid 3" w:semiHidden="0" w:uiPriority="69" w:unhideWhenUsed="0"/>
-    <w:lsdException w:name="Dark List" w:semiHidden="0" w:uiPriority="70" w:unhideWhenUsed="0"/>
-    <w:lsdException w:name="Colorful Shading" w:semiHidden="0" w:uiPriority="71" w:unhideWhenUsed="0"/>
-    <w:lsdException w:name="Colorful List" w:semiHidden="0" w:uiPriority="72" w:unhideWhenUsed="0"/>
-    <w:lsdException w:name="Colorful Grid" w:semiHidden="0" w:uiPriority="73" w:unhideWhenUsed="0"/>
-    <w:lsdException w:name="Light Shading Accent 1" w:semiHidden="0" w:uiPriority="60" w:unhideWhenUsed="0"/>
-    <w:lsdException w:name="Light List Accent 1" w:semiHidden="0" w:uiPriority="61" w:unhideWhenUsed="0"/>
-    <w:lsdException w:name="Light Grid Accent 1" w:semiHidden="0" w:uiPriority="62" w:unhideWhenUsed="0"/>
-    <w:lsdException w:name="Medium Shading 1 Accent 1" w:semiHidden="0" w:uiPriority="63" w:unhideWhenUsed="0"/>
-    <w:lsdException w:name="Medium Shading 2 Accent 1" w:semiHidden="0" w:uiPriority="64" w:unhideWhenUsed="0"/>
-    <w:lsdException w:name="Medium List 1 Accent 1" w:semiHidden="0" w:uiPriority="65" w:unhideWhenUsed="0"/>
-    <w:lsdException w:name="Revision" w:unhideWhenUsed="0"/>
-    <w:lsdException w:name="List Paragraph" w:semiHidden="0" w:uiPriority="34" w:unhideWhenUsed="0" w:qFormat="1"/>
-    <w:lsdException w:name="Quote" w:semiHidden="0" w:uiPriority="29" w:unhideWhenUsed="0" w:qFormat="1"/>
-    <w:lsdException w:name="Intense Quote" w:semiHidden="0" w:uiPriority="30" w:unhideWhenUsed="0" w:qFormat="1"/>
-    <w:lsdException w:name="Medium List 2 Accent 1" w:semiHidden="0" w:uiPriority="66" w:unhideWhenUsed="0"/>
-    <w:lsdException w:name="Medium Grid 1 Accent 1" w:semiHidden="0" w:uiPriority="67" w:unhideWhenUsed="0"/>
-    <w:lsdException w:name="Medium Grid 2 Accent 1" w:semiHidden="0" w:uiPriority="68" w:unhideWhenUsed="0"/>
-    <w:lsdException w:name="Medium Grid 3 Accent 1" w:semiHidden="0" w:uiPriority="69" w:unhideWhenUsed="0"/>
-    <w:lsdException w:name="Dark List Accent 1" w:semiHidden="0" w:uiPriority="70" w:unhideWhenUsed="0"/>
-    <w:lsdException w:name="Colorful Shading Accent 1" w:semiHidden="0" w:uiPriority="71" w:unhideWhenUsed="0"/>
-    <w:lsdException w:name="Colorful List Accent 1" w:semiHidden="0" w:uiPriority="72" w:unhideWhenUsed="0"/>
-    <w:lsdException w:name="Colorful Grid Accent 1" w:semiHidden="0" w:uiPriority="73" w:unhideWhenUsed="0"/>
-    <w:lsdException w:name="Light Shading Accent 2" w:semiHidden="0" w:uiPriority="60" w:unhideWhenUsed="0"/>
-    <w:lsdException w:name="Light List Accent 2" w:semiHidden="0" w:uiPriority="61" w:unhideWhenUsed="0"/>
-    <w:lsdException w:name="Light Grid Accent 2" w:semiHidden="0" w:uiPriority="62" w:unhideWhenUsed="0"/>
-    <w:lsdException w:name="Medium Shading 1 Accent 2" w:semiHidden="0" w:uiPriority="63" w:unhideWhenUsed="0"/>
-    <w:lsdException w:name="Medium Shading 2 Accent 2" w:semiHidden="0" w:uiPriority="64" w:unhideWhenUsed="0"/>
-    <w:lsdException w:name="Medium List 1 Accent 2" w:semiHidden="0" w:uiPriority="65" w:unhideWhenUsed="0"/>
-    <w:lsdException w:name="Medium List 2 Accent 2" w:semiHidden="0" w:uiPriority="66" w:unhideWhenUsed="0"/>
-    <w:lsdException w:name="Medium Grid 1 Accent 2" w:semiHidden="0" w:uiPriority="67" w:unhideWhenUsed="0"/>
-    <w:lsdException w:name="Medium Grid 2 Accent 2" w:semiHidden="0" w:uiPriority="68" w:unhideWhenUsed="0"/>
-    <w:lsdException w:name="Medium Grid 3 Accent 2" w:semiHidden="0" w:uiPriority="69" w:unhideWhenUsed="0"/>
-    <w:lsdException w:name="Dark List Accent 2" w:semiHidden="0" w:uiPriority="70" w:unhideWhenUsed="0"/>
-    <w:lsdException w:name="Colorful Shading Accent 2" w:semiHidden="0" w:uiPriority="71" w:unhideWhenUsed="0"/>
-    <w:lsdException w:name="Colorful List Accent 2" w:semiHidden="0" w:uiPriority="72" w:unhideWhenUsed="0"/>
-    <w:lsdException w:name="Colorful Grid Accent 2" w:semiHidden="0" w:uiPriority="73" w:unhideWhenUsed="0"/>
-    <w:lsdException w:name="Light Shading Accent 3" w:semiHidden="0" w:uiPriority="60" w:unhideWhenUsed="0"/>
-    <w:lsdException w:name="Light List Accent 3" w:semiHidden="0" w:uiPriority="61" w:unhideWhenUsed="0"/>
-    <w:lsdException w:name="Light Grid Accent 3" w:semiHidden="0" w:uiPriority="62" w:unhideWhenUsed="0"/>
-    <w:lsdException w:name="Medium Shading 1 Accent 3" w:semiHidden="0" w:uiPriority="63" w:unhideWhenUsed="0"/>
-    <w:lsdException w:name="Medium Shading 2 Accent 3" w:semiHidden="0" w:uiPriority="64" w:unhideWhenUsed="0"/>
-    <w:lsdException w:name="Medium List 1 Accent 3" w:semiHidden="0" w:uiPriority="65" w:unhideWhenUsed="0"/>
-    <w:lsdException w:name="Medium List 2 Accent 3" w:semiHidden="0" w:uiPriority="66" w:unhideWhenUsed="0"/>
-    <w:lsdException w:name="Medium Grid 1 Accent 3" w:semiHidden="0" w:uiPriority="67" w:unhideWhenUsed="0"/>
-    <w:lsdException w:name="Medium Grid 2 Accent 3" w:semiHidden="0" w:uiPriority="68" w:unhideWhenUsed="0"/>
-    <w:lsdException w:name="Medium Grid 3 Accent 3" w:semiHidden="0" w:uiPriority="69" w:unhideWhenUsed="0"/>
-    <w:lsdException w:name="Dark List Accent 3" w:semiHidden="0" w:uiPriority="70" w:unhideWhenUsed="0"/>
-    <w:lsdException w:name="Colorful Shading Accent 3" w:semiHidden="0" w:uiPriority="71" w:unhideWhenUsed="0"/>
-    <w:lsdException w:name="Colorful List Accent 3" w:semiHidden="0" w:uiPriority="72" w:unhideWhenUsed="0"/>
-    <w:lsdException w:name="Colorful Grid Accent 3" w:semiHidden="0" w:uiPriority="73" w:unhideWhenUsed="0"/>
-    <w:lsdException w:name="Light Shading Accent 4" w:semiHidden="0" w:uiPriority="60" w:unhideWhenUsed="0"/>
-    <w:lsdException w:name="Light List Accent 4" w:semiHidden="0" w:uiPriority="61" w:unhideWhenUsed="0"/>
-    <w:lsdException w:name="Light Grid Accent 4" w:semiHidden="0" w:uiPriority="62" w:unhideWhenUsed="0"/>
-    <w:lsdException w:name="Medium Shading 1 Accent 4" w:semiHidden="0" w:uiPriority="63" w:unhideWhenUsed="0"/>
-    <w:lsdException w:name="Medium Shading 2 Accent 4" w:semiHidden="0" w:uiPriority="64" w:unhideWhenUsed="0"/>
-    <w:lsdException w:name="Medium List 1 Accent 4" w:semiHidden="0" w:uiPriority="65" w:unhideWhenUsed="0"/>
-    <w:lsdException w:name="Medium List 2 Accent 4" w:semiHidden="0" w:uiPriority="66" w:unhideWhenUsed="0"/>
-    <w:lsdException w:name="Medium Grid 1 Accent 4" w:semiHidden="0" w:uiPriority="67" w:unhideWhenUsed="0"/>
-    <w:lsdException w:name="Medium Grid 2 Accent 4" w:semiHidden="0" w:uiPriority="68" w:unhideWhenUsed="0"/>
-    <w:lsdException w:name="Medium Grid 3 Accent 4" w:semiHidden="0" w:uiPriority="69" w:unhideWhenUsed="0"/>
-    <w:lsdException w:name="Dark List Accent 4" w:semiHidden="0" w:uiPriority="70" w:unhideWhenUsed="0"/>
-    <w:lsdException w:name="Colorful Shading Accent 4" w:semiHidden="0" w:uiPriority="71" w:unhideWhenUsed="0"/>
-    <w:lsdException w:name="Colorful List Accent 4" w:semiHidden="0" w:uiPriority="72" w:unhideWhenUsed="0"/>
-    <w:lsdException w:name="Colorful Grid Accent 4" w:semiHidden="0" w:uiPriority="73" w:unhideWhenUsed="0"/>
-    <w:lsdException w:name="Light Shading Accent 5" w:semiHidden="0" w:uiPriority="60" w:unhideWhenUsed="0"/>
-    <w:lsdException w:name="Light List Accent 5" w:semiHidden="0" w:uiPriority="61" w:unhideWhenUsed="0"/>
-    <w:lsdException w:name="Light Grid Accent 5" w:semiHidden="0" w:uiPriority="62" w:unhideWhenUsed="0"/>
-    <w:lsdException w:name="Medium Shading 1 Accent 5" w:semiHidden="0" w:uiPriority="63" w:unhideWhenUsed="0"/>
-    <w:lsdException w:name="Medium Shading 2 Accent 5" w:semiHidden="0" w:uiPriority="64" w:unhideWhenUsed="0"/>
-    <w:lsdException w:name="Medium List 1 Accent 5" w:semiHidden="0" w:uiPriority="65" w:unhideWhenUsed="0"/>
-    <w:lsdException w:name="Medium List 2 Accent 5" w:semiHidden="0" w:uiPriority="66" w:unhideWhenUsed="0"/>
-    <w:lsdException w:name="Medium Grid 1 Accent 5" w:semiHidden="0" w:uiPriority="67" w:unhideWhenUsed="0"/>
-    <w:lsdException w:name="Medium Grid 2 Accent 5" w:semiHidden="0" w:uiPriority="68" w:unhideWhenUsed="0"/>
-    <w:lsdException w:name="Medium Grid 3 Accent 5" w:semiHidden="0" w:uiPriority="69" w:unhideWhenUsed="0"/>
-    <w:lsdException w:name="Dark List Accent 5" w:semiHidden="0" w:uiPriority="70" w:unhideWhenUsed="0"/>
-    <w:lsdException w:name="Colorful Shading Accent 5" w:semiHidden="0" w:uiPriority="71" w:unhideWhenUsed="0"/>
-    <w:lsdException w:name="Colorful List Accent 5" w:semiHidden="0" w:uiPriority="72" w:unhideWhenUsed="0"/>
-    <w:lsdException w:name="Colorful Grid Accent 5" w:semiHidden="0" w:uiPriority="73" w:unhideWhenUsed="0"/>
-    <w:lsdException w:name="Light Shading Accent 6" w:semiHidden="0" w:uiPriority="60" w:unhideWhenUsed="0"/>
-    <w:lsdException w:name="Light List Accent 6" w:semiHidden="0" w:uiPriority="61" w:unhideWhenUsed="0"/>
-    <w:lsdException w:name="Light Grid Accent 6" w:semiHidden="0" w:uiPriority="62" w:unhideWhenUsed="0"/>
-    <w:lsdException w:name="Medium Shading 1 Accent 6" w:semiHidden="0" w:uiPriority="63" w:unhideWhenUsed="0"/>
-    <w:lsdException w:name="Medium Shading 2 Accent 6" w:semiHidden="0" w:uiPriority="64" w:unhideWhenUsed="0"/>
-    <w:lsdException w:name="Medium List 1 Accent 6" w:semiHidden="0" w:uiPriority="65" w:unhideWhenUsed="0"/>
-    <w:lsdException w:name="Medium List 2 Accent 6" w:semiHidden="0" w:uiPriority="66" w:unhideWhenUsed="0"/>
-    <w:lsdException w:name="Medium Grid 1 Accent 6" w:semiHidden="0" w:uiPriority="67" w:unhideWhenUsed="0"/>
-    <w:lsdException w:name="Medium Grid 2 Accent 6" w:semiHidden="0" w:uiPriority="68" w:unhideWhenUsed="0"/>
-    <w:lsdException w:name="Medium Grid 3 Accent 6" w:semiHidden="0" w:uiPriority="69" w:unhideWhenUsed="0"/>
-    <w:lsdException w:name="Dark List Accent 6" w:semiHidden="0" w:uiPriority="70" w:unhideWhenUsed="0"/>
-    <w:lsdException w:name="Colorful Shading Accent 6" w:semiHidden="0" w:uiPriority="71" w:unhideWhenUsed="0"/>
-    <w:lsdException w:name="Colorful List Accent 6" w:semiHidden="0" w:uiPriority="72" w:unhideWhenUsed="0"/>
-    <w:lsdException w:name="Colorful Grid Accent 6" w:semiHidden="0" w:uiPriority="73" w:unhideWhenUsed="0"/>
-    <w:lsdException w:name="Subtle Emphasis" w:semiHidden="0" w:uiPriority="19" w:unhideWhenUsed="0" w:qFormat="1"/>
-    <w:lsdException w:name="Intense Emphasis" w:semiHidden="0" w:uiPriority="21" w:unhideWhenUsed="0" w:qFormat="1"/>
-    <w:lsdException w:name="Subtle Reference" w:semiHidden="0" w:uiPriority="31" w:unhideWhenUsed="0" w:qFormat="1"/>
-    <w:lsdException w:name="Intense Reference" w:semiHidden="0" w:uiPriority="32" w:unhideWhenUsed="0" w:qFormat="1"/>
-    <w:lsdException w:name="Book Title" w:semiHidden="0" w:uiPriority="33" w:unhideWhenUsed="0" w:qFormat="1"/>
-    <w:lsdException w:name="Bibliography" w:uiPriority="37"/>
-    <w:lsdException w:name="TOC Heading" w:uiPriority="39" w:qFormat="1"/>
-  </w:latentStyles>
-  <w:style w:type="paragraph" w:default="1" w:styleId="Normal">
-    <w:name w:val="Normal"/>
-    <w:qFormat/>
-  </w:style>
-  <w:style w:type="character" w:default="1" w:styleId="DefaultParagraphFont">
-    <w:name w:val="Default Paragraph Font"/>
-    <w:uiPriority w:val="1"/>
-    <w:semiHidden/>
-    <w:unhideWhenUsed/>
-  </w:style>
-  <w:style w:type="table" w:default="1" w:styleId="TableNormal">
-    <w:name w:val="Normal Table"/>
-    <w:uiPriority w:val="99"/>
-    <w:semiHidden/>
-    <w:unhideWhenUsed/>
-    <w:tblPr>
-      <w:tblInd w:w="0" w:type="dxa"/>
-      <w:tblCellMar>
-        <w:top w:w="0" w:type="dxa"/>
-        <w:left w:w="108" w:type="dxa"/>
-        <w:bottom w:w="0" w:type="dxa"/>
-        <w:right w:w="108" w:type="dxa"/>
-      </w:tblCellMar>
-    </w:tblPr>
-  </w:style>
-  <w:style w:type="numbering" w:default="1" w:styleId="NoList">
-    <w:name w:val="No List"/>
-    <w:uiPriority w:val="99"/>
-    <w:semiHidden/>
-    <w:unhideWhenUsed/>
-  </w:style>
-  <w:style w:type="paragraph" w:styleId="ListParagraph">
-    <w:name w:val="List Paragraph"/>
-    <w:basedOn w:val="Normal"/>
-    <w:uiPriority w:val="34"/>
-    <w:qFormat/>
-    <w:rsid w:val="005E5853"/>
-    <w:pPr>
-      <w:ind w:left="720"/>
-      <w:contextualSpacing/>
-    </w:pPr>
-  </w:style>
-</w:styles>
-</file>
-
-<file path=word/stylesWithEffects.xml><?xml version="1.0" encoding="utf-8"?>
-<w:styles xmlns:wpc="http://schemas.microsoft.com/office/word/2010/wordprocessingCanvas" xmlns:mo="http://schemas.microsoft.com/office/mac/office/2008/main" xmlns:mc="http://schemas.openxmlformats.org/markup-compatibility/2006" xmlns:mv="urn:schemas-microsoft-com:mac:vml" xmlns:o="urn:schemas-microsoft-com:office:office" xmlns:r="http://schemas.openxmlformats.org/officeDocument/2006/relationships" xmlns:m="http://schemas.openxmlformats.org/officeDocument/2006/math" xmlns:v="urn:schemas-microsoft-com:vml" xmlns:wp14="http://schemas.microsoft.com/office/word/2010/wordprocessingDrawing" xmlns:wp="http://schemas.openxmlformats.org/drawingml/2006/wordprocessingDrawing" xmlns:w10="urn:schemas-microsoft-com:office:word" xmlns:w="http://schemas.openxmlformats.org/wordprocessingml/2006/main" xmlns:w14="http://schemas.microsoft.com/office/word/2010/wordml" xmlns:wpg="http://schemas.microsoft.com/office/word/2010/wordprocessingGroup" xmlns:wpi="http://schemas.microsoft.com/office/word/2010/wordprocessingInk" xmlns:wne="http://schemas.microsoft.com/office/word/2006/wordml" xmlns:wps="http://schemas.microsoft.com/office/word/2010/wordprocessingShape" mc:Ignorable="w14 wp14">
-  <w:docDefaults>
-    <w:rPrDefault>
-      <w:rPr>
-        <w:rFonts w:asciiTheme="minorHAnsi" w:eastAsiaTheme="minorEastAsia" w:hAnsiTheme="minorHAnsi" w:cstheme="minorBidi"/>
-        <w:sz w:val="24"/>
-        <w:szCs w:val="24"/>
-        <w:lang w:val="en-US" w:eastAsia="en-US" w:bidi="ar-SA"/>
-      </w:rPr>
-    </w:rPrDefault>
-    <w:pPrDefault/>
-  </w:docDefaults>
-  <w:latentStyles w:defLockedState="0" w:defUIPriority="99" w:defSemiHidden="1" w:defUnhideWhenUsed="1" w:defQFormat="0" w:count="276">
-    <w:lsdException w:name="Normal" w:semiHidden="0" w:uiPriority="0" w:unhideWhenUsed="0" w:qFormat="1"/>
-    <w:lsdException w:name="heading 1" w:semiHidden="0" w:uiPriority="9" w:unhideWhenUsed="0" w:qFormat="1"/>
-    <w:lsdException w:name="heading 2" w:uiPriority="9" w:qFormat="1"/>
-    <w:lsdException w:name="heading 3" w:uiPriority="9" w:qFormat="1"/>
-    <w:lsdException w:name="heading 4" w:uiPriority="9" w:qFormat="1"/>
-    <w:lsdException w:name="heading 5" w:uiPriority="9" w:qFormat="1"/>
-    <w:lsdException w:name="heading 6" w:uiPriority="9" w:qFormat="1"/>
-    <w:lsdException w:name="heading 7" w:uiPriority="9" w:qFormat="1"/>
-    <w:lsdException w:name="heading 8" w:uiPriority="9" w:qFormat="1"/>
-    <w:lsdException w:name="heading 9" w:uiPriority="9" w:qFormat="1"/>
-    <w:lsdException w:name="toc 1" w:uiPriority="39"/>
-    <w:lsdException w:name="toc 2" w:uiPriority="39"/>
-    <w:lsdException w:name="toc 3" w:uiPriority="39"/>
-    <w:lsdException w:name="toc 4" w:uiPriority="39"/>
-    <w:lsdException w:name="toc 5" w:uiPriority="39"/>
-    <w:lsdException w:name="toc 6" w:uiPriority="39"/>
-    <w:lsdException w:name="toc 7" w:uiPriority="39"/>
-    <w:lsdException w:name="toc 8" w:uiPriority="39"/>
-    <w:lsdException w:name="toc 9" w:uiPriority="39"/>
-    <w:lsdException w:name="caption" w:uiPriority="35" w:qFormat="1"/>
-    <w:lsdException w:name="Title" w:semiHidden="0" w:uiPriority="10" w:unhideWhenUsed="0" w:qFormat="1"/>
-    <w:lsdException w:name="Default Paragraph Font" w:uiPriority="1"/>
-    <w:lsdException w:name="Subtitle" w:semiHidden="0" w:uiPriority="11" w:unhideWhenUsed="0" w:qFormat="1"/>
-    <w:lsdException w:name="Strong" w:semiHidden="0" w:uiPriority="22" w:unhideWhenUsed="0" w:qFormat="1"/>
-    <w:lsdException w:name="Emphasis" w:semiHidden="0" w:uiPriority="20" w:unhideWhenUsed="0" w:qFormat="1"/>
-    <w:lsdException w:name="Table Grid" w:semiHidden="0" w:uiPriority="59" w:unhideWhenUsed="0"/>
-    <w:lsdException w:name="Note Level 1" w:semiHidden="0" w:unhideWhenUsed="0"/>
-    <w:lsdException w:name="Note Level 2" w:semiHidden="0" w:unhideWhenUsed="0"/>
-    <w:lsdException w:name="Note Level 3" w:semiHidden="0" w:unhideWhenUsed="0"/>
-    <w:lsdException w:name="Note Level 4" w:semiHidden="0" w:unhideWhenUsed="0"/>
-    <w:lsdException w:name="Note Level 5" w:semiHidden="0" w:unhideWhenUsed="0"/>
-    <w:lsdException w:name="Note Level 6" w:semiHidden="0" w:unhideWhenUsed="0"/>
-    <w:lsdException w:name="Note Level 7" w:semiHidden="0" w:unhideWhenUsed="0"/>
-    <w:lsdException w:name="Note Level 8" w:semiHidden="0" w:unhideWhenUsed="0"/>
-    <w:lsdException w:name="Note Level 9" w:semiHidden="0" w:unhideWhenUsed="0"/>
-    <w:lsdException w:name="Placeholder Text" w:unhideWhenUsed="0"/>
-    <w:lsdException w:name="No Spacing" w:semiHidden="0" w:uiPriority="1" w:unhideWhenUsed="0" w:qFormat="1"/>
-    <w:lsdException w:name="Light Shading" w:semiHidden="0" w:uiPriority="60" w:unhideWhenUsed="0"/>
-    <w:lsdException w:name="Light List" w:semiHidden="0" w:uiPriority="61" w:unhideWhenUsed="0"/>
-    <w:lsdException w:name="Light Grid" w:semiHidden="0" w:uiPriority="62" w:unhideWhenUsed="0"/>
-    <w:lsdException w:name="Medium Shading 1" w:semiHidden="0" w:uiPriority="63" w:unhideWhenUsed="0"/>
-    <w:lsdException w:name="Medium Shading 2" w:semiHidden="0" w:uiPriority="64" w:unhideWhenUsed="0"/>
-    <w:lsdException w:name="Medium List 1" w:semiHidden="0" w:uiPriority="65" w:unhideWhenUsed="0"/>
-    <w:lsdException w:name="Medium List 2" w:semiHidden="0" w:uiPriority="66" w:unhideWhenUsed="0"/>
-    <w:lsdException w:name="Medium Grid 1" w:semiHidden="0" w:uiPriority="67" w:unhideWhenUsed="0"/>
-    <w:lsdException w:name="Medium Grid 2" w:semiHidden="0" w:uiPriority="68" w:unhideWhenUsed="0"/>
-    <w:lsdException w:name="Medium Grid 3" w:semiHidden="0" w:uiPriority="69" w:unhideWhenUsed="0"/>
-    <w:lsdException w:name="Dark List" w:semiHidden="0" w:uiPriority="70" w:unhideWhenUsed="0"/>
-    <w:lsdException w:name="Colorful Shading" w:semiHidden="0" w:uiPriority="71" w:unhideWhenUsed="0"/>
-    <w:lsdException w:name="Colorful List" w:semiHidden="0" w:uiPriority="72" w:unhideWhenUsed="0"/>
-    <w:lsdException w:name="Colorful Grid" w:semiHidden="0" w:uiPriority="73" w:unhideWhenUsed="0"/>
-    <w:lsdException w:name="Light Shading Accent 1" w:semiHidden="0" w:uiPriority="60" w:unhideWhenUsed="0"/>
-    <w:lsdException w:name="Light List Accent 1" w:semiHidden="0" w:uiPriority="61" w:unhideWhenUsed="0"/>
-    <w:lsdException w:name="Light Grid Accent 1" w:semiHidden="0" w:uiPriority="62" w:unhideWhenUsed="0"/>
-    <w:lsdException w:name="Medium Shading 1 Accent 1" w:semiHidden="0" w:uiPriority="63" w:unhideWhenUsed="0"/>
-    <w:lsdException w:name="Medium Shading 2 Accent 1" w:semiHidden="0" w:uiPriority="64" w:unhideWhenUsed="0"/>
-    <w:lsdException w:name="Medium List 1 Accent 1" w:semiHidden="0" w:uiPriority="65" w:unhideWhenUsed="0"/>
-    <w:lsdException w:name="Revision" w:unhideWhenUsed="0"/>
-    <w:lsdException w:name="List Paragraph" w:semiHidden="0" w:uiPriority="34" w:unhideWhenUsed="0" w:qFormat="1"/>
-    <w:lsdException w:name="Quote" w:semiHidden="0" w:uiPriority="29" w:unhideWhenUsed="0" w:qFormat="1"/>
-    <w:lsdException w:name="Intense Quote" w:semiHidden="0" w:uiPriority="30" w:unhideWhenUsed="0" w:qFormat="1"/>
-    <w:lsdException w:name="Medium List 2 Accent 1" w:semiHidden="0" w:uiPriority="66" w:unhideWhenUsed="0"/>
-    <w:lsdException w:name="Medium Grid 1 Accent 1" w:semiHidden="0" w:uiPriority="67" w:unhideWhenUsed="0"/>
-    <w:lsdException w:name="Medium Grid 2 Accent 1" w:semiHidden="0" w:uiPriority="68" w:unhideWhenUsed="0"/>
-    <w:lsdException w:name="Medium Grid 3 Accent 1" w:semiHidden="0" w:uiPriority="69" w:unhideWhenUsed="0"/>
-    <w:lsdException w:name="Dark List Accent 1" w:semiHidden="0" w:uiPriority="70" w:unhideWhenUsed="0"/>
-    <w:lsdException w:name="Colorful Shading Accent 1" w:semiHidden="0" w:uiPriority="71" w:unhideWhenUsed="0"/>
-    <w:lsdException w:name="Colorful List Accent 1" w:semiHidden="0" w:uiPriority="72" w:unhideWhenUsed="0"/>
-    <w:lsdException w:name="Colorful Grid Accent 1" w:semiHidden="0" w:uiPriority="73" w:unhideWhenUsed="0"/>
-    <w:lsdException w:name="Light Shading Accent 2" w:semiHidden="0" w:uiPriority="60" w:unhideWhenUsed="0"/>
-    <w:lsdException w:name="Light List Accent 2" w:semiHidden="0" w:uiPriority="61" w:unhideWhenUsed="0"/>
-    <w:lsdException w:name="Light Grid Accent 2" w:semiHidden="0" w:uiPriority="62" w:unhideWhenUsed="0"/>
-    <w:lsdException w:name="Medium Shading 1 Accent 2" w:semiHidden="0" w:uiPriority="63" w:unhideWhenUsed="0"/>
-    <w:lsdException w:name="Medium Shading 2 Accent 2" w:semiHidden="0" w:uiPriority="64" w:unhideWhenUsed="0"/>
-    <w:lsdException w:name="Medium List 1 Accent 2" w:semiHidden="0" w:uiPriority="65" w:unhideWhenUsed="0"/>
-    <w:lsdException w:name="Medium List 2 Accent 2" w:semiHidden="0" w:uiPriority="66" w:unhideWhenUsed="0"/>
-    <w:lsdException w:name="Medium Grid 1 Accent 2" w:semiHidden="0" w:uiPriority="67" w:unhideWhenUsed="0"/>
-    <w:lsdException w:name="Medium Grid 2 Accent 2" w:semiHidden="0" w:uiPriority="68" w:unhideWhenUsed="0"/>
-    <w:lsdException w:name="Medium Grid 3 Accent 2" w:semiHidden="0" w:uiPriority="69" w:unhideWhenUsed="0"/>
-    <w:lsdException w:name="Dark List Accent 2" w:semiHidden="0" w:uiPriority="70" w:unhideWhenUsed="0"/>
-    <w:lsdException w:name="Colorful Shading Accent 2" w:semiHidden="0" w:uiPriority="71" w:unhideWhenUsed="0"/>
-    <w:lsdException w:name="Colorful List Accent 2" w:semiHidden="0" w:uiPriority="72" w:unhideWhenUsed="0"/>
-    <w:lsdException w:name="Colorful Grid Accent 2" w:semiHidden="0" w:uiPriority="73" w:unhideWhenUsed="0"/>
-    <w:lsdException w:name="Light Shading Accent 3" w:semiHidden="0" w:uiPriority="60" w:unhideWhenUsed="0"/>
-    <w:lsdException w:name="Light List Accent 3" w:semiHidden="0" w:uiPriority="61" w:unhideWhenUsed="0"/>
-    <w:lsdException w:name="Light Grid Accent 3" w:semiHidden="0" w:uiPriority="62" w:unhideWhenUsed="0"/>
-    <w:lsdException w:name="Medium Shading 1 Accent 3" w:semiHidden="0" w:uiPriority="63" w:unhideWhenUsed="0"/>
-    <w:lsdException w:name="Medium Shading 2 Accent 3" w:semiHidden="0" w:uiPriority="64" w:unhideWhenUsed="0"/>
-    <w:lsdException w:name="Medium List 1 Accent 3" w:semiHidden="0" w:uiPriority="65" w:unhideWhenUsed="0"/>
-    <w:lsdException w:name="Medium List 2 Accent 3" w:semiHidden="0" w:uiPriority="66" w:unhideWhenUsed="0"/>
-    <w:lsdException w:name="Medium Grid 1 Accent 3" w:semiHidden="0" w:uiPriority="67" w:unhideWhenUsed="0"/>
-    <w:lsdException w:name="Medium Grid 2 Accent 3" w:semiHidden="0" w:uiPriority="68" w:unhideWhenUsed="0"/>
-    <w:lsdException w:name="Medium Grid 3 Accent 3" w:semiHidden="0" w:uiPriority="69" w:unhideWhenUsed="0"/>
-    <w:lsdException w:name="Dark List Accent 3" w:semiHidden="0" w:uiPriority="70" w:unhideWhenUsed="0"/>
-    <w:lsdException w:name="Colorful Shading Accent 3" w:semiHidden="0" w:uiPriority="71" w:unhideWhenUsed="0"/>
-    <w:lsdException w:name="Colorful List Accent 3" w:semiHidden="0" w:uiPriority="72" w:unhideWhenUsed="0"/>
-    <w:lsdException w:name="Colorful Grid Accent 3" w:semiHidden="0" w:uiPriority="73" w:unhideWhenUsed="0"/>
-    <w:lsdException w:name="Light Shading Accent 4" w:semiHidden="0" w:uiPriority="60" w:unhideWhenUsed="0"/>
-    <w:lsdException w:name="Light List Accent 4" w:semiHidden="0" w:uiPriority="61" w:unhideWhenUsed="0"/>
-    <w:lsdException w:name="Light Grid Accent 4" w:semiHidden="0" w:uiPriority="62" w:unhideWhenUsed="0"/>
-    <w:lsdException w:name="Medium Shading 1 Accent 4" w:semiHidden="0" w:uiPriority="63" w:unhideWhenUsed="0"/>
-    <w:lsdException w:name="Medium Shading 2 Accent 4" w:semiHidden="0" w:uiPriority="64" w:unhideWhenUsed="0"/>
-    <w:lsdException w:name="Medium List 1 Accent 4" w:semiHidden="0" w:uiPriority="65" w:unhideWhenUsed="0"/>
-    <w:lsdException w:name="Medium List 2 Accent 4" w:semiHidden="0" w:uiPriority="66" w:unhideWhenUsed="0"/>
-    <w:lsdException w:name="Medium Grid 1 Accent 4" w:semiHidden="0" w:uiPriority="67" w:unhideWhenUsed="0"/>
-    <w:lsdException w:name="Medium Grid 2 Accent 4" w:semiHidden="0" w:uiPriority="68" w:unhideWhenUsed="0"/>
-    <w:lsdException w:name="Medium Grid 3 Accent 4" w:semiHidden="0" w:uiPriority="69" w:unhideWhenUsed="0"/>
-    <w:lsdException w:name="Dark List Accent 4" w:semiHidden="0" w:uiPriority="70" w:unhideWhenUsed="0"/>
-    <w:lsdException w:name="Colorful Shading Accent 4" w:semiHidden="0" w:uiPriority="71" w:unhideWhenUsed="0"/>
-    <w:lsdException w:name="Colorful List Accent 4" w:semiHidden="0" w:uiPriority="72" w:unhideWhenUsed="0"/>
-    <w:lsdException w:name="Colorful Grid Accent 4" w:semiHidden="0" w:uiPriority="73" w:unhideWhenUsed="0"/>
-    <w:lsdException w:name="Light Shading Accent 5" w:semiHidden="0" w:uiPriority="60" w:unhideWhenUsed="0"/>
-    <w:lsdException w:name="Light List Accent 5" w:semiHidden="0" w:uiPriority="61" w:unhideWhenUsed="0"/>
-    <w:lsdException w:name="Light Grid Accent 5" w:semiHidden="0" w:uiPriority="62" w:unhideWhenUsed="0"/>
-    <w:lsdException w:name="Medium Shading 1 Accent 5" w:semiHidden="0" w:uiPriority="63" w:unhideWhenUsed="0"/>
-    <w:lsdException w:name="Medium Shading 2 Accent 5" w:semiHidden="0" w:uiPriority="64" w:unhideWhenUsed="0"/>
-    <w:lsdException w:name="Medium List 1 Accent 5" w:semiHidden="0" w:uiPriority="65" w:unhideWhenUsed="0"/>
-    <w:lsdException w:name="Medium List 2 Accent 5" w:semiHidden="0" w:uiPriority="66" w:unhideWhenUsed="0"/>
-    <w:lsdException w:name="Medium Grid 1 Accent 5" w:semiHidden="0" w:uiPriority="67" w:unhideWhenUsed="0"/>
-    <w:lsdException w:name="Medium Grid 2 Accent 5" w:semiHidden="0" w:uiPriority="68" w:unhideWhenUsed="0"/>
-    <w:lsdException w:name="Medium Grid 3 Accent 5" w:semiHidden="0" w:uiPriority="69" w:unhideWhenUsed="0"/>
-    <w:lsdException w:name="Dark List Accent 5" w:semiHidden="0" w:uiPriority="70" w:unhideWhenUsed="0"/>
-    <w:lsdException w:name="Colorful Shading Accent 5" w:semiHidden="0" w:uiPriority="71" w:unhideWhenUsed="0"/>
-    <w:lsdException w:name="Colorful List Accent 5" w:semiHidden="0" w:uiPriority="72" w:unhideWhenUsed="0"/>
-    <w:lsdException w:name="Colorful Grid Accent 5" w:semiHidden="0" w:uiPriority="73" w:unhideWhenUsed="0"/>
-    <w:lsdException w:name="Light Shading Accent 6" w:semiHidden="0" w:uiPriority="60" w:unhideWhenUsed="0"/>
-    <w:lsdException w:name="Light List Accent 6" w:semiHidden="0" w:uiPriority="61" w:unhideWhenUsed="0"/>
-    <w:lsdException w:name="Light Grid Accent 6" w:semiHidden="0" w:uiPriority="62" w:unhideWhenUsed="0"/>
-    <w:lsdException w:name="Medium Shading 1 Accent 6" w:semiHidden="0" w:uiPriority="63" w:unhideWhenUsed="0"/>
-    <w:lsdException w:name="Medium Shading 2 Accent 6" w:semiHidden="0" w:uiPriority="64" w:unhideWhenUsed="0"/>
-    <w:lsdException w:name="Medium List 1 Accent 6" w:semiHidden="0" w:uiPriority="65" w:unhideWhenUsed="0"/>
-    <w:lsdException w:name="Medium List 2 Accent 6" w:semiHidden="0" w:uiPriority="66" w:unhideWhenUsed="0"/>
-    <w:lsdException w:name="Medium Grid 1 Accent 6" w:semiHidden="0" w:uiPriority="67" w:unhideWhenUsed="0"/>
-    <w:lsdException w:name="Medium Grid 2 Accent 6" w:semiHidden="0" w:uiPriority="68" w:unhideWhenUsed="0"/>
-    <w:lsdException w:name="Medium Grid 3 Accent 6" w:semiHidden="0" w:uiPriority="69" w:unhideWhenUsed="0"/>
-    <w:lsdException w:name="Dark List Accent 6" w:semiHidden="0" w:uiPriority="70" w:unhideWhenUsed="0"/>
-    <w:lsdException w:name="Colorful Shading Accent 6" w:semiHidden="0" w:uiPriority="71" w:unhideWhenUsed="0"/>
-    <w:lsdException w:name="Colorful List Accent 6" w:semiHidden="0" w:uiPriority="72" w:unhideWhenUsed="0"/>
-    <w:lsdException w:name="Colorful Grid Accent 6" w:semiHidden="0" w:uiPriority="73" w:unhideWhenUsed="0"/>
-    <w:lsdException w:name="Subtle Emphasis" w:semiHidden="0" w:uiPriority="19" w:unhideWhenUsed="0" w:qFormat="1"/>
-    <w:lsdException w:name="Intense Emphasis" w:semiHidden="0" w:uiPriority="21" w:unhideWhenUsed="0" w:qFormat="1"/>
-    <w:lsdException w:name="Subtle Reference" w:semiHidden="0" w:uiPriority="31" w:unhideWhenUsed="0" w:qFormat="1"/>
-    <w:lsdException w:name="Intense Reference" w:semiHidden="0" w:uiPriority="32" w:unhideWhenUsed="0" w:qFormat="1"/>
-    <w:lsdException w:name="Book Title" w:semiHidden="0" w:uiPriority="33" w:unhideWhenUsed="0" w:qFormat="1"/>
-    <w:lsdException w:name="Bibliography" w:uiPriority="37"/>
-    <w:lsdException w:name="TOC Heading" w:uiPriority="39" w:qFormat="1"/>
+  <w:latentStyles w:defLockedState="0" w:defUIPriority="99" w:defSemiHidden="0" w:defUnhideWhenUsed="0" w:defQFormat="0" w:count="371">
+    <w:lsdException w:name="Normal" w:uiPriority="0" w:qFormat="1"/>
+    <w:lsdException w:name="heading 1" w:uiPriority="9" w:qFormat="1"/>
+    <w:lsdException w:name="heading 2" w:semiHidden="1" w:uiPriority="9" w:unhideWhenUsed="1" w:qFormat="1"/>
+    <w:lsdException w:name="heading 3" w:semiHidden="1" w:uiPriority="9" w:unhideWhenUsed="1" w:qFormat="1"/>
+    <w:lsdException w:name="heading 4" w:semiHidden="1" w:uiPriority="9" w:unhideWhenUsed="1" w:qFormat="1"/>
+    <w:lsdException w:name="heading 5" w:semiHidden="1" w:uiPriority="9" w:unhideWhenUsed="1" w:qFormat="1"/>
+    <w:lsdException w:name="heading 6" w:semiHidden="1" w:uiPriority="9" w:unhideWhenUsed="1" w:qFormat="1"/>
+    <w:lsdException w:name="heading 7" w:semiHidden="1" w:uiPriority="9" w:unhideWhenUsed="1" w:qFormat="1"/>
+    <w:lsdException w:name="heading 8" w:semiHidden="1" w:uiPriority="9" w:unhideWhenUsed="1" w:qFormat="1"/>
+    <w:lsdException w:name="heading 9" w:semiHidden="1" w:uiPriority="9" w:unhideWhenUsed="1" w:qFormat="1"/>
+    <w:lsdException w:name="index 1" w:semiHidden="1" w:unhideWhenUsed="1"/>
+    <w:lsdException w:name="index 2" w:semiHidden="1" w:unhideWhenUsed="1"/>
+    <w:lsdException w:name="index 3" w:semiHidden="1" w:unhideWhenUsed="1"/>
+    <w:lsdException w:name="index 4" w:semiHidden="1" w:unhideWhenUsed="1"/>
+    <w:lsdException w:name="index 5" w:semiHidden="1" w:unhideWhenUsed="1"/>
+    <w:lsdException w:name="index 6" w:semiHidden="1" w:unhideWhenUsed="1"/>
+    <w:lsdException w:name="index 7" w:semiHidden="1" w:unhideWhenUsed="1"/>
+    <w:lsdException w:name="index 8" w:semiHidden="1" w:unhideWhenUsed="1"/>
+    <w:lsdException w:name="index 9" w:semiHidden="1" w:unhideWhenUsed="1"/>
+    <w:lsdException w:name="toc 1" w:semiHidden="1" w:uiPriority="39" w:unhideWhenUsed="1"/>
+    <w:lsdException w:name="toc 2" w:semiHidden="1" w:uiPriority="39" w:unhideWhenUsed="1"/>
+    <w:lsdException w:name="toc 3" w:semiHidden="1" w:uiPriority="39" w:unhideWhenUsed="1"/>
+    <w:lsdException w:name="toc 4" w:semiHidden="1" w:uiPriority="39" w:unhideWhenUsed="1"/>
+    <w:lsdException w:name="toc 5" w:semiHidden="1" w:uiPriority="39" w:unhideWhenUsed="1"/>
+    <w:lsdException w:name="toc 6" w:semiHidden="1" w:uiPriority="39" w:unhideWhenUsed="1"/>
+    <w:lsdException w:name="toc 7" w:semiHidden="1" w:uiPriority="39" w:unhideWhenUsed="1"/>
+    <w:lsdException w:name="toc 8" w:semiHidden="1" w:uiPriority="39" w:unhideWhenUsed="1"/>
+    <w:lsdException w:name="toc 9" w:semiHidden="1" w:uiPriority="39" w:unhideWhenUsed="1"/>
+    <w:lsdException w:name="Normal Indent" w:semiHidden="1" w:unhideWhenUsed="1"/>
+    <w:lsdException w:name="footnote text" w:semiHidden="1" w:unhideWhenUsed="1"/>
+    <w:lsdException w:name="annotation text" w:semiHidden="1" w:unhideWhenUsed="1"/>
+    <w:lsdException w:name="header" w:semiHidden="1" w:unhideWhenUsed="1"/>
+    <w:lsdException w:name="footer" w:semiHidden="1" w:unhideWhenUsed="1"/>
+    <w:lsdException w:name="index heading" w:semiHidden="1" w:unhideWhenUsed="1"/>
+    <w:lsdException w:name="caption" w:semiHidden="1" w:uiPriority="35" w:unhideWhenUsed="1" w:qFormat="1"/>
+    <w:lsdException w:name="table of figures" w:semiHidden="1" w:unhideWhenUsed="1"/>
+    <w:lsdException w:name="envelope address" w:semiHidden="1" w:unhideWhenUsed="1"/>
+    <w:lsdException w:name="envelope return" w:semiHidden="1" w:unhideWhenUsed="1"/>
+    <w:lsdException w:name="footnote reference" w:semiHidden="1" w:unhideWhenUsed="1"/>
+    <w:lsdException w:name="annotation reference" w:semiHidden="1" w:unhideWhenUsed="1"/>
+    <w:lsdException w:name="line number" w:semiHidden="1" w:unhideWhenUsed="1"/>
+    <w:lsdException w:name="page number" w:semiHidden="1" w:unhideWhenUsed="1"/>
+    <w:lsdException w:name="endnote reference" w:semiHidden="1" w:unhideWhenUsed="1"/>
+    <w:lsdException w:name="endnote text" w:semiHidden="1" w:unhideWhenUsed="1"/>
+    <w:lsdException w:name="table of authorities" w:semiHidden="1" w:unhideWhenUsed="1"/>
+    <w:lsdException w:name="macro" w:semiHidden="1" w:unhideWhenUsed="1"/>
+    <w:lsdException w:name="toa heading" w:semiHidden="1" w:unhideWhenUsed="1"/>
+    <w:lsdException w:name="List" w:semiHidden="1" w:unhideWhenUsed="1"/>
+    <w:lsdException w:name="List Bullet" w:semiHidden="1" w:unhideWhenUsed="1"/>
+    <w:lsdException w:name="List Number" w:semiHidden="1" w:unhideWhenUsed="1"/>
+    <w:lsdException w:name="List 2" w:semiHidden="1" w:unhideWhenUsed="1"/>
+    <w:lsdException w:name="List 3" w:semiHidden="1" w:unhideWhenUsed="1"/>
+    <w:lsdException w:name="List 4" w:semiHidden="1" w:unhideWhenUsed="1"/>
+    <w:lsdException w:name="List 5" w:semiHidden="1" w:unhideWhenUsed="1"/>
+    <w:lsdException w:name="List Bullet 2" w:semiHidden="1" w:unhideWhenUsed="1"/>
+    <w:lsdException w:name="List Bullet 3" w:semiHidden="1" w:unhideWhenUsed="1"/>
+    <w:lsdException w:name="List Bullet 4" w:semiHidden="1" w:unhideWhenUsed="1"/>
+    <w:lsdException w:name="List Bullet 5" w:semiHidden="1" w:unhideWhenUsed="1"/>
+    <w:lsdException w:name="List Number 2" w:semiHidden="1" w:unhideWhenUsed="1"/>
+    <w:lsdException w:name="List Number 3" w:semiHidden="1" w:unhideWhenUsed="1"/>
+    <w:lsdException w:name="List Number 4" w:semiHidden="1" w:unhideWhenUsed="1"/>
+    <w:lsdException w:name="List Number 5" w:semiHidden="1" w:unhideWhenUsed="1"/>
+    <w:lsdException w:name="Title" w:uiPriority="10" w:qFormat="1"/>
+    <w:lsdException w:name="Closing" w:semiHidden="1" w:unhideWhenUsed="1"/>
+    <w:lsdException w:name="Signature" w:semiHidden="1" w:unhideWhenUsed="1"/>
+    <w:lsdException w:name="Default Paragraph Font" w:semiHidden="1" w:uiPriority="1" w:unhideWhenUsed="1"/>
+    <w:lsdException w:name="Body Text" w:semiHidden="1" w:unhideWhenUsed="1"/>
+    <w:lsdException w:name="Body Text Indent" w:semiHidden="1" w:unhideWhenUsed="1"/>
+    <w:lsdException w:name="List Continue" w:semiHidden="1" w:unhideWhenUsed="1"/>
+    <w:lsdException w:name="List Continue 2" w:semiHidden="1" w:unhideWhenUsed="1"/>
+    <w:lsdException w:name="List Continue 3" w:semiHidden="1" w:unhideWhenUsed="1"/>
+    <w:lsdException w:name="List Continue 4" w:semiHidden="1" w:unhideWhenUsed="1"/>
+    <w:lsdException w:name="List Continue 5" w:semiHidden="1" w:unhideWhenUsed="1"/>
+    <w:lsdException w:name="Message Header" w:semiHidden="1" w:unhideWhenUsed="1"/>
+    <w:lsdException w:name="Subtitle" w:uiPriority="11" w:qFormat="1"/>
+    <w:lsdException w:name="Salutation" w:semiHidden="1" w:unhideWhenUsed="1"/>
+    <w:lsdException w:name="Date" w:semiHidden="1" w:unhideWhenUsed="1"/>
+    <w:lsdException w:name="Body Text First Indent" w:semiHidden="1" w:unhideWhenUsed="1"/>
+    <w:lsdException w:name="Body Text First Indent 2" w:semiHidden="1" w:unhideWhenUsed="1"/>
+    <w:lsdException w:name="Note Heading" w:semiHidden="1" w:unhideWhenUsed="1"/>
+    <w:lsdException w:name="Body Text 2" w:semiHidden="1" w:unhideWhenUsed="1"/>
+    <w:lsdException w:name="Body Text 3" w:semiHidden="1" w:unhideWhenUsed="1"/>
+    <w:lsdException w:name="Body Text Indent 2" w:semiHidden="1" w:unhideWhenUsed="1"/>
+    <w:lsdException w:name="Body Text Indent 3" w:semiHidden="1" w:unhideWhenUsed="1"/>
+    <w:lsdException w:name="Block Text" w:semiHidden="1" w:unhideWhenUsed="1"/>
+    <w:lsdException w:name="Hyperlink" w:semiHidden="1" w:unhideWhenUsed="1"/>
+    <w:lsdException w:name="FollowedHyperlink" w:semiHidden="1" w:unhideWhenUsed="1"/>
+    <w:lsdException w:name="Strong" w:uiPriority="22" w:qFormat="1"/>
+    <w:lsdException w:name="Emphasis" w:uiPriority="20" w:qFormat="1"/>
+    <w:lsdException w:name="Document Map" w:semiHidden="1" w:unhideWhenUsed="1"/>
+    <w:lsdException w:name="Plain Text" w:semiHidden="1" w:unhideWhenUsed="1"/>
+    <w:lsdException w:name="E-mail Signature" w:semiHidden="1" w:unhideWhenUsed="1"/>
+    <w:lsdException w:name="HTML Top of Form" w:semiHidden="1" w:unhideWhenUsed="1"/>
+    <w:lsdException w:name="HTML Bottom of Form" w:semiHidden="1" w:unhideWhenUsed="1"/>
+    <w:lsdException w:name="Normal (Web)" w:semiHidden="1" w:unhideWhenUsed="1"/>
+    <w:lsdException w:name="HTML Acronym" w:semiHidden="1" w:unhideWhenUsed="1"/>
+    <w:lsdException w:name="HTML Address" w:semiHidden="1" w:unhideWhenUsed="1"/>
+    <w:lsdException w:name="HTML Cite" w:semiHidden="1" w:unhideWhenUsed="1"/>
+    <w:lsdException w:name="HTML Code" w:semiHidden="1" w:unhideWhenUsed="1"/>
+    <w:lsdException w:name="HTML Definition" w:semiHidden="1" w:unhideWhenUsed="1"/>
+    <w:lsdException w:name="HTML Keyboard" w:semiHidden="1" w:unhideWhenUsed="1"/>
+    <w:lsdException w:name="HTML Preformatted" w:semiHidden="1" w:unhideWhenUsed="1"/>
+    <w:lsdException w:name="HTML Sample" w:semiHidden="1" w:unhideWhenUsed="1"/>
+    <w:lsdException w:name="HTML Typewriter" w:semiHidden="1" w:unhideWhenUsed="1"/>
+    <w:lsdException w:name="HTML Variable" w:semiHidden="1" w:unhideWhenUsed="1"/>
+    <w:lsdException w:name="Normal Table" w:semiHidden="1" w:unhideWhenUsed="1"/>
+    <w:lsdException w:name="annotation subject" w:semiHidden="1" w:unhideWhenUsed="1"/>
+    <w:lsdException w:name="No List" w:semiHidden="1" w:unhideWhenUsed="1"/>
+    <w:lsdException w:name="Outline List 1" w:semiHidden="1" w:unhideWhenUsed="1"/>
+    <w:lsdException w:name="Outline List 2" w:semiHidden="1" w:unhideWhenUsed="1"/>
+    <w:lsdException w:name="Outline List 3" w:semiHidden="1" w:unhideWhenUsed="1"/>
+    <w:lsdException w:name="Table Simple 1" w:semiHidden="1" w:unhideWhenUsed="1"/>
+    <w:lsdException w:name="Table Simple 2" w:semiHidden="1" w:unhideWhenUsed="1"/>
+    <w:lsdException w:name="Table Simple 3" w:semiHidden="1" w:unhideWhenUsed="1"/>
+    <w:lsdException w:name="Table Classic 1" w:semiHidden="1" w:unhideWhenUsed="1"/>
+    <w:lsdException w:name="Table Classic 2" w:semiHidden="1" w:unhideWhenUsed="1"/>
+    <w:lsdException w:name="Table Classic 3" w:semiHidden="1" w:unhideWhenUsed="1"/>
+    <w:lsdException w:name="Table Classic 4" w:semiHidden="1" w:unhideWhenUsed="1"/>
+    <w:lsdException w:name="Table Colorful 1" w:semiHidden="1" w:unhideWhenUsed="1"/>
+    <w:lsdException w:name="Table Colorful 2" w:semiHidden="1" w:unhideWhenUsed="1"/>
+    <w:lsdException w:name="Table Colorful 3" w:semiHidden="1" w:unhideWhenUsed="1"/>
+    <w:lsdException w:name="Table Columns 1" w:semiHidden="1" w:unhideWhenUsed="1"/>
+    <w:lsdException w:name="Table Columns 2" w:semiHidden="1" w:unhideWhenUsed="1"/>
+    <w:lsdException w:name="Table Columns 3" w:semiHidden="1" w:unhideWhenUsed="1"/>
+    <w:lsdException w:name="Table Columns 4" w:semiHidden="1" w:unhideWhenUsed="1"/>
+    <w:lsdException w:name="Table Columns 5" w:semiHidden="1" w:unhideWhenUsed="1"/>
+    <w:lsdException w:name="Table Grid 1" w:semiHidden="1" w:unhideWhenUsed="1"/>
+    <w:lsdException w:name="Table Grid 2" w:semiHidden="1" w:unhideWhenUsed="1"/>
+    <w:lsdException w:name="Table Grid 3" w:semiHidden="1" w:unhideWhenUsed="1"/>
+    <w:lsdException w:name="Table Grid 4" w:semiHidden="1" w:unhideWhenUsed="1"/>
+    <w:lsdException w:name="Table Grid 5" w:semiHidden="1" w:unhideWhenUsed="1"/>
+    <w:lsdException w:name="Table Grid 6" w:semiHidden="1" w:unhideWhenUsed="1"/>
+    <w:lsdException w:name="Table Grid 7" w:semiHidden="1" w:unhideWhenUsed="1"/>
+    <w:lsdException w:name="Table Grid 8" w:semiHidden="1" w:unhideWhenUsed="1"/>
+    <w:lsdException w:name="Table List 1" w:semiHidden="1" w:unhideWhenUsed="1"/>
+    <w:lsdException w:name="Table List 2" w:semiHidden="1" w:unhideWhenUsed="1"/>
+    <w:lsdException w:name="Table List 3" w:semiHidden="1" w:unhideWhenUsed="1"/>
+    <w:lsdException w:name="Table List 4" w:semiHidden="1" w:unhideWhenUsed="1"/>
+    <w:lsdException w:name="Table List 5" w:semiHidden="1" w:unhideWhenUsed="1"/>
+    <w:lsdException w:name="Table List 6" w:semiHidden="1" w:unhideWhenUsed="1"/>
+    <w:lsdException w:name="Table List 7" w:semiHidden="1" w:unhideWhenUsed="1"/>
+    <w:lsdException w:name="Table List 8" w:semiHidden="1" w:unhideWhenUsed="1"/>
+    <w:lsdException w:name="Table 3D effects 1" w:semiHidden="1" w:unhideWhenUsed="1"/>
+    <w:lsdException w:name="Table 3D effects 2" w:semiHidden="1" w:unhideWhenUsed="1"/>
+    <w:lsdException w:name="Table 3D effects 3" w:semiHidden="1" w:unhideWhenUsed="1"/>
+    <w:lsdException w:name="Table Contemporary" w:semiHidden="1" w:unhideWhenUsed="1"/>
+    <w:lsdException w:name="Table Elegant" w:semiHidden="1" w:unhideWhenUsed="1"/>
+    <w:lsdException w:name="Table Professional" w:semiHidden="1" w:unhideWhenUsed="1"/>
+    <w:lsdException w:name="Table Subtle 1" w:semiHidden="1" w:unhideWhenUsed="1"/>
+    <w:lsdException w:name="Table Subtle 2" w:semiHidden="1" w:unhideWhenUsed="1"/>
+    <w:lsdException w:name="Table Web 1" w:semiHidden="1" w:unhideWhenUsed="1"/>
+    <w:lsdException w:name="Table Web 2" w:semiHidden="1" w:unhideWhenUsed="1"/>
+    <w:lsdException w:name="Table Web 3" w:semiHidden="1" w:unhideWhenUsed="1"/>
+    <w:lsdException w:name="Balloon Text" w:semiHidden="1" w:unhideWhenUsed="1"/>
+    <w:lsdException w:name="Table Grid" w:uiPriority="59"/>
+    <w:lsdException w:name="Table Theme" w:semiHidden="1" w:unhideWhenUsed="1"/>
+    <w:lsdException w:name="Placeholder Text" w:semiHidden="1"/>
+    <w:lsdException w:name="No Spacing" w:uiPriority="1" w:qFormat="1"/>
+    <w:lsdException w:name="Light Shading" w:uiPriority="60"/>
+    <w:lsdException w:name="Light List" w:uiPriority="61"/>
+    <w:lsdException w:name="Light Grid" w:uiPriority="62"/>
+    <w:lsdException w:name="Medium Shading 1" w:uiPriority="63"/>
+    <w:lsdException w:name="Medium Shading 2" w:uiPriority="64"/>
+    <w:lsdException w:name="Medium List 1" w:uiPriority="65"/>
+    <w:lsdException w:name="Medium List 2" w:uiPriority="66"/>
+    <w:lsdException w:name="Medium Grid 1" w:uiPriority="67"/>
+    <w:lsdException w:name="Medium Grid 2" w:uiPriority="68"/>
+    <w:lsdException w:name="Medium Grid 3" w:uiPriority="69"/>
+    <w:lsdException w:name="Dark List" w:uiPriority="70"/>
+    <w:lsdException w:name="Colorful Shading" w:uiPriority="71"/>
+    <w:lsdException w:name="Colorful List" w:uiPriority="72"/>
+    <w:lsdException w:name="Colorful Grid" w:uiPriority="73"/>
+    <w:lsdException w:name="Light Shading Accent 1" w:uiPriority="60"/>
+    <w:lsdException w:name="Light List Accent 1" w:uiPriority="61"/>
+    <w:lsdException w:name="Light Grid Accent 1" w:uiPriority="62"/>
+    <w:lsdException w:name="Medium Shading 1 Accent 1" w:uiPriority="63"/>
+    <w:lsdException w:name="Medium Shading 2 Accent 1" w:uiPriority="64"/>
+    <w:lsdException w:name="Medium List 1 Accent 1" w:uiPriority="65"/>
+    <w:lsdException w:name="Revision" w:semiHidden="1"/>
+    <w:lsdException w:name="List Paragraph" w:uiPriority="34" w:qFormat="1"/>
+    <w:lsdException w:name="Quote" w:uiPriority="29" w:qFormat="1"/>
+    <w:lsdException w:name="Intense Quote" w:uiPriority="30" w:qFormat="1"/>
+    <w:lsdException w:name="Medium List 2 Accent 1" w:uiPriority="66"/>
+    <w:lsdException w:name="Medium Grid 1 Accent 1" w:uiPriority="67"/>
+    <w:lsdException w:name="Medium Grid 2 Accent 1" w:uiPriority="68"/>
+    <w:lsdException w:name="Medium Grid 3 Accent 1" w:uiPriority="69"/>
+    <w:lsdException w:name="Dark List Accent 1" w:uiPriority="70"/>
+    <w:lsdException w:name="Colorful Shading Accent 1" w:uiPriority="71"/>
+    <w:lsdException w:name="Colorful List Accent 1" w:uiPriority="72"/>
+    <w:lsdException w:name="Colorful Grid Accent 1" w:uiPriority="73"/>
+    <w:lsdException w:name="Light Shading Accent 2" w:uiPriority="60"/>
+    <w:lsdException w:name="Light List Accent 2" w:uiPriority="61"/>
+    <w:lsdException w:name="Light Grid Accent 2" w:uiPriority="62"/>
+    <w:lsdException w:name="Medium Shading 1 Accent 2" w:uiPriority="63"/>
+    <w:lsdException w:name="Medium Shading 2 Accent 2" w:uiPriority="64"/>
+    <w:lsdException w:name="Medium List 1 Accent 2" w:uiPriority="65"/>
+    <w:lsdException w:name="Medium List 2 Accent 2" w:uiPriority="66"/>
+    <w:lsdException w:name="Medium Grid 1 Accent 2" w:uiPriority="67"/>
+    <w:lsdException w:name="Medium Grid 2 Accent 2" w:uiPriority="68"/>
+    <w:lsdException w:name="Medium Grid 3 Accent 2" w:uiPriority="69"/>
+    <w:lsdException w:name="Dark List Accent 2" w:uiPriority="70"/>
+    <w:lsdException w:name="Colorful Shading Accent 2" w:uiPriority="71"/>
+    <w:lsdException w:name="Colorful List Accent 2" w:uiPriority="72"/>
+    <w:lsdException w:name="Colorful Grid Accent 2" w:uiPriority="73"/>
+    <w:lsdException w:name="Light Shading Accent 3" w:uiPriority="60"/>
+    <w:lsdException w:name="Light List Accent 3" w:uiPriority="61"/>
+    <w:lsdException w:name="Light Grid Accent 3" w:uiPriority="62"/>
+    <w:lsdException w:name="Medium Shading 1 Accent 3" w:uiPriority="63"/>
+    <w:lsdException w:name="Medium Shading 2 Accent 3" w:uiPriority="64"/>
+    <w:lsdException w:name="Medium List 1 Accent 3" w:uiPriority="65"/>
+    <w:lsdException w:name="Medium List 2 Accent 3" w:uiPriority="66"/>
+    <w:lsdException w:name="Medium Grid 1 Accent 3" w:uiPriority="67"/>
+    <w:lsdException w:name="Medium Grid 2 Accent 3" w:uiPriority="68"/>
+    <w:lsdException w:name="Medium Grid 3 Accent 3" w:uiPriority="69"/>
+    <w:lsdException w:name="Dark List Accent 3" w:uiPriority="70"/>
+    <w:lsdException w:name="Colorful Shading Accent 3" w:uiPriority="71"/>
+    <w:lsdException w:name="Colorful List Accent 3" w:uiPriority="72"/>
+    <w:lsdException w:name="Colorful Grid Accent 3" w:uiPriority="73"/>
+    <w:lsdException w:name="Light Shading Accent 4" w:uiPriority="60"/>
+    <w:lsdException w:name="Light List Accent 4" w:uiPriority="61"/>
+    <w:lsdException w:name="Light Grid Accent 4" w:uiPriority="62"/>
+    <w:lsdException w:name="Medium Shading 1 Accent 4" w:uiPriority="63"/>
+    <w:lsdException w:name="Medium Shading 2 Accent 4" w:uiPriority="64"/>
+    <w:lsdException w:name="Medium List 1 Accent 4" w:uiPriority="65"/>
+    <w:lsdException w:name="Medium List 2 Accent 4" w:uiPriority="66"/>
+    <w:lsdException w:name="Medium Grid 1 Accent 4" w:uiPriority="67"/>
+    <w:lsdException w:name="Medium Grid 2 Accent 4" w:uiPriority="68"/>
+    <w:lsdException w:name="Medium Grid 3 Accent 4" w:uiPriority="69"/>
+    <w:lsdException w:name="Dark List Accent 4" w:uiPriority="70"/>
+    <w:lsdException w:name="Colorful Shading Accent 4" w:uiPriority="71"/>
+    <w:lsdException w:name="Colorful List Accent 4" w:uiPriority="72"/>
+    <w:lsdException w:name="Colorful Grid Accent 4" w:uiPriority="73"/>
+    <w:lsdException w:name="Light Shading Accent 5" w:uiPriority="60"/>
+    <w:lsdException w:name="Light List Accent 5" w:uiPriority="61"/>
+    <w:lsdException w:name="Light Grid Accent 5" w:uiPriority="62"/>
+    <w:lsdException w:name="Medium Shading 1 Accent 5" w:uiPriority="63"/>
+    <w:lsdException w:name="Medium Shading 2 Accent 5" w:uiPriority="64"/>
+    <w:lsdException w:name="Medium List 1 Accent 5" w:uiPriority="65"/>
+    <w:lsdException w:name="Medium List 2 Accent 5" w:uiPriority="66"/>
+    <w:lsdException w:name="Medium Grid 1 Accent 5" w:uiPriority="67"/>
+    <w:lsdException w:name="Medium Grid 2 Accent 5" w:uiPriority="68"/>
+    <w:lsdException w:name="Medium Grid 3 Accent 5" w:uiPriority="69"/>
+    <w:lsdException w:name="Dark List Accent 5" w:uiPriority="70"/>
+    <w:lsdException w:name="Colorful Shading Accent 5" w:uiPriority="71"/>
+    <w:lsdException w:name="Colorful List Accent 5" w:uiPriority="72"/>
+    <w:lsdException w:name="Colorful Grid Accent 5" w:uiPriority="73"/>
+    <w:lsdException w:name="Light Shading Accent 6" w:uiPriority="60"/>
+    <w:lsdException w:name="Light List Accent 6" w:uiPriority="61"/>
+    <w:lsdException w:name="Light Grid Accent 6" w:uiPriority="62"/>
+    <w:lsdException w:name="Medium Shading 1 Accent 6" w:uiPriority="63"/>
+    <w:lsdException w:name="Medium Shading 2 Accent 6" w:uiPriority="64"/>
+    <w:lsdException w:name="Medium List 1 Accent 6" w:uiPriority="65"/>
+    <w:lsdException w:name="Medium List 2 Accent 6" w:uiPriority="66"/>
+    <w:lsdException w:name="Medium Grid 1 Accent 6" w:uiPriority="67"/>
+    <w:lsdException w:name="Medium Grid 2 Accent 6" w:uiPriority="68"/>
+    <w:lsdException w:name="Medium Grid 3 Accent 6" w:uiPriority="69"/>
+    <w:lsdException w:name="Dark List Accent 6" w:uiPriority="70"/>
+    <w:lsdException w:name="Colorful Shading Accent 6" w:uiPriority="71"/>
+    <w:lsdException w:name="Colorful List Accent 6" w:uiPriority="72"/>
+    <w:lsdException w:name="Colorful Grid Accent 6" w:uiPriority="73"/>
+    <w:lsdException w:name="Subtle Emphasis" w:uiPriority="19" w:qFormat="1"/>
+    <w:lsdException w:name="Intense Emphasis" w:uiPriority="21" w:qFormat="1"/>
+    <w:lsdException w:name="Subtle Reference" w:uiPriority="31" w:qFormat="1"/>
+    <w:lsdException w:name="Intense Reference" w:uiPriority="32" w:qFormat="1"/>
+    <w:lsdException w:name="Book Title" w:uiPriority="33" w:qFormat="1"/>
+    <w:lsdException w:name="Bibliography" w:semiHidden="1" w:uiPriority="37" w:unhideWhenUsed="1"/>
+    <w:lsdException w:name="TOC Heading" w:semiHidden="1" w:uiPriority="39" w:unhideWhenUsed="1" w:qFormat="1"/>
+    <w:lsdException w:name="Grid Table 4" w:uiPriority="49"/>
+    <w:lsdException w:name="Grid Table 5 Dark" w:uiPriority="50"/>
+    <w:lsdException w:name="Grid Table 6 Colorful" w:uiPriority="51"/>
+    <w:lsdException w:name="Grid Table 7 Colorful" w:uiPriority="52"/>
+    <w:lsdException w:name="Grid Table 1 Light Accent 1" w:uiPriority="46"/>
+    <w:lsdException w:name="Grid Table 2 Accent 1" w:uiPriority="47"/>
+    <w:lsdException w:name="Grid Table 3 Accent 1" w:uiPriority="48"/>
+    <w:lsdException w:name="Grid Table 4 Accent 1" w:uiPriority="49"/>
+    <w:lsdException w:name="Grid Table 5 Dark Accent 1" w:uiPriority="50"/>
+    <w:lsdException w:name="Grid Table 6 Colorful Accent 1" w:uiPriority="51"/>
+    <w:lsdException w:name="Grid Table 7 Colorful Accent 1" w:uiPriority="52"/>
+    <w:lsdException w:name="Grid Table 1 Light Accent 2" w:uiPriority="46"/>
+    <w:lsdException w:name="Grid Table 2 Accent 2" w:uiPriority="47"/>
+    <w:lsdException w:name="Grid Table 3 Accent 2" w:uiPriority="48"/>
+    <w:lsdException w:name="Grid Table 4 Accent 2" w:uiPriority="49"/>
+    <w:lsdException w:name="Grid Table 5 Dark Accent 2" w:uiPriority="50"/>
+    <w:lsdException w:name="Grid Table 6 Colorful Accent 2" w:uiPriority="51"/>
+    <w:lsdException w:name="Grid Table 7 Colorful Accent 2" w:uiPriority="52"/>
+    <w:lsdException w:name="Grid Table 1 Light Accent 3" w:uiPriority="46"/>
+    <w:lsdException w:name="Grid Table 2 Accent 3" w:uiPriority="47"/>
+    <w:lsdException w:name="Grid Table 3 Accent 3" w:uiPriority="48"/>
+    <w:lsdException w:name="Grid Table 4 Accent 3" w:uiPriority="49"/>
+    <w:lsdException w:name="Grid Table 5 Dark Accent 3" w:uiPriority="50"/>
+    <w:lsdException w:name="Grid Table 6 Colorful Accent 3" w:uiPriority="51"/>
+    <w:lsdException w:name="Grid Table 7 Colorful Accent 3" w:uiPriority="52"/>
+    <w:lsdException w:name="Grid Table 1 Light Accent 4" w:uiPriority="46"/>
+    <w:lsdException w:name="Grid Table 2 Accent 4" w:uiPriority="47"/>
+    <w:lsdException w:name="Grid Table 3 Accent 4" w:uiPriority="48"/>
+    <w:lsdException w:name="Grid Table 4 Accent 4" w:uiPriority="49"/>
+    <w:lsdException w:name="Grid Table 5 Dark Accent 4" w:uiPriority="50"/>
+    <w:lsdException w:name="Grid Table 6 Colorful Accent 4" w:uiPriority="51"/>
+    <w:lsdException w:name="Grid Table 7 Colorful Accent 4" w:uiPriority="52"/>
+    <w:lsdException w:name="Grid Table 1 Light Accent 5" w:uiPriority="46"/>
+    <w:lsdException w:name="Grid Table 2 Accent 5" w:uiPriority="47"/>
+    <w:lsdException w:name="Grid Table 3 Accent 5" w:uiPriority="48"/>
+    <w:lsdException w:name="Grid Table 4 Accent 5" w:uiPriority="49"/>
+    <w:lsdException w:name="Grid Table 5 Dark Accent 5" w:uiPriority="50"/>
+    <w:lsdException w:name="Grid Table 6 Colorful Accent 5" w:uiPriority="51"/>
+    <w:lsdException w:name="Grid Table 7 Colorful Accent 5" w:uiPriority="52"/>
+    <w:lsdException w:name="Grid Table 1 Light Accent 6" w:uiPriority="46"/>
+    <w:lsdException w:name="Grid Table 2 Accent 6" w:uiPriority="47"/>
+    <w:lsdException w:name="Grid Table 3 Accent 6" w:uiPriority="48"/>
+    <w:lsdException w:name="Grid Table 4 Accent 6" w:uiPriority="49"/>
+    <w:lsdException w:name="Grid Table 5 Dark Accent 6" w:uiPriority="50"/>
+    <w:lsdException w:name="Grid Table 6 Colorful Accent 6" w:uiPriority="51"/>
+    <w:lsdException w:name="Grid Table 7 Colorful Accent 6" w:uiPriority="52"/>
+    <w:lsdException w:name="List Table 1 Light" w:uiPriority="46"/>
+    <w:lsdException w:name="List Table 2" w:uiPriority="47"/>
+    <w:lsdException w:name="List Table 3" w:uiPriority="48"/>
+    <w:lsdException w:name="List Table 4" w:uiPriority="49"/>
+    <w:lsdException w:name="List Table 5 Dark" w:uiPriority="50"/>
+    <w:lsdException w:name="List Table 6 Colorful" w:uiPriority="51"/>
+    <w:lsdException w:name="List Table 7 Colorful" w:uiPriority="52"/>
+    <w:lsdException w:name="List Table 1 Light Accent 1" w:uiPriority="46"/>
+    <w:lsdException w:name="List Table 2 Accent 1" w:uiPriority="47"/>
+    <w:lsdException w:name="List Table 3 Accent 1" w:uiPriority="48"/>
+    <w:lsdException w:name="List Table 4 Accent 1" w:uiPriority="49"/>
+    <w:lsdException w:name="List Table 5 Dark Accent 1" w:uiPriority="50"/>
+    <w:lsdException w:name="List Table 6 Colorful Accent 1" w:uiPriority="51"/>
+    <w:lsdException w:name="List Table 7 Colorful Accent 1" w:uiPriority="52"/>
+    <w:lsdException w:name="List Table 1 Light Accent 2" w:uiPriority="46"/>
+    <w:lsdException w:name="List Table 2 Accent 2" w:uiPriority="47"/>
+    <w:lsdException w:name="List Table 3 Accent 2" w:uiPriority="48"/>
+    <w:lsdException w:name="List Table 4 Accent 2" w:uiPriority="49"/>
+    <w:lsdException w:name="List Table 5 Dark Accent 2" w:uiPriority="50"/>
+    <w:lsdException w:name="List Table 6 Colorful Accent 2" w:uiPriority="51"/>
+    <w:lsdException w:name="List Table 7 Colorful Accent 2" w:uiPriority="52"/>
+    <w:lsdException w:name="List Table 1 Light Accent 3" w:uiPriority="46"/>
+    <w:lsdException w:name="List Table 2 Accent 3" w:uiPriority="47"/>
+    <w:lsdException w:name="List Table 3 Accent 3" w:uiPriority="48"/>
+    <w:lsdException w:name="List Table 4 Accent 3" w:uiPriority="49"/>
+    <w:lsdException w:name="List Table 5 Dark Accent 3" w:uiPriority="50"/>
+    <w:lsdException w:name="List Table 6 Colorful Accent 3" w:uiPriority="51"/>
+    <w:lsdException w:name="List Table 7 Colorful Accent 3" w:uiPriority="52"/>
+    <w:lsdException w:name="List Table 1 Light Accent 4" w:uiPriority="46"/>
+    <w:lsdException w:name="List Table 2 Accent 4" w:uiPriority="47"/>
+    <w:lsdException w:name="List Table 3 Accent 4" w:uiPriority="48"/>
+    <w:lsdException w:name="List Table 4 Accent 4" w:uiPriority="49"/>
+    <w:lsdException w:name="List Table 5 Dark Accent 4" w:uiPriority="50"/>
+    <w:lsdException w:name="List Table 6 Colorful Accent 4" w:uiPriority="51"/>
+    <w:lsdException w:name="List Table 7 Colorful Accent 4" w:uiPriority="52"/>
+    <w:lsdException w:name="List Table 1 Light Accent 5" w:uiPriority="46"/>
+    <w:lsdException w:name="List Table 2 Accent 5" w:uiPriority="47"/>
+    <w:lsdException w:name="List Table 3 Accent 5" w:uiPriority="48"/>
+    <w:lsdException w:name="List Table 4 Accent 5" w:uiPriority="49"/>
+    <w:lsdException w:name="List Table 5 Dark Accent 5" w:uiPriority="50"/>
+    <w:lsdException w:name="List Table 6 Colorful Accent 5" w:uiPriority="51"/>
+    <w:lsdException w:name="List Table 7 Colorful Accent 5" w:uiPriority="52"/>
+    <w:lsdException w:name="List Table 1 Light Accent 6" w:uiPriority="46"/>
+    <w:lsdException w:name="List Table 2 Accent 6" w:uiPriority="47"/>
+    <w:lsdException w:name="List Table 3 Accent 6" w:uiPriority="48"/>
+    <w:lsdException w:name="List Table 4 Accent 6" w:uiPriority="49"/>
+    <w:lsdException w:name="List Table 5 Dark Accent 6" w:uiPriority="50"/>
+    <w:lsdException w:name="List Table 6 Colorful Accent 6" w:uiPriority="51"/>
+    <w:lsdException w:name="List Table 7 Colorful Accent 6" w:uiPriority="52"/>
   </w:latentStyles>
   <w:style w:type="paragraph" w:default="1" w:styleId="Normal">
     <w:name w:val="Normal"/>

</xml_diff>

<commit_message>
adding slight update to file
</commit_message>
<xml_diff>
--- a/CST8218 Project Proposal.docx
+++ b/CST8218 Project Proposal.docx
@@ -1,6 +1,6 @@
 
 <file path=word/document.xml><?xml version="1.0" encoding="utf-8"?>
-<w:document xmlns:wpc="http://schemas.microsoft.com/office/word/2010/wordprocessingCanvas" xmlns:mc="http://schemas.openxmlformats.org/markup-compatibility/2006" xmlns:o="urn:schemas-microsoft-com:office:office" xmlns:r="http://schemas.openxmlformats.org/officeDocument/2006/relationships" xmlns:m="http://schemas.openxmlformats.org/officeDocument/2006/math" xmlns:v="urn:schemas-microsoft-com:vml" xmlns:wp14="http://schemas.microsoft.com/office/word/2010/wordprocessingDrawing" xmlns:wp="http://schemas.openxmlformats.org/drawingml/2006/wordprocessingDrawing" xmlns:w10="urn:schemas-microsoft-com:office:word" xmlns:w="http://schemas.openxmlformats.org/wordprocessingml/2006/main" xmlns:w14="http://schemas.microsoft.com/office/word/2010/wordml" xmlns:w15="http://schemas.microsoft.com/office/word/2012/wordml" xmlns:wpg="http://schemas.microsoft.com/office/word/2010/wordprocessingGroup" xmlns:wpi="http://schemas.microsoft.com/office/word/2010/wordprocessingInk" xmlns:wne="http://schemas.microsoft.com/office/word/2006/wordml" xmlns:wps="http://schemas.microsoft.com/office/word/2010/wordprocessingShape" mc:Ignorable="w14 w15 wp14">
+<w:document xmlns:wpc="http://schemas.microsoft.com/office/word/2010/wordprocessingCanvas" xmlns:mc="http://schemas.openxmlformats.org/markup-compatibility/2006" xmlns:o="urn:schemas-microsoft-com:office:office" xmlns:r="http://schemas.openxmlformats.org/officeDocument/2006/relationships" xmlns:m="http://schemas.openxmlformats.org/officeDocument/2006/math" xmlns:v="urn:schemas-microsoft-com:vml" xmlns:wp14="http://schemas.microsoft.com/office/word/2010/wordprocessingDrawing" xmlns:wp="http://schemas.openxmlformats.org/drawingml/2006/wordprocessingDrawing" xmlns:w10="urn:schemas-microsoft-com:office:word" xmlns:w="http://schemas.openxmlformats.org/wordprocessingml/2006/main" xmlns:w14="http://schemas.microsoft.com/office/word/2010/wordml" xmlns:wpg="http://schemas.microsoft.com/office/word/2010/wordprocessingGroup" xmlns:wpi="http://schemas.microsoft.com/office/word/2010/wordprocessingInk" xmlns:wne="http://schemas.microsoft.com/office/word/2006/wordml" xmlns:wps="http://schemas.microsoft.com/office/word/2010/wordprocessingShape" mc:Ignorable="w14 wp14">
   <w:body>
     <w:p>
       <w:r>
@@ -431,25 +431,37 @@
       <w:r>
         <w:t xml:space="preserve"> Derek</w:t>
       </w:r>
+      <w:r>
+        <w:t xml:space="preserve"> </w:t>
+      </w:r>
     </w:p>
     <w:p>
       <w:r>
         <w:t>Profile.html</w:t>
       </w:r>
       <w:r>
+        <w:t xml:space="preserve"> </w:t>
+      </w:r>
+      <w:r>
+        <w:t>–</w:t>
+      </w:r>
+      <w:r>
+        <w:t xml:space="preserve"> Jan</w:t>
+      </w:r>
+      <w:r>
+        <w:t xml:space="preserve">  </w:t>
+      </w:r>
+    </w:p>
+    <w:p>
+      <w:r>
+        <w:t>ProfileEdit.html</w:t>
+      </w:r>
+      <w:r>
         <w:t xml:space="preserve"> - Jan</w:t>
       </w:r>
     </w:p>
     <w:p>
       <w:r>
-        <w:t>ProfileEdit.html</w:t>
-      </w:r>
-      <w:r>
-        <w:t xml:space="preserve"> - Jan</w:t>
-      </w:r>
-    </w:p>
-    <w:p>
-      <w:r>
         <w:t>Blog.html</w:t>
       </w:r>
       <w:r>
@@ -485,103 +497,118 @@
         <w:t>Error.html</w:t>
       </w:r>
       <w:r>
-        <w:t xml:space="preserve"> - Derek</w:t>
-      </w:r>
-    </w:p>
-    <w:p/>
-    <w:p>
-      <w:r>
-        <w:t>8 html pages in total.</w:t>
-      </w:r>
-    </w:p>
-    <w:p/>
-    <w:p>
-      <w:r>
-        <w:t xml:space="preserve">JSP files: </w:t>
-      </w:r>
-    </w:p>
-    <w:p/>
-    <w:p>
-      <w:proofErr w:type="spellStart"/>
-      <w:r>
-        <w:t>Home.jsp</w:t>
-      </w:r>
-      <w:proofErr w:type="spellEnd"/>
-      <w:r>
-        <w:t xml:space="preserve"> - Derek</w:t>
-      </w:r>
-    </w:p>
-    <w:p>
-      <w:proofErr w:type="spellStart"/>
-      <w:r>
-        <w:t>Profile.jsp</w:t>
-      </w:r>
-      <w:proofErr w:type="spellEnd"/>
-      <w:r>
-        <w:t xml:space="preserve"> - Jan</w:t>
-      </w:r>
-    </w:p>
-    <w:p>
-      <w:proofErr w:type="spellStart"/>
-      <w:r>
-        <w:t>ProfileEdit.jsp</w:t>
-      </w:r>
-      <w:proofErr w:type="spellEnd"/>
-      <w:r>
-        <w:t xml:space="preserve"> - Jan</w:t>
-      </w:r>
-    </w:p>
-    <w:p>
-      <w:proofErr w:type="spellStart"/>
-      <w:r>
-        <w:t>Blog.jsp</w:t>
-      </w:r>
-      <w:proofErr w:type="spellEnd"/>
-      <w:r>
-        <w:t xml:space="preserve"> - Vince</w:t>
-      </w:r>
-    </w:p>
-    <w:p>
-      <w:proofErr w:type="spellStart"/>
-      <w:r>
-        <w:t>BlogEdit.jsp</w:t>
-      </w:r>
-      <w:proofErr w:type="spellEnd"/>
-      <w:r>
-        <w:t xml:space="preserve"> - Vince</w:t>
-      </w:r>
-    </w:p>
-    <w:p>
-      <w:proofErr w:type="spellStart"/>
-      <w:r>
-        <w:t>PostEdit.jsp</w:t>
-      </w:r>
-      <w:proofErr w:type="spellEnd"/>
-      <w:r>
-        <w:t xml:space="preserve"> - Vince</w:t>
-      </w:r>
-    </w:p>
-    <w:p>
-      <w:proofErr w:type="spellStart"/>
-      <w:r>
-        <w:t>SearchBar.jsp</w:t>
-      </w:r>
-      <w:proofErr w:type="spellEnd"/>
-      <w:r>
-        <w:t xml:space="preserve"> - Jan</w:t>
-      </w:r>
-    </w:p>
-    <w:p>
-      <w:proofErr w:type="spellStart"/>
-      <w:r>
-        <w:t>SearchResults.jsp</w:t>
-      </w:r>
-      <w:proofErr w:type="spellEnd"/>
-      <w:r>
-        <w:t xml:space="preserve"> - Derek</w:t>
+        <w:t xml:space="preserve"> </w:t>
+      </w:r>
+      <w:r>
+        <w:t>–</w:t>
+      </w:r>
+      <w:r>
+        <w:t xml:space="preserve"> Derek</w:t>
+      </w:r>
+    </w:p>
+    <w:p/>
+    <w:p>
+      <w:r>
+        <w:t xml:space="preserve"> The .html files Home and Profile both contain a navigation bar section within the page. Jan will complete this navigation bar while completing Profile.html and Derek will re-use it in Home.html.</w:t>
       </w:r>
       <w:bookmarkStart w:id="0" w:name="_GoBack"/>
       <w:bookmarkEnd w:id="0"/>
+      <w:r>
+        <w:t xml:space="preserve"> </w:t>
+      </w:r>
+    </w:p>
+    <w:p/>
+    <w:p>
+      <w:r>
+        <w:t>8 html pages in total.</w:t>
+      </w:r>
+    </w:p>
+    <w:p/>
+    <w:p>
+      <w:r>
+        <w:t xml:space="preserve">JSP files: </w:t>
+      </w:r>
+    </w:p>
+    <w:p/>
+    <w:p>
+      <w:proofErr w:type="spellStart"/>
+      <w:r>
+        <w:t>Home.jsp</w:t>
+      </w:r>
+      <w:proofErr w:type="spellEnd"/>
+      <w:r>
+        <w:t xml:space="preserve"> - Derek</w:t>
+      </w:r>
+    </w:p>
+    <w:p>
+      <w:proofErr w:type="spellStart"/>
+      <w:r>
+        <w:t>Profile.jsp</w:t>
+      </w:r>
+      <w:proofErr w:type="spellEnd"/>
+      <w:r>
+        <w:t xml:space="preserve"> - Jan</w:t>
+      </w:r>
+    </w:p>
+    <w:p>
+      <w:proofErr w:type="spellStart"/>
+      <w:r>
+        <w:t>ProfileEdit.jsp</w:t>
+      </w:r>
+      <w:proofErr w:type="spellEnd"/>
+      <w:r>
+        <w:t xml:space="preserve"> - Jan</w:t>
+      </w:r>
+    </w:p>
+    <w:p>
+      <w:proofErr w:type="spellStart"/>
+      <w:r>
+        <w:t>Blog.jsp</w:t>
+      </w:r>
+      <w:proofErr w:type="spellEnd"/>
+      <w:r>
+        <w:t xml:space="preserve"> - Vince</w:t>
+      </w:r>
+    </w:p>
+    <w:p>
+      <w:proofErr w:type="spellStart"/>
+      <w:r>
+        <w:t>BlogEdit.jsp</w:t>
+      </w:r>
+      <w:proofErr w:type="spellEnd"/>
+      <w:r>
+        <w:t xml:space="preserve"> - Vince</w:t>
+      </w:r>
+    </w:p>
+    <w:p>
+      <w:proofErr w:type="spellStart"/>
+      <w:r>
+        <w:t>PostEdit.jsp</w:t>
+      </w:r>
+      <w:proofErr w:type="spellEnd"/>
+      <w:r>
+        <w:t xml:space="preserve"> - Vince</w:t>
+      </w:r>
+    </w:p>
+    <w:p>
+      <w:proofErr w:type="spellStart"/>
+      <w:r>
+        <w:t>SearchBar.jsp</w:t>
+      </w:r>
+      <w:proofErr w:type="spellEnd"/>
+      <w:r>
+        <w:t xml:space="preserve"> - Jan</w:t>
+      </w:r>
+    </w:p>
+    <w:p>
+      <w:proofErr w:type="spellStart"/>
+      <w:r>
+        <w:t>SearchResults.jsp</w:t>
+      </w:r>
+      <w:proofErr w:type="spellEnd"/>
+      <w:r>
+        <w:t xml:space="preserve"> - Derek</w:t>
+      </w:r>
     </w:p>
     <w:p>
       <w:proofErr w:type="spellStart"/>
@@ -761,7 +788,6 @@
     <w:p>
       <w:proofErr w:type="spellStart"/>
       <w:r>
-        <w:lastRenderedPageBreak/>
         <w:t>BlogShare’s</w:t>
       </w:r>
       <w:proofErr w:type="spellEnd"/>
@@ -1233,7 +1259,6 @@
     <w:p/>
     <w:p>
       <w:r>
-        <w:lastRenderedPageBreak/>
         <w:t>The program will be delivered in four versions</w:t>
       </w:r>
       <w:r>
@@ -1650,7 +1675,7 @@
 </file>
 
 <file path=word/numbering.xml><?xml version="1.0" encoding="utf-8"?>
-<w:numbering xmlns:wpc="http://schemas.microsoft.com/office/word/2010/wordprocessingCanvas" xmlns:mc="http://schemas.openxmlformats.org/markup-compatibility/2006" xmlns:o="urn:schemas-microsoft-com:office:office" xmlns:r="http://schemas.openxmlformats.org/officeDocument/2006/relationships" xmlns:m="http://schemas.openxmlformats.org/officeDocument/2006/math" xmlns:v="urn:schemas-microsoft-com:vml" xmlns:wp14="http://schemas.microsoft.com/office/word/2010/wordprocessingDrawing" xmlns:wp="http://schemas.openxmlformats.org/drawingml/2006/wordprocessingDrawing" xmlns:w10="urn:schemas-microsoft-com:office:word" xmlns:w="http://schemas.openxmlformats.org/wordprocessingml/2006/main" xmlns:w14="http://schemas.microsoft.com/office/word/2010/wordml" xmlns:w15="http://schemas.microsoft.com/office/word/2012/wordml" xmlns:wpg="http://schemas.microsoft.com/office/word/2010/wordprocessingGroup" xmlns:wpi="http://schemas.microsoft.com/office/word/2010/wordprocessingInk" xmlns:wne="http://schemas.microsoft.com/office/word/2006/wordml" xmlns:wps="http://schemas.microsoft.com/office/word/2010/wordprocessingShape" mc:Ignorable="w14 w15 wp14">
+<w:numbering xmlns:wpc="http://schemas.microsoft.com/office/word/2010/wordprocessingCanvas" xmlns:mc="http://schemas.openxmlformats.org/markup-compatibility/2006" xmlns:o="urn:schemas-microsoft-com:office:office" xmlns:r="http://schemas.openxmlformats.org/officeDocument/2006/relationships" xmlns:m="http://schemas.openxmlformats.org/officeDocument/2006/math" xmlns:v="urn:schemas-microsoft-com:vml" xmlns:wp14="http://schemas.microsoft.com/office/word/2010/wordprocessingDrawing" xmlns:wp="http://schemas.openxmlformats.org/drawingml/2006/wordprocessingDrawing" xmlns:w10="urn:schemas-microsoft-com:office:word" xmlns:w="http://schemas.openxmlformats.org/wordprocessingml/2006/main" xmlns:w14="http://schemas.microsoft.com/office/word/2010/wordml" xmlns:wpg="http://schemas.microsoft.com/office/word/2010/wordprocessingGroup" xmlns:wpi="http://schemas.microsoft.com/office/word/2010/wordprocessingInk" xmlns:wne="http://schemas.microsoft.com/office/word/2006/wordml" xmlns:wps="http://schemas.microsoft.com/office/word/2010/wordprocessingShape" mc:Ignorable="w14 wp14">
   <w:abstractNum w:abstractNumId="0">
     <w:nsid w:val="11CC000A"/>
     <w:multiLevelType w:val="multilevel"/>
@@ -2577,7 +2602,7 @@
 </file>
 
 <file path=word/styles.xml><?xml version="1.0" encoding="utf-8"?>
-<w:styles xmlns:mc="http://schemas.openxmlformats.org/markup-compatibility/2006" xmlns:r="http://schemas.openxmlformats.org/officeDocument/2006/relationships" xmlns:w="http://schemas.openxmlformats.org/wordprocessingml/2006/main" xmlns:w14="http://schemas.microsoft.com/office/word/2010/wordml" xmlns:w15="http://schemas.microsoft.com/office/word/2012/wordml" mc:Ignorable="w14 w15">
+<w:styles xmlns:mc="http://schemas.openxmlformats.org/markup-compatibility/2006" xmlns:r="http://schemas.openxmlformats.org/officeDocument/2006/relationships" xmlns:w="http://schemas.openxmlformats.org/wordprocessingml/2006/main" xmlns:w14="http://schemas.microsoft.com/office/word/2010/wordml" mc:Ignorable="w14">
   <w:docDefaults>
     <w:rPrDefault>
       <w:rPr>
@@ -2589,369 +2614,341 @@
     </w:rPrDefault>
     <w:pPrDefault/>
   </w:docDefaults>
-  <w:latentStyles w:defLockedState="0" w:defUIPriority="99" w:defSemiHidden="0" w:defUnhideWhenUsed="0" w:defQFormat="0" w:count="371">
-    <w:lsdException w:name="Normal" w:uiPriority="0" w:qFormat="1"/>
-    <w:lsdException w:name="heading 1" w:uiPriority="9" w:qFormat="1"/>
-    <w:lsdException w:name="heading 2" w:semiHidden="1" w:uiPriority="9" w:unhideWhenUsed="1" w:qFormat="1"/>
-    <w:lsdException w:name="heading 3" w:semiHidden="1" w:uiPriority="9" w:unhideWhenUsed="1" w:qFormat="1"/>
-    <w:lsdException w:name="heading 4" w:semiHidden="1" w:uiPriority="9" w:unhideWhenUsed="1" w:qFormat="1"/>
-    <w:lsdException w:name="heading 5" w:semiHidden="1" w:uiPriority="9" w:unhideWhenUsed="1" w:qFormat="1"/>
-    <w:lsdException w:name="heading 6" w:semiHidden="1" w:uiPriority="9" w:unhideWhenUsed="1" w:qFormat="1"/>
-    <w:lsdException w:name="heading 7" w:semiHidden="1" w:uiPriority="9" w:unhideWhenUsed="1" w:qFormat="1"/>
-    <w:lsdException w:name="heading 8" w:semiHidden="1" w:uiPriority="9" w:unhideWhenUsed="1" w:qFormat="1"/>
-    <w:lsdException w:name="heading 9" w:semiHidden="1" w:uiPriority="9" w:unhideWhenUsed="1" w:qFormat="1"/>
-    <w:lsdException w:name="index 1" w:semiHidden="1" w:unhideWhenUsed="1"/>
-    <w:lsdException w:name="index 2" w:semiHidden="1" w:unhideWhenUsed="1"/>
-    <w:lsdException w:name="index 3" w:semiHidden="1" w:unhideWhenUsed="1"/>
-    <w:lsdException w:name="index 4" w:semiHidden="1" w:unhideWhenUsed="1"/>
-    <w:lsdException w:name="index 5" w:semiHidden="1" w:unhideWhenUsed="1"/>
-    <w:lsdException w:name="index 6" w:semiHidden="1" w:unhideWhenUsed="1"/>
-    <w:lsdException w:name="index 7" w:semiHidden="1" w:unhideWhenUsed="1"/>
-    <w:lsdException w:name="index 8" w:semiHidden="1" w:unhideWhenUsed="1"/>
-    <w:lsdException w:name="index 9" w:semiHidden="1" w:unhideWhenUsed="1"/>
-    <w:lsdException w:name="toc 1" w:semiHidden="1" w:uiPriority="39" w:unhideWhenUsed="1"/>
-    <w:lsdException w:name="toc 2" w:semiHidden="1" w:uiPriority="39" w:unhideWhenUsed="1"/>
-    <w:lsdException w:name="toc 3" w:semiHidden="1" w:uiPriority="39" w:unhideWhenUsed="1"/>
-    <w:lsdException w:name="toc 4" w:semiHidden="1" w:uiPriority="39" w:unhideWhenUsed="1"/>
-    <w:lsdException w:name="toc 5" w:semiHidden="1" w:uiPriority="39" w:unhideWhenUsed="1"/>
-    <w:lsdException w:name="toc 6" w:semiHidden="1" w:uiPriority="39" w:unhideWhenUsed="1"/>
-    <w:lsdException w:name="toc 7" w:semiHidden="1" w:uiPriority="39" w:unhideWhenUsed="1"/>
-    <w:lsdException w:name="toc 8" w:semiHidden="1" w:uiPriority="39" w:unhideWhenUsed="1"/>
-    <w:lsdException w:name="toc 9" w:semiHidden="1" w:uiPriority="39" w:unhideWhenUsed="1"/>
-    <w:lsdException w:name="Normal Indent" w:semiHidden="1" w:unhideWhenUsed="1"/>
-    <w:lsdException w:name="footnote text" w:semiHidden="1" w:unhideWhenUsed="1"/>
-    <w:lsdException w:name="annotation text" w:semiHidden="1" w:unhideWhenUsed="1"/>
-    <w:lsdException w:name="header" w:semiHidden="1" w:unhideWhenUsed="1"/>
-    <w:lsdException w:name="footer" w:semiHidden="1" w:unhideWhenUsed="1"/>
-    <w:lsdException w:name="index heading" w:semiHidden="1" w:unhideWhenUsed="1"/>
-    <w:lsdException w:name="caption" w:semiHidden="1" w:uiPriority="35" w:unhideWhenUsed="1" w:qFormat="1"/>
-    <w:lsdException w:name="table of figures" w:semiHidden="1" w:unhideWhenUsed="1"/>
-    <w:lsdException w:name="envelope address" w:semiHidden="1" w:unhideWhenUsed="1"/>
-    <w:lsdException w:name="envelope return" w:semiHidden="1" w:unhideWhenUsed="1"/>
-    <w:lsdException w:name="footnote reference" w:semiHidden="1" w:unhideWhenUsed="1"/>
-    <w:lsdException w:name="annotation reference" w:semiHidden="1" w:unhideWhenUsed="1"/>
-    <w:lsdException w:name="line number" w:semiHidden="1" w:unhideWhenUsed="1"/>
-    <w:lsdException w:name="page number" w:semiHidden="1" w:unhideWhenUsed="1"/>
-    <w:lsdException w:name="endnote reference" w:semiHidden="1" w:unhideWhenUsed="1"/>
-    <w:lsdException w:name="endnote text" w:semiHidden="1" w:unhideWhenUsed="1"/>
-    <w:lsdException w:name="table of authorities" w:semiHidden="1" w:unhideWhenUsed="1"/>
-    <w:lsdException w:name="macro" w:semiHidden="1" w:unhideWhenUsed="1"/>
-    <w:lsdException w:name="toa heading" w:semiHidden="1" w:unhideWhenUsed="1"/>
-    <w:lsdException w:name="List" w:semiHidden="1" w:unhideWhenUsed="1"/>
-    <w:lsdException w:name="List Bullet" w:semiHidden="1" w:unhideWhenUsed="1"/>
-    <w:lsdException w:name="List Number" w:semiHidden="1" w:unhideWhenUsed="1"/>
-    <w:lsdException w:name="List 2" w:semiHidden="1" w:unhideWhenUsed="1"/>
-    <w:lsdException w:name="List 3" w:semiHidden="1" w:unhideWhenUsed="1"/>
-    <w:lsdException w:name="List 4" w:semiHidden="1" w:unhideWhenUsed="1"/>
-    <w:lsdException w:name="List 5" w:semiHidden="1" w:unhideWhenUsed="1"/>
-    <w:lsdException w:name="List Bullet 2" w:semiHidden="1" w:unhideWhenUsed="1"/>
-    <w:lsdException w:name="List Bullet 3" w:semiHidden="1" w:unhideWhenUsed="1"/>
-    <w:lsdException w:name="List Bullet 4" w:semiHidden="1" w:unhideWhenUsed="1"/>
-    <w:lsdException w:name="List Bullet 5" w:semiHidden="1" w:unhideWhenUsed="1"/>
-    <w:lsdException w:name="List Number 2" w:semiHidden="1" w:unhideWhenUsed="1"/>
-    <w:lsdException w:name="List Number 3" w:semiHidden="1" w:unhideWhenUsed="1"/>
-    <w:lsdException w:name="List Number 4" w:semiHidden="1" w:unhideWhenUsed="1"/>
-    <w:lsdException w:name="List Number 5" w:semiHidden="1" w:unhideWhenUsed="1"/>
-    <w:lsdException w:name="Title" w:uiPriority="10" w:qFormat="1"/>
-    <w:lsdException w:name="Closing" w:semiHidden="1" w:unhideWhenUsed="1"/>
-    <w:lsdException w:name="Signature" w:semiHidden="1" w:unhideWhenUsed="1"/>
-    <w:lsdException w:name="Default Paragraph Font" w:semiHidden="1" w:uiPriority="1" w:unhideWhenUsed="1"/>
-    <w:lsdException w:name="Body Text" w:semiHidden="1" w:unhideWhenUsed="1"/>
-    <w:lsdException w:name="Body Text Indent" w:semiHidden="1" w:unhideWhenUsed="1"/>
-    <w:lsdException w:name="List Continue" w:semiHidden="1" w:unhideWhenUsed="1"/>
-    <w:lsdException w:name="List Continue 2" w:semiHidden="1" w:unhideWhenUsed="1"/>
-    <w:lsdException w:name="List Continue 3" w:semiHidden="1" w:unhideWhenUsed="1"/>
-    <w:lsdException w:name="List Continue 4" w:semiHidden="1" w:unhideWhenUsed="1"/>
-    <w:lsdException w:name="List Continue 5" w:semiHidden="1" w:unhideWhenUsed="1"/>
-    <w:lsdException w:name="Message Header" w:semiHidden="1" w:unhideWhenUsed="1"/>
-    <w:lsdException w:name="Subtitle" w:uiPriority="11" w:qFormat="1"/>
-    <w:lsdException w:name="Salutation" w:semiHidden="1" w:unhideWhenUsed="1"/>
-    <w:lsdException w:name="Date" w:semiHidden="1" w:unhideWhenUsed="1"/>
-    <w:lsdException w:name="Body Text First Indent" w:semiHidden="1" w:unhideWhenUsed="1"/>
-    <w:lsdException w:name="Body Text First Indent 2" w:semiHidden="1" w:unhideWhenUsed="1"/>
-    <w:lsdException w:name="Note Heading" w:semiHidden="1" w:unhideWhenUsed="1"/>
-    <w:lsdException w:name="Body Text 2" w:semiHidden="1" w:unhideWhenUsed="1"/>
-    <w:lsdException w:name="Body Text 3" w:semiHidden="1" w:unhideWhenUsed="1"/>
-    <w:lsdException w:name="Body Text Indent 2" w:semiHidden="1" w:unhideWhenUsed="1"/>
-    <w:lsdException w:name="Body Text Indent 3" w:semiHidden="1" w:unhideWhenUsed="1"/>
-    <w:lsdException w:name="Block Text" w:semiHidden="1" w:unhideWhenUsed="1"/>
-    <w:lsdException w:name="Hyperlink" w:semiHidden="1" w:unhideWhenUsed="1"/>
-    <w:lsdException w:name="FollowedHyperlink" w:semiHidden="1" w:unhideWhenUsed="1"/>
-    <w:lsdException w:name="Strong" w:uiPriority="22" w:qFormat="1"/>
-    <w:lsdException w:name="Emphasis" w:uiPriority="20" w:qFormat="1"/>
-    <w:lsdException w:name="Document Map" w:semiHidden="1" w:unhideWhenUsed="1"/>
-    <w:lsdException w:name="Plain Text" w:semiHidden="1" w:unhideWhenUsed="1"/>
-    <w:lsdException w:name="E-mail Signature" w:semiHidden="1" w:unhideWhenUsed="1"/>
-    <w:lsdException w:name="HTML Top of Form" w:semiHidden="1" w:unhideWhenUsed="1"/>
-    <w:lsdException w:name="HTML Bottom of Form" w:semiHidden="1" w:unhideWhenUsed="1"/>
-    <w:lsdException w:name="Normal (Web)" w:semiHidden="1" w:unhideWhenUsed="1"/>
-    <w:lsdException w:name="HTML Acronym" w:semiHidden="1" w:unhideWhenUsed="1"/>
-    <w:lsdException w:name="HTML Address" w:semiHidden="1" w:unhideWhenUsed="1"/>
-    <w:lsdException w:name="HTML Cite" w:semiHidden="1" w:unhideWhenUsed="1"/>
-    <w:lsdException w:name="HTML Code" w:semiHidden="1" w:unhideWhenUsed="1"/>
-    <w:lsdException w:name="HTML Definition" w:semiHidden="1" w:unhideWhenUsed="1"/>
-    <w:lsdException w:name="HTML Keyboard" w:semiHidden="1" w:unhideWhenUsed="1"/>
-    <w:lsdException w:name="HTML Preformatted" w:semiHidden="1" w:unhideWhenUsed="1"/>
-    <w:lsdException w:name="HTML Sample" w:semiHidden="1" w:unhideWhenUsed="1"/>
-    <w:lsdException w:name="HTML Typewriter" w:semiHidden="1" w:unhideWhenUsed="1"/>
-    <w:lsdException w:name="HTML Variable" w:semiHidden="1" w:unhideWhenUsed="1"/>
-    <w:lsdException w:name="Normal Table" w:semiHidden="1" w:unhideWhenUsed="1"/>
-    <w:lsdException w:name="annotation subject" w:semiHidden="1" w:unhideWhenUsed="1"/>
-    <w:lsdException w:name="No List" w:semiHidden="1" w:unhideWhenUsed="1"/>
-    <w:lsdException w:name="Outline List 1" w:semiHidden="1" w:unhideWhenUsed="1"/>
-    <w:lsdException w:name="Outline List 2" w:semiHidden="1" w:unhideWhenUsed="1"/>
-    <w:lsdException w:name="Outline List 3" w:semiHidden="1" w:unhideWhenUsed="1"/>
-    <w:lsdException w:name="Table Simple 1" w:semiHidden="1" w:unhideWhenUsed="1"/>
-    <w:lsdException w:name="Table Simple 2" w:semiHidden="1" w:unhideWhenUsed="1"/>
-    <w:lsdException w:name="Table Simple 3" w:semiHidden="1" w:unhideWhenUsed="1"/>
-    <w:lsdException w:name="Table Classic 1" w:semiHidden="1" w:unhideWhenUsed="1"/>
-    <w:lsdException w:name="Table Classic 2" w:semiHidden="1" w:unhideWhenUsed="1"/>
-    <w:lsdException w:name="Table Classic 3" w:semiHidden="1" w:unhideWhenUsed="1"/>
-    <w:lsdException w:name="Table Classic 4" w:semiHidden="1" w:unhideWhenUsed="1"/>
-    <w:lsdException w:name="Table Colorful 1" w:semiHidden="1" w:unhideWhenUsed="1"/>
-    <w:lsdException w:name="Table Colorful 2" w:semiHidden="1" w:unhideWhenUsed="1"/>
-    <w:lsdException w:name="Table Colorful 3" w:semiHidden="1" w:unhideWhenUsed="1"/>
-    <w:lsdException w:name="Table Columns 1" w:semiHidden="1" w:unhideWhenUsed="1"/>
-    <w:lsdException w:name="Table Columns 2" w:semiHidden="1" w:unhideWhenUsed="1"/>
-    <w:lsdException w:name="Table Columns 3" w:semiHidden="1" w:unhideWhenUsed="1"/>
-    <w:lsdException w:name="Table Columns 4" w:semiHidden="1" w:unhideWhenUsed="1"/>
-    <w:lsdException w:name="Table Columns 5" w:semiHidden="1" w:unhideWhenUsed="1"/>
-    <w:lsdException w:name="Table Grid 1" w:semiHidden="1" w:unhideWhenUsed="1"/>
-    <w:lsdException w:name="Table Grid 2" w:semiHidden="1" w:unhideWhenUsed="1"/>
-    <w:lsdException w:name="Table Grid 3" w:semiHidden="1" w:unhideWhenUsed="1"/>
-    <w:lsdException w:name="Table Grid 4" w:semiHidden="1" w:unhideWhenUsed="1"/>
-    <w:lsdException w:name="Table Grid 5" w:semiHidden="1" w:unhideWhenUsed="1"/>
-    <w:lsdException w:name="Table Grid 6" w:semiHidden="1" w:unhideWhenUsed="1"/>
-    <w:lsdException w:name="Table Grid 7" w:semiHidden="1" w:unhideWhenUsed="1"/>
-    <w:lsdException w:name="Table Grid 8" w:semiHidden="1" w:unhideWhenUsed="1"/>
-    <w:lsdException w:name="Table List 1" w:semiHidden="1" w:unhideWhenUsed="1"/>
-    <w:lsdException w:name="Table List 2" w:semiHidden="1" w:unhideWhenUsed="1"/>
-    <w:lsdException w:name="Table List 3" w:semiHidden="1" w:unhideWhenUsed="1"/>
-    <w:lsdException w:name="Table List 4" w:semiHidden="1" w:unhideWhenUsed="1"/>
-    <w:lsdException w:name="Table List 5" w:semiHidden="1" w:unhideWhenUsed="1"/>
-    <w:lsdException w:name="Table List 6" w:semiHidden="1" w:unhideWhenUsed="1"/>
-    <w:lsdException w:name="Table List 7" w:semiHidden="1" w:unhideWhenUsed="1"/>
-    <w:lsdException w:name="Table List 8" w:semiHidden="1" w:unhideWhenUsed="1"/>
-    <w:lsdException w:name="Table 3D effects 1" w:semiHidden="1" w:unhideWhenUsed="1"/>
-    <w:lsdException w:name="Table 3D effects 2" w:semiHidden="1" w:unhideWhenUsed="1"/>
-    <w:lsdException w:name="Table 3D effects 3" w:semiHidden="1" w:unhideWhenUsed="1"/>
-    <w:lsdException w:name="Table Contemporary" w:semiHidden="1" w:unhideWhenUsed="1"/>
-    <w:lsdException w:name="Table Elegant" w:semiHidden="1" w:unhideWhenUsed="1"/>
-    <w:lsdException w:name="Table Professional" w:semiHidden="1" w:unhideWhenUsed="1"/>
-    <w:lsdException w:name="Table Subtle 1" w:semiHidden="1" w:unhideWhenUsed="1"/>
-    <w:lsdException w:name="Table Subtle 2" w:semiHidden="1" w:unhideWhenUsed="1"/>
-    <w:lsdException w:name="Table Web 1" w:semiHidden="1" w:unhideWhenUsed="1"/>
-    <w:lsdException w:name="Table Web 2" w:semiHidden="1" w:unhideWhenUsed="1"/>
-    <w:lsdException w:name="Table Web 3" w:semiHidden="1" w:unhideWhenUsed="1"/>
-    <w:lsdException w:name="Balloon Text" w:semiHidden="1" w:unhideWhenUsed="1"/>
-    <w:lsdException w:name="Table Grid" w:uiPriority="59"/>
-    <w:lsdException w:name="Table Theme" w:semiHidden="1" w:unhideWhenUsed="1"/>
-    <w:lsdException w:name="Placeholder Text" w:semiHidden="1"/>
-    <w:lsdException w:name="No Spacing" w:uiPriority="1" w:qFormat="1"/>
-    <w:lsdException w:name="Light Shading" w:uiPriority="60"/>
-    <w:lsdException w:name="Light List" w:uiPriority="61"/>
-    <w:lsdException w:name="Light Grid" w:uiPriority="62"/>
-    <w:lsdException w:name="Medium Shading 1" w:uiPriority="63"/>
-    <w:lsdException w:name="Medium Shading 2" w:uiPriority="64"/>
-    <w:lsdException w:name="Medium List 1" w:uiPriority="65"/>
-    <w:lsdException w:name="Medium List 2" w:uiPriority="66"/>
-    <w:lsdException w:name="Medium Grid 1" w:uiPriority="67"/>
-    <w:lsdException w:name="Medium Grid 2" w:uiPriority="68"/>
-    <w:lsdException w:name="Medium Grid 3" w:uiPriority="69"/>
-    <w:lsdException w:name="Dark List" w:uiPriority="70"/>
-    <w:lsdException w:name="Colorful Shading" w:uiPriority="71"/>
-    <w:lsdException w:name="Colorful List" w:uiPriority="72"/>
-    <w:lsdException w:name="Colorful Grid" w:uiPriority="73"/>
-    <w:lsdException w:name="Light Shading Accent 1" w:uiPriority="60"/>
-    <w:lsdException w:name="Light List Accent 1" w:uiPriority="61"/>
-    <w:lsdException w:name="Light Grid Accent 1" w:uiPriority="62"/>
-    <w:lsdException w:name="Medium Shading 1 Accent 1" w:uiPriority="63"/>
-    <w:lsdException w:name="Medium Shading 2 Accent 1" w:uiPriority="64"/>
-    <w:lsdException w:name="Medium List 1 Accent 1" w:uiPriority="65"/>
-    <w:lsdException w:name="Revision" w:semiHidden="1"/>
-    <w:lsdException w:name="List Paragraph" w:uiPriority="34" w:qFormat="1"/>
-    <w:lsdException w:name="Quote" w:uiPriority="29" w:qFormat="1"/>
-    <w:lsdException w:name="Intense Quote" w:uiPriority="30" w:qFormat="1"/>
-    <w:lsdException w:name="Medium List 2 Accent 1" w:uiPriority="66"/>
-    <w:lsdException w:name="Medium Grid 1 Accent 1" w:uiPriority="67"/>
-    <w:lsdException w:name="Medium Grid 2 Accent 1" w:uiPriority="68"/>
-    <w:lsdException w:name="Medium Grid 3 Accent 1" w:uiPriority="69"/>
-    <w:lsdException w:name="Dark List Accent 1" w:uiPriority="70"/>
-    <w:lsdException w:name="Colorful Shading Accent 1" w:uiPriority="71"/>
-    <w:lsdException w:name="Colorful List Accent 1" w:uiPriority="72"/>
-    <w:lsdException w:name="Colorful Grid Accent 1" w:uiPriority="73"/>
-    <w:lsdException w:name="Light Shading Accent 2" w:uiPriority="60"/>
-    <w:lsdException w:name="Light List Accent 2" w:uiPriority="61"/>
-    <w:lsdException w:name="Light Grid Accent 2" w:uiPriority="62"/>
-    <w:lsdException w:name="Medium Shading 1 Accent 2" w:uiPriority="63"/>
-    <w:lsdException w:name="Medium Shading 2 Accent 2" w:uiPriority="64"/>
-    <w:lsdException w:name="Medium List 1 Accent 2" w:uiPriority="65"/>
-    <w:lsdException w:name="Medium List 2 Accent 2" w:uiPriority="66"/>
-    <w:lsdException w:name="Medium Grid 1 Accent 2" w:uiPriority="67"/>
-    <w:lsdException w:name="Medium Grid 2 Accent 2" w:uiPriority="68"/>
-    <w:lsdException w:name="Medium Grid 3 Accent 2" w:uiPriority="69"/>
-    <w:lsdException w:name="Dark List Accent 2" w:uiPriority="70"/>
-    <w:lsdException w:name="Colorful Shading Accent 2" w:uiPriority="71"/>
-    <w:lsdException w:name="Colorful List Accent 2" w:uiPriority="72"/>
-    <w:lsdException w:name="Colorful Grid Accent 2" w:uiPriority="73"/>
-    <w:lsdException w:name="Light Shading Accent 3" w:uiPriority="60"/>
-    <w:lsdException w:name="Light List Accent 3" w:uiPriority="61"/>
-    <w:lsdException w:name="Light Grid Accent 3" w:uiPriority="62"/>
-    <w:lsdException w:name="Medium Shading 1 Accent 3" w:uiPriority="63"/>
-    <w:lsdException w:name="Medium Shading 2 Accent 3" w:uiPriority="64"/>
-    <w:lsdException w:name="Medium List 1 Accent 3" w:uiPriority="65"/>
-    <w:lsdException w:name="Medium List 2 Accent 3" w:uiPriority="66"/>
-    <w:lsdException w:name="Medium Grid 1 Accent 3" w:uiPriority="67"/>
-    <w:lsdException w:name="Medium Grid 2 Accent 3" w:uiPriority="68"/>
-    <w:lsdException w:name="Medium Grid 3 Accent 3" w:uiPriority="69"/>
-    <w:lsdException w:name="Dark List Accent 3" w:uiPriority="70"/>
-    <w:lsdException w:name="Colorful Shading Accent 3" w:uiPriority="71"/>
-    <w:lsdException w:name="Colorful List Accent 3" w:uiPriority="72"/>
-    <w:lsdException w:name="Colorful Grid Accent 3" w:uiPriority="73"/>
-    <w:lsdException w:name="Light Shading Accent 4" w:uiPriority="60"/>
-    <w:lsdException w:name="Light List Accent 4" w:uiPriority="61"/>
-    <w:lsdException w:name="Light Grid Accent 4" w:uiPriority="62"/>
-    <w:lsdException w:name="Medium Shading 1 Accent 4" w:uiPriority="63"/>
-    <w:lsdException w:name="Medium Shading 2 Accent 4" w:uiPriority="64"/>
-    <w:lsdException w:name="Medium List 1 Accent 4" w:uiPriority="65"/>
-    <w:lsdException w:name="Medium List 2 Accent 4" w:uiPriority="66"/>
-    <w:lsdException w:name="Medium Grid 1 Accent 4" w:uiPriority="67"/>
-    <w:lsdException w:name="Medium Grid 2 Accent 4" w:uiPriority="68"/>
-    <w:lsdException w:name="Medium Grid 3 Accent 4" w:uiPriority="69"/>
-    <w:lsdException w:name="Dark List Accent 4" w:uiPriority="70"/>
-    <w:lsdException w:name="Colorful Shading Accent 4" w:uiPriority="71"/>
-    <w:lsdException w:name="Colorful List Accent 4" w:uiPriority="72"/>
-    <w:lsdException w:name="Colorful Grid Accent 4" w:uiPriority="73"/>
-    <w:lsdException w:name="Light Shading Accent 5" w:uiPriority="60"/>
-    <w:lsdException w:name="Light List Accent 5" w:uiPriority="61"/>
-    <w:lsdException w:name="Light Grid Accent 5" w:uiPriority="62"/>
-    <w:lsdException w:name="Medium Shading 1 Accent 5" w:uiPriority="63"/>
-    <w:lsdException w:name="Medium Shading 2 Accent 5" w:uiPriority="64"/>
-    <w:lsdException w:name="Medium List 1 Accent 5" w:uiPriority="65"/>
-    <w:lsdException w:name="Medium List 2 Accent 5" w:uiPriority="66"/>
-    <w:lsdException w:name="Medium Grid 1 Accent 5" w:uiPriority="67"/>
-    <w:lsdException w:name="Medium Grid 2 Accent 5" w:uiPriority="68"/>
-    <w:lsdException w:name="Medium Grid 3 Accent 5" w:uiPriority="69"/>
-    <w:lsdException w:name="Dark List Accent 5" w:uiPriority="70"/>
-    <w:lsdException w:name="Colorful Shading Accent 5" w:uiPriority="71"/>
-    <w:lsdException w:name="Colorful List Accent 5" w:uiPriority="72"/>
-    <w:lsdException w:name="Colorful Grid Accent 5" w:uiPriority="73"/>
-    <w:lsdException w:name="Light Shading Accent 6" w:uiPriority="60"/>
-    <w:lsdException w:name="Light List Accent 6" w:uiPriority="61"/>
-    <w:lsdException w:name="Light Grid Accent 6" w:uiPriority="62"/>
-    <w:lsdException w:name="Medium Shading 1 Accent 6" w:uiPriority="63"/>
-    <w:lsdException w:name="Medium Shading 2 Accent 6" w:uiPriority="64"/>
-    <w:lsdException w:name="Medium List 1 Accent 6" w:uiPriority="65"/>
-    <w:lsdException w:name="Medium List 2 Accent 6" w:uiPriority="66"/>
-    <w:lsdException w:name="Medium Grid 1 Accent 6" w:uiPriority="67"/>
-    <w:lsdException w:name="Medium Grid 2 Accent 6" w:uiPriority="68"/>
-    <w:lsdException w:name="Medium Grid 3 Accent 6" w:uiPriority="69"/>
-    <w:lsdException w:name="Dark List Accent 6" w:uiPriority="70"/>
-    <w:lsdException w:name="Colorful Shading Accent 6" w:uiPriority="71"/>
-    <w:lsdException w:name="Colorful List Accent 6" w:uiPriority="72"/>
-    <w:lsdException w:name="Colorful Grid Accent 6" w:uiPriority="73"/>
-    <w:lsdException w:name="Subtle Emphasis" w:uiPriority="19" w:qFormat="1"/>
-    <w:lsdException w:name="Intense Emphasis" w:uiPriority="21" w:qFormat="1"/>
-    <w:lsdException w:name="Subtle Reference" w:uiPriority="31" w:qFormat="1"/>
-    <w:lsdException w:name="Intense Reference" w:uiPriority="32" w:qFormat="1"/>
-    <w:lsdException w:name="Book Title" w:uiPriority="33" w:qFormat="1"/>
-    <w:lsdException w:name="Bibliography" w:semiHidden="1" w:uiPriority="37" w:unhideWhenUsed="1"/>
-    <w:lsdException w:name="TOC Heading" w:semiHidden="1" w:uiPriority="39" w:unhideWhenUsed="1" w:qFormat="1"/>
-    <w:lsdException w:name="Grid Table 4" w:uiPriority="49"/>
-    <w:lsdException w:name="Grid Table 5 Dark" w:uiPriority="50"/>
-    <w:lsdException w:name="Grid Table 6 Colorful" w:uiPriority="51"/>
-    <w:lsdException w:name="Grid Table 7 Colorful" w:uiPriority="52"/>
-    <w:lsdException w:name="Grid Table 1 Light Accent 1" w:uiPriority="46"/>
-    <w:lsdException w:name="Grid Table 2 Accent 1" w:uiPriority="47"/>
-    <w:lsdException w:name="Grid Table 3 Accent 1" w:uiPriority="48"/>
-    <w:lsdException w:name="Grid Table 4 Accent 1" w:uiPriority="49"/>
-    <w:lsdException w:name="Grid Table 5 Dark Accent 1" w:uiPriority="50"/>
-    <w:lsdException w:name="Grid Table 6 Colorful Accent 1" w:uiPriority="51"/>
-    <w:lsdException w:name="Grid Table 7 Colorful Accent 1" w:uiPriority="52"/>
-    <w:lsdException w:name="Grid Table 1 Light Accent 2" w:uiPriority="46"/>
-    <w:lsdException w:name="Grid Table 2 Accent 2" w:uiPriority="47"/>
-    <w:lsdException w:name="Grid Table 3 Accent 2" w:uiPriority="48"/>
-    <w:lsdException w:name="Grid Table 4 Accent 2" w:uiPriority="49"/>
-    <w:lsdException w:name="Grid Table 5 Dark Accent 2" w:uiPriority="50"/>
-    <w:lsdException w:name="Grid Table 6 Colorful Accent 2" w:uiPriority="51"/>
-    <w:lsdException w:name="Grid Table 7 Colorful Accent 2" w:uiPriority="52"/>
-    <w:lsdException w:name="Grid Table 1 Light Accent 3" w:uiPriority="46"/>
-    <w:lsdException w:name="Grid Table 2 Accent 3" w:uiPriority="47"/>
-    <w:lsdException w:name="Grid Table 3 Accent 3" w:uiPriority="48"/>
-    <w:lsdException w:name="Grid Table 4 Accent 3" w:uiPriority="49"/>
-    <w:lsdException w:name="Grid Table 5 Dark Accent 3" w:uiPriority="50"/>
-    <w:lsdException w:name="Grid Table 6 Colorful Accent 3" w:uiPriority="51"/>
-    <w:lsdException w:name="Grid Table 7 Colorful Accent 3" w:uiPriority="52"/>
-    <w:lsdException w:name="Grid Table 1 Light Accent 4" w:uiPriority="46"/>
-    <w:lsdException w:name="Grid Table 2 Accent 4" w:uiPriority="47"/>
-    <w:lsdException w:name="Grid Table 3 Accent 4" w:uiPriority="48"/>
-    <w:lsdException w:name="Grid Table 4 Accent 4" w:uiPriority="49"/>
-    <w:lsdException w:name="Grid Table 5 Dark Accent 4" w:uiPriority="50"/>
-    <w:lsdException w:name="Grid Table 6 Colorful Accent 4" w:uiPriority="51"/>
-    <w:lsdException w:name="Grid Table 7 Colorful Accent 4" w:uiPriority="52"/>
-    <w:lsdException w:name="Grid Table 1 Light Accent 5" w:uiPriority="46"/>
-    <w:lsdException w:name="Grid Table 2 Accent 5" w:uiPriority="47"/>
-    <w:lsdException w:name="Grid Table 3 Accent 5" w:uiPriority="48"/>
-    <w:lsdException w:name="Grid Table 4 Accent 5" w:uiPriority="49"/>
-    <w:lsdException w:name="Grid Table 5 Dark Accent 5" w:uiPriority="50"/>
-    <w:lsdException w:name="Grid Table 6 Colorful Accent 5" w:uiPriority="51"/>
-    <w:lsdException w:name="Grid Table 7 Colorful Accent 5" w:uiPriority="52"/>
-    <w:lsdException w:name="Grid Table 1 Light Accent 6" w:uiPriority="46"/>
-    <w:lsdException w:name="Grid Table 2 Accent 6" w:uiPriority="47"/>
-    <w:lsdException w:name="Grid Table 3 Accent 6" w:uiPriority="48"/>
-    <w:lsdException w:name="Grid Table 4 Accent 6" w:uiPriority="49"/>
-    <w:lsdException w:name="Grid Table 5 Dark Accent 6" w:uiPriority="50"/>
-    <w:lsdException w:name="Grid Table 6 Colorful Accent 6" w:uiPriority="51"/>
-    <w:lsdException w:name="Grid Table 7 Colorful Accent 6" w:uiPriority="52"/>
-    <w:lsdException w:name="List Table 1 Light" w:uiPriority="46"/>
-    <w:lsdException w:name="List Table 2" w:uiPriority="47"/>
-    <w:lsdException w:name="List Table 3" w:uiPriority="48"/>
-    <w:lsdException w:name="List Table 4" w:uiPriority="49"/>
-    <w:lsdException w:name="List Table 5 Dark" w:uiPriority="50"/>
-    <w:lsdException w:name="List Table 6 Colorful" w:uiPriority="51"/>
-    <w:lsdException w:name="List Table 7 Colorful" w:uiPriority="52"/>
-    <w:lsdException w:name="List Table 1 Light Accent 1" w:uiPriority="46"/>
-    <w:lsdException w:name="List Table 2 Accent 1" w:uiPriority="47"/>
-    <w:lsdException w:name="List Table 3 Accent 1" w:uiPriority="48"/>
-    <w:lsdException w:name="List Table 4 Accent 1" w:uiPriority="49"/>
-    <w:lsdException w:name="List Table 5 Dark Accent 1" w:uiPriority="50"/>
-    <w:lsdException w:name="List Table 6 Colorful Accent 1" w:uiPriority="51"/>
-    <w:lsdException w:name="List Table 7 Colorful Accent 1" w:uiPriority="52"/>
-    <w:lsdException w:name="List Table 1 Light Accent 2" w:uiPriority="46"/>
-    <w:lsdException w:name="List Table 2 Accent 2" w:uiPriority="47"/>
-    <w:lsdException w:name="List Table 3 Accent 2" w:uiPriority="48"/>
-    <w:lsdException w:name="List Table 4 Accent 2" w:uiPriority="49"/>
-    <w:lsdException w:name="List Table 5 Dark Accent 2" w:uiPriority="50"/>
-    <w:lsdException w:name="List Table 6 Colorful Accent 2" w:uiPriority="51"/>
-    <w:lsdException w:name="List Table 7 Colorful Accent 2" w:uiPriority="52"/>
-    <w:lsdException w:name="List Table 1 Light Accent 3" w:uiPriority="46"/>
-    <w:lsdException w:name="List Table 2 Accent 3" w:uiPriority="47"/>
-    <w:lsdException w:name="List Table 3 Accent 3" w:uiPriority="48"/>
-    <w:lsdException w:name="List Table 4 Accent 3" w:uiPriority="49"/>
-    <w:lsdException w:name="List Table 5 Dark Accent 3" w:uiPriority="50"/>
-    <w:lsdException w:name="List Table 6 Colorful Accent 3" w:uiPriority="51"/>
-    <w:lsdException w:name="List Table 7 Colorful Accent 3" w:uiPriority="52"/>
-    <w:lsdException w:name="List Table 1 Light Accent 4" w:uiPriority="46"/>
-    <w:lsdException w:name="List Table 2 Accent 4" w:uiPriority="47"/>
-    <w:lsdException w:name="List Table 3 Accent 4" w:uiPriority="48"/>
-    <w:lsdException w:name="List Table 4 Accent 4" w:uiPriority="49"/>
-    <w:lsdException w:name="List Table 5 Dark Accent 4" w:uiPriority="50"/>
-    <w:lsdException w:name="List Table 6 Colorful Accent 4" w:uiPriority="51"/>
-    <w:lsdException w:name="List Table 7 Colorful Accent 4" w:uiPriority="52"/>
-    <w:lsdException w:name="List Table 1 Light Accent 5" w:uiPriority="46"/>
-    <w:lsdException w:name="List Table 2 Accent 5" w:uiPriority="47"/>
-    <w:lsdException w:name="List Table 3 Accent 5" w:uiPriority="48"/>
-    <w:lsdException w:name="List Table 4 Accent 5" w:uiPriority="49"/>
-    <w:lsdException w:name="List Table 5 Dark Accent 5" w:uiPriority="50"/>
-    <w:lsdException w:name="List Table 6 Colorful Accent 5" w:uiPriority="51"/>
-    <w:lsdException w:name="List Table 7 Colorful Accent 5" w:uiPriority="52"/>
-    <w:lsdException w:name="List Table 1 Light Accent 6" w:uiPriority="46"/>
-    <w:lsdException w:name="List Table 2 Accent 6" w:uiPriority="47"/>
-    <w:lsdException w:name="List Table 3 Accent 6" w:uiPriority="48"/>
-    <w:lsdException w:name="List Table 4 Accent 6" w:uiPriority="49"/>
-    <w:lsdException w:name="List Table 5 Dark Accent 6" w:uiPriority="50"/>
-    <w:lsdException w:name="List Table 6 Colorful Accent 6" w:uiPriority="51"/>
-    <w:lsdException w:name="List Table 7 Colorful Accent 6" w:uiPriority="52"/>
+  <w:latentStyles w:defLockedState="0" w:defUIPriority="99" w:defSemiHidden="1" w:defUnhideWhenUsed="1" w:defQFormat="0" w:count="267">
+    <w:lsdException w:name="Normal" w:semiHidden="0" w:uiPriority="0" w:unhideWhenUsed="0" w:qFormat="1"/>
+    <w:lsdException w:name="heading 1" w:semiHidden="0" w:uiPriority="9" w:unhideWhenUsed="0" w:qFormat="1"/>
+    <w:lsdException w:name="heading 2" w:uiPriority="9" w:qFormat="1"/>
+    <w:lsdException w:name="heading 3" w:uiPriority="9" w:qFormat="1"/>
+    <w:lsdException w:name="heading 4" w:uiPriority="9" w:qFormat="1"/>
+    <w:lsdException w:name="heading 5" w:uiPriority="9" w:qFormat="1"/>
+    <w:lsdException w:name="heading 6" w:uiPriority="9" w:qFormat="1"/>
+    <w:lsdException w:name="heading 7" w:uiPriority="9" w:qFormat="1"/>
+    <w:lsdException w:name="heading 8" w:uiPriority="9" w:qFormat="1"/>
+    <w:lsdException w:name="heading 9" w:uiPriority="9" w:qFormat="1"/>
+    <w:lsdException w:name="toc 1" w:uiPriority="39"/>
+    <w:lsdException w:name="toc 2" w:uiPriority="39"/>
+    <w:lsdException w:name="toc 3" w:uiPriority="39"/>
+    <w:lsdException w:name="toc 4" w:uiPriority="39"/>
+    <w:lsdException w:name="toc 5" w:uiPriority="39"/>
+    <w:lsdException w:name="toc 6" w:uiPriority="39"/>
+    <w:lsdException w:name="toc 7" w:uiPriority="39"/>
+    <w:lsdException w:name="toc 8" w:uiPriority="39"/>
+    <w:lsdException w:name="toc 9" w:uiPriority="39"/>
+    <w:lsdException w:name="caption" w:uiPriority="35" w:qFormat="1"/>
+    <w:lsdException w:name="Title" w:semiHidden="0" w:uiPriority="10" w:unhideWhenUsed="0" w:qFormat="1"/>
+    <w:lsdException w:name="Default Paragraph Font" w:uiPriority="1"/>
+    <w:lsdException w:name="Subtitle" w:semiHidden="0" w:uiPriority="11" w:unhideWhenUsed="0" w:qFormat="1"/>
+    <w:lsdException w:name="Strong" w:semiHidden="0" w:uiPriority="22" w:unhideWhenUsed="0" w:qFormat="1"/>
+    <w:lsdException w:name="Emphasis" w:semiHidden="0" w:uiPriority="20" w:unhideWhenUsed="0" w:qFormat="1"/>
+    <w:lsdException w:name="Table Grid" w:semiHidden="0" w:uiPriority="59" w:unhideWhenUsed="0"/>
+    <w:lsdException w:name="Placeholder Text" w:unhideWhenUsed="0"/>
+    <w:lsdException w:name="No Spacing" w:semiHidden="0" w:uiPriority="1" w:unhideWhenUsed="0" w:qFormat="1"/>
+    <w:lsdException w:name="Light Shading" w:semiHidden="0" w:uiPriority="60" w:unhideWhenUsed="0"/>
+    <w:lsdException w:name="Light List" w:semiHidden="0" w:uiPriority="61" w:unhideWhenUsed="0"/>
+    <w:lsdException w:name="Light Grid" w:semiHidden="0" w:uiPriority="62" w:unhideWhenUsed="0"/>
+    <w:lsdException w:name="Medium Shading 1" w:semiHidden="0" w:uiPriority="63" w:unhideWhenUsed="0"/>
+    <w:lsdException w:name="Medium Shading 2" w:semiHidden="0" w:uiPriority="64" w:unhideWhenUsed="0"/>
+    <w:lsdException w:name="Medium List 1" w:semiHidden="0" w:uiPriority="65" w:unhideWhenUsed="0"/>
+    <w:lsdException w:name="Medium List 2" w:semiHidden="0" w:uiPriority="66" w:unhideWhenUsed="0"/>
+    <w:lsdException w:name="Medium Grid 1" w:semiHidden="0" w:uiPriority="67" w:unhideWhenUsed="0"/>
+    <w:lsdException w:name="Medium Grid 2" w:semiHidden="0" w:uiPriority="68" w:unhideWhenUsed="0"/>
+    <w:lsdException w:name="Medium Grid 3" w:semiHidden="0" w:uiPriority="69" w:unhideWhenUsed="0"/>
+    <w:lsdException w:name="Dark List" w:semiHidden="0" w:uiPriority="70" w:unhideWhenUsed="0"/>
+    <w:lsdException w:name="Colorful Shading" w:semiHidden="0" w:uiPriority="71" w:unhideWhenUsed="0"/>
+    <w:lsdException w:name="Colorful List" w:semiHidden="0" w:uiPriority="72" w:unhideWhenUsed="0"/>
+    <w:lsdException w:name="Colorful Grid" w:semiHidden="0" w:uiPriority="73" w:unhideWhenUsed="0"/>
+    <w:lsdException w:name="Light Shading Accent 1" w:semiHidden="0" w:uiPriority="60" w:unhideWhenUsed="0"/>
+    <w:lsdException w:name="Light List Accent 1" w:semiHidden="0" w:uiPriority="61" w:unhideWhenUsed="0"/>
+    <w:lsdException w:name="Light Grid Accent 1" w:semiHidden="0" w:uiPriority="62" w:unhideWhenUsed="0"/>
+    <w:lsdException w:name="Medium Shading 1 Accent 1" w:semiHidden="0" w:uiPriority="63" w:unhideWhenUsed="0"/>
+    <w:lsdException w:name="Medium Shading 2 Accent 1" w:semiHidden="0" w:uiPriority="64" w:unhideWhenUsed="0"/>
+    <w:lsdException w:name="Medium List 1 Accent 1" w:semiHidden="0" w:uiPriority="65" w:unhideWhenUsed="0"/>
+    <w:lsdException w:name="Revision" w:unhideWhenUsed="0"/>
+    <w:lsdException w:name="List Paragraph" w:semiHidden="0" w:uiPriority="34" w:unhideWhenUsed="0" w:qFormat="1"/>
+    <w:lsdException w:name="Quote" w:semiHidden="0" w:uiPriority="29" w:unhideWhenUsed="0" w:qFormat="1"/>
+    <w:lsdException w:name="Intense Quote" w:semiHidden="0" w:uiPriority="30" w:unhideWhenUsed="0" w:qFormat="1"/>
+    <w:lsdException w:name="Medium List 2 Accent 1" w:semiHidden="0" w:uiPriority="66" w:unhideWhenUsed="0"/>
+    <w:lsdException w:name="Medium Grid 1 Accent 1" w:semiHidden="0" w:uiPriority="67" w:unhideWhenUsed="0"/>
+    <w:lsdException w:name="Medium Grid 2 Accent 1" w:semiHidden="0" w:uiPriority="68" w:unhideWhenUsed="0"/>
+    <w:lsdException w:name="Medium Grid 3 Accent 1" w:semiHidden="0" w:uiPriority="69" w:unhideWhenUsed="0"/>
+    <w:lsdException w:name="Dark List Accent 1" w:semiHidden="0" w:uiPriority="70" w:unhideWhenUsed="0"/>
+    <w:lsdException w:name="Colorful Shading Accent 1" w:semiHidden="0" w:uiPriority="71" w:unhideWhenUsed="0"/>
+    <w:lsdException w:name="Colorful List Accent 1" w:semiHidden="0" w:uiPriority="72" w:unhideWhenUsed="0"/>
+    <w:lsdException w:name="Colorful Grid Accent 1" w:semiHidden="0" w:uiPriority="73" w:unhideWhenUsed="0"/>
+    <w:lsdException w:name="Light Shading Accent 2" w:semiHidden="0" w:uiPriority="60" w:unhideWhenUsed="0"/>
+    <w:lsdException w:name="Light List Accent 2" w:semiHidden="0" w:uiPriority="61" w:unhideWhenUsed="0"/>
+    <w:lsdException w:name="Light Grid Accent 2" w:semiHidden="0" w:uiPriority="62" w:unhideWhenUsed="0"/>
+    <w:lsdException w:name="Medium Shading 1 Accent 2" w:semiHidden="0" w:uiPriority="63" w:unhideWhenUsed="0"/>
+    <w:lsdException w:name="Medium Shading 2 Accent 2" w:semiHidden="0" w:uiPriority="64" w:unhideWhenUsed="0"/>
+    <w:lsdException w:name="Medium List 1 Accent 2" w:semiHidden="0" w:uiPriority="65" w:unhideWhenUsed="0"/>
+    <w:lsdException w:name="Medium List 2 Accent 2" w:semiHidden="0" w:uiPriority="66" w:unhideWhenUsed="0"/>
+    <w:lsdException w:name="Medium Grid 1 Accent 2" w:semiHidden="0" w:uiPriority="67" w:unhideWhenUsed="0"/>
+    <w:lsdException w:name="Medium Grid 2 Accent 2" w:semiHidden="0" w:uiPriority="68" w:unhideWhenUsed="0"/>
+    <w:lsdException w:name="Medium Grid 3 Accent 2" w:semiHidden="0" w:uiPriority="69" w:unhideWhenUsed="0"/>
+    <w:lsdException w:name="Dark List Accent 2" w:semiHidden="0" w:uiPriority="70" w:unhideWhenUsed="0"/>
+    <w:lsdException w:name="Colorful Shading Accent 2" w:semiHidden="0" w:uiPriority="71" w:unhideWhenUsed="0"/>
+    <w:lsdException w:name="Colorful List Accent 2" w:semiHidden="0" w:uiPriority="72" w:unhideWhenUsed="0"/>
+    <w:lsdException w:name="Colorful Grid Accent 2" w:semiHidden="0" w:uiPriority="73" w:unhideWhenUsed="0"/>
+    <w:lsdException w:name="Light Shading Accent 3" w:semiHidden="0" w:uiPriority="60" w:unhideWhenUsed="0"/>
+    <w:lsdException w:name="Light List Accent 3" w:semiHidden="0" w:uiPriority="61" w:unhideWhenUsed="0"/>
+    <w:lsdException w:name="Light Grid Accent 3" w:semiHidden="0" w:uiPriority="62" w:unhideWhenUsed="0"/>
+    <w:lsdException w:name="Medium Shading 1 Accent 3" w:semiHidden="0" w:uiPriority="63" w:unhideWhenUsed="0"/>
+    <w:lsdException w:name="Medium Shading 2 Accent 3" w:semiHidden="0" w:uiPriority="64" w:unhideWhenUsed="0"/>
+    <w:lsdException w:name="Medium List 1 Accent 3" w:semiHidden="0" w:uiPriority="65" w:unhideWhenUsed="0"/>
+    <w:lsdException w:name="Medium List 2 Accent 3" w:semiHidden="0" w:uiPriority="66" w:unhideWhenUsed="0"/>
+    <w:lsdException w:name="Medium Grid 1 Accent 3" w:semiHidden="0" w:uiPriority="67" w:unhideWhenUsed="0"/>
+    <w:lsdException w:name="Medium Grid 2 Accent 3" w:semiHidden="0" w:uiPriority="68" w:unhideWhenUsed="0"/>
+    <w:lsdException w:name="Medium Grid 3 Accent 3" w:semiHidden="0" w:uiPriority="69" w:unhideWhenUsed="0"/>
+    <w:lsdException w:name="Dark List Accent 3" w:semiHidden="0" w:uiPriority="70" w:unhideWhenUsed="0"/>
+    <w:lsdException w:name="Colorful Shading Accent 3" w:semiHidden="0" w:uiPriority="71" w:unhideWhenUsed="0"/>
+    <w:lsdException w:name="Colorful List Accent 3" w:semiHidden="0" w:uiPriority="72" w:unhideWhenUsed="0"/>
+    <w:lsdException w:name="Colorful Grid Accent 3" w:semiHidden="0" w:uiPriority="73" w:unhideWhenUsed="0"/>
+    <w:lsdException w:name="Light Shading Accent 4" w:semiHidden="0" w:uiPriority="60" w:unhideWhenUsed="0"/>
+    <w:lsdException w:name="Light List Accent 4" w:semiHidden="0" w:uiPriority="61" w:unhideWhenUsed="0"/>
+    <w:lsdException w:name="Light Grid Accent 4" w:semiHidden="0" w:uiPriority="62" w:unhideWhenUsed="0"/>
+    <w:lsdException w:name="Medium Shading 1 Accent 4" w:semiHidden="0" w:uiPriority="63" w:unhideWhenUsed="0"/>
+    <w:lsdException w:name="Medium Shading 2 Accent 4" w:semiHidden="0" w:uiPriority="64" w:unhideWhenUsed="0"/>
+    <w:lsdException w:name="Medium List 1 Accent 4" w:semiHidden="0" w:uiPriority="65" w:unhideWhenUsed="0"/>
+    <w:lsdException w:name="Medium List 2 Accent 4" w:semiHidden="0" w:uiPriority="66" w:unhideWhenUsed="0"/>
+    <w:lsdException w:name="Medium Grid 1 Accent 4" w:semiHidden="0" w:uiPriority="67" w:unhideWhenUsed="0"/>
+    <w:lsdException w:name="Medium Grid 2 Accent 4" w:semiHidden="0" w:uiPriority="68" w:unhideWhenUsed="0"/>
+    <w:lsdException w:name="Medium Grid 3 Accent 4" w:semiHidden="0" w:uiPriority="69" w:unhideWhenUsed="0"/>
+    <w:lsdException w:name="Dark List Accent 4" w:semiHidden="0" w:uiPriority="70" w:unhideWhenUsed="0"/>
+    <w:lsdException w:name="Colorful Shading Accent 4" w:semiHidden="0" w:uiPriority="71" w:unhideWhenUsed="0"/>
+    <w:lsdException w:name="Colorful List Accent 4" w:semiHidden="0" w:uiPriority="72" w:unhideWhenUsed="0"/>
+    <w:lsdException w:name="Colorful Grid Accent 4" w:semiHidden="0" w:uiPriority="73" w:unhideWhenUsed="0"/>
+    <w:lsdException w:name="Light Shading Accent 5" w:semiHidden="0" w:uiPriority="60" w:unhideWhenUsed="0"/>
+    <w:lsdException w:name="Light List Accent 5" w:semiHidden="0" w:uiPriority="61" w:unhideWhenUsed="0"/>
+    <w:lsdException w:name="Light Grid Accent 5" w:semiHidden="0" w:uiPriority="62" w:unhideWhenUsed="0"/>
+    <w:lsdException w:name="Medium Shading 1 Accent 5" w:semiHidden="0" w:uiPriority="63" w:unhideWhenUsed="0"/>
+    <w:lsdException w:name="Medium Shading 2 Accent 5" w:semiHidden="0" w:uiPriority="64" w:unhideWhenUsed="0"/>
+    <w:lsdException w:name="Medium List 1 Accent 5" w:semiHidden="0" w:uiPriority="65" w:unhideWhenUsed="0"/>
+    <w:lsdException w:name="Medium List 2 Accent 5" w:semiHidden="0" w:uiPriority="66" w:unhideWhenUsed="0"/>
+    <w:lsdException w:name="Medium Grid 1 Accent 5" w:semiHidden="0" w:uiPriority="67" w:unhideWhenUsed="0"/>
+    <w:lsdException w:name="Medium Grid 2 Accent 5" w:semiHidden="0" w:uiPriority="68" w:unhideWhenUsed="0"/>
+    <w:lsdException w:name="Medium Grid 3 Accent 5" w:semiHidden="0" w:uiPriority="69" w:unhideWhenUsed="0"/>
+    <w:lsdException w:name="Dark List Accent 5" w:semiHidden="0" w:uiPriority="70" w:unhideWhenUsed="0"/>
+    <w:lsdException w:name="Colorful Shading Accent 5" w:semiHidden="0" w:uiPriority="71" w:unhideWhenUsed="0"/>
+    <w:lsdException w:name="Colorful List Accent 5" w:semiHidden="0" w:uiPriority="72" w:unhideWhenUsed="0"/>
+    <w:lsdException w:name="Colorful Grid Accent 5" w:semiHidden="0" w:uiPriority="73" w:unhideWhenUsed="0"/>
+    <w:lsdException w:name="Light Shading Accent 6" w:semiHidden="0" w:uiPriority="60" w:unhideWhenUsed="0"/>
+    <w:lsdException w:name="Light List Accent 6" w:semiHidden="0" w:uiPriority="61" w:unhideWhenUsed="0"/>
+    <w:lsdException w:name="Light Grid Accent 6" w:semiHidden="0" w:uiPriority="62" w:unhideWhenUsed="0"/>
+    <w:lsdException w:name="Medium Shading 1 Accent 6" w:semiHidden="0" w:uiPriority="63" w:unhideWhenUsed="0"/>
+    <w:lsdException w:name="Medium Shading 2 Accent 6" w:semiHidden="0" w:uiPriority="64" w:unhideWhenUsed="0"/>
+    <w:lsdException w:name="Medium List 1 Accent 6" w:semiHidden="0" w:uiPriority="65" w:unhideWhenUsed="0"/>
+    <w:lsdException w:name="Medium List 2 Accent 6" w:semiHidden="0" w:uiPriority="66" w:unhideWhenUsed="0"/>
+    <w:lsdException w:name="Medium Grid 1 Accent 6" w:semiHidden="0" w:uiPriority="67" w:unhideWhenUsed="0"/>
+    <w:lsdException w:name="Medium Grid 2 Accent 6" w:semiHidden="0" w:uiPriority="68" w:unhideWhenUsed="0"/>
+    <w:lsdException w:name="Medium Grid 3 Accent 6" w:semiHidden="0" w:uiPriority="69" w:unhideWhenUsed="0"/>
+    <w:lsdException w:name="Dark List Accent 6" w:semiHidden="0" w:uiPriority="70" w:unhideWhenUsed="0"/>
+    <w:lsdException w:name="Colorful Shading Accent 6" w:semiHidden="0" w:uiPriority="71" w:unhideWhenUsed="0"/>
+    <w:lsdException w:name="Colorful List Accent 6" w:semiHidden="0" w:uiPriority="72" w:unhideWhenUsed="0"/>
+    <w:lsdException w:name="Colorful Grid Accent 6" w:semiHidden="0" w:uiPriority="73" w:unhideWhenUsed="0"/>
+    <w:lsdException w:name="Subtle Emphasis" w:semiHidden="0" w:uiPriority="19" w:unhideWhenUsed="0" w:qFormat="1"/>
+    <w:lsdException w:name="Intense Emphasis" w:semiHidden="0" w:uiPriority="21" w:unhideWhenUsed="0" w:qFormat="1"/>
+    <w:lsdException w:name="Subtle Reference" w:semiHidden="0" w:uiPriority="31" w:unhideWhenUsed="0" w:qFormat="1"/>
+    <w:lsdException w:name="Intense Reference" w:semiHidden="0" w:uiPriority="32" w:unhideWhenUsed="0" w:qFormat="1"/>
+    <w:lsdException w:name="Book Title" w:semiHidden="0" w:uiPriority="33" w:unhideWhenUsed="0" w:qFormat="1"/>
+    <w:lsdException w:name="Bibliography" w:uiPriority="37"/>
+    <w:lsdException w:name="TOC Heading" w:uiPriority="39" w:qFormat="1"/>
+  </w:latentStyles>
+  <w:style w:type="paragraph" w:default="1" w:styleId="Normal">
+    <w:name w:val="Normal"/>
+    <w:qFormat/>
+  </w:style>
+  <w:style w:type="character" w:default="1" w:styleId="DefaultParagraphFont">
+    <w:name w:val="Default Paragraph Font"/>
+    <w:uiPriority w:val="1"/>
+    <w:semiHidden/>
+    <w:unhideWhenUsed/>
+  </w:style>
+  <w:style w:type="table" w:default="1" w:styleId="TableNormal">
+    <w:name w:val="Normal Table"/>
+    <w:uiPriority w:val="99"/>
+    <w:semiHidden/>
+    <w:unhideWhenUsed/>
+    <w:tblPr>
+      <w:tblInd w:w="0" w:type="dxa"/>
+      <w:tblCellMar>
+        <w:top w:w="0" w:type="dxa"/>
+        <w:left w:w="108" w:type="dxa"/>
+        <w:bottom w:w="0" w:type="dxa"/>
+        <w:right w:w="108" w:type="dxa"/>
+      </w:tblCellMar>
+    </w:tblPr>
+  </w:style>
+  <w:style w:type="numbering" w:default="1" w:styleId="NoList">
+    <w:name w:val="No List"/>
+    <w:uiPriority w:val="99"/>
+    <w:semiHidden/>
+    <w:unhideWhenUsed/>
+  </w:style>
+  <w:style w:type="paragraph" w:styleId="ListParagraph">
+    <w:name w:val="List Paragraph"/>
+    <w:basedOn w:val="Normal"/>
+    <w:uiPriority w:val="34"/>
+    <w:qFormat/>
+    <w:rsid w:val="005E5853"/>
+    <w:pPr>
+      <w:ind w:left="720"/>
+      <w:contextualSpacing/>
+    </w:pPr>
+  </w:style>
+</w:styles>
+</file>
+
+<file path=word/stylesWithEffects.xml><?xml version="1.0" encoding="utf-8"?>
+<w:styles xmlns:wpc="http://schemas.microsoft.com/office/word/2010/wordprocessingCanvas" xmlns:mc="http://schemas.openxmlformats.org/markup-compatibility/2006" xmlns:o="urn:schemas-microsoft-com:office:office" xmlns:r="http://schemas.openxmlformats.org/officeDocument/2006/relationships" xmlns:m="http://schemas.openxmlformats.org/officeDocument/2006/math" xmlns:v="urn:schemas-microsoft-com:vml" xmlns:wp14="http://schemas.microsoft.com/office/word/2010/wordprocessingDrawing" xmlns:wp="http://schemas.openxmlformats.org/drawingml/2006/wordprocessingDrawing" xmlns:w10="urn:schemas-microsoft-com:office:word" xmlns:w="http://schemas.openxmlformats.org/wordprocessingml/2006/main" xmlns:w14="http://schemas.microsoft.com/office/word/2010/wordml" xmlns:wpg="http://schemas.microsoft.com/office/word/2010/wordprocessingGroup" xmlns:wpi="http://schemas.microsoft.com/office/word/2010/wordprocessingInk" xmlns:wne="http://schemas.microsoft.com/office/word/2006/wordml" xmlns:wps="http://schemas.microsoft.com/office/word/2010/wordprocessingShape" mc:Ignorable="w14 wp14">
+  <w:docDefaults>
+    <w:rPrDefault>
+      <w:rPr>
+        <w:rFonts w:asciiTheme="minorHAnsi" w:eastAsiaTheme="minorEastAsia" w:hAnsiTheme="minorHAnsi" w:cstheme="minorBidi"/>
+        <w:sz w:val="24"/>
+        <w:szCs w:val="24"/>
+        <w:lang w:val="en-US" w:eastAsia="en-US" w:bidi="ar-SA"/>
+      </w:rPr>
+    </w:rPrDefault>
+    <w:pPrDefault/>
+  </w:docDefaults>
+  <w:latentStyles w:defLockedState="0" w:defUIPriority="99" w:defSemiHidden="1" w:defUnhideWhenUsed="1" w:defQFormat="0" w:count="267">
+    <w:lsdException w:name="Normal" w:semiHidden="0" w:uiPriority="0" w:unhideWhenUsed="0" w:qFormat="1"/>
+    <w:lsdException w:name="heading 1" w:semiHidden="0" w:uiPriority="9" w:unhideWhenUsed="0" w:qFormat="1"/>
+    <w:lsdException w:name="heading 2" w:uiPriority="9" w:qFormat="1"/>
+    <w:lsdException w:name="heading 3" w:uiPriority="9" w:qFormat="1"/>
+    <w:lsdException w:name="heading 4" w:uiPriority="9" w:qFormat="1"/>
+    <w:lsdException w:name="heading 5" w:uiPriority="9" w:qFormat="1"/>
+    <w:lsdException w:name="heading 6" w:uiPriority="9" w:qFormat="1"/>
+    <w:lsdException w:name="heading 7" w:uiPriority="9" w:qFormat="1"/>
+    <w:lsdException w:name="heading 8" w:uiPriority="9" w:qFormat="1"/>
+    <w:lsdException w:name="heading 9" w:uiPriority="9" w:qFormat="1"/>
+    <w:lsdException w:name="toc 1" w:uiPriority="39"/>
+    <w:lsdException w:name="toc 2" w:uiPriority="39"/>
+    <w:lsdException w:name="toc 3" w:uiPriority="39"/>
+    <w:lsdException w:name="toc 4" w:uiPriority="39"/>
+    <w:lsdException w:name="toc 5" w:uiPriority="39"/>
+    <w:lsdException w:name="toc 6" w:uiPriority="39"/>
+    <w:lsdException w:name="toc 7" w:uiPriority="39"/>
+    <w:lsdException w:name="toc 8" w:uiPriority="39"/>
+    <w:lsdException w:name="toc 9" w:uiPriority="39"/>
+    <w:lsdException w:name="caption" w:uiPriority="35" w:qFormat="1"/>
+    <w:lsdException w:name="Title" w:semiHidden="0" w:uiPriority="10" w:unhideWhenUsed="0" w:qFormat="1"/>
+    <w:lsdException w:name="Default Paragraph Font" w:uiPriority="1"/>
+    <w:lsdException w:name="Subtitle" w:semiHidden="0" w:uiPriority="11" w:unhideWhenUsed="0" w:qFormat="1"/>
+    <w:lsdException w:name="Strong" w:semiHidden="0" w:uiPriority="22" w:unhideWhenUsed="0" w:qFormat="1"/>
+    <w:lsdException w:name="Emphasis" w:semiHidden="0" w:uiPriority="20" w:unhideWhenUsed="0" w:qFormat="1"/>
+    <w:lsdException w:name="Table Grid" w:semiHidden="0" w:uiPriority="59" w:unhideWhenUsed="0"/>
+    <w:lsdException w:name="Placeholder Text" w:unhideWhenUsed="0"/>
+    <w:lsdException w:name="No Spacing" w:semiHidden="0" w:uiPriority="1" w:unhideWhenUsed="0" w:qFormat="1"/>
+    <w:lsdException w:name="Light Shading" w:semiHidden="0" w:uiPriority="60" w:unhideWhenUsed="0"/>
+    <w:lsdException w:name="Light List" w:semiHidden="0" w:uiPriority="61" w:unhideWhenUsed="0"/>
+    <w:lsdException w:name="Light Grid" w:semiHidden="0" w:uiPriority="62" w:unhideWhenUsed="0"/>
+    <w:lsdException w:name="Medium Shading 1" w:semiHidden="0" w:uiPriority="63" w:unhideWhenUsed="0"/>
+    <w:lsdException w:name="Medium Shading 2" w:semiHidden="0" w:uiPriority="64" w:unhideWhenUsed="0"/>
+    <w:lsdException w:name="Medium List 1" w:semiHidden="0" w:uiPriority="65" w:unhideWhenUsed="0"/>
+    <w:lsdException w:name="Medium List 2" w:semiHidden="0" w:uiPriority="66" w:unhideWhenUsed="0"/>
+    <w:lsdException w:name="Medium Grid 1" w:semiHidden="0" w:uiPriority="67" w:unhideWhenUsed="0"/>
+    <w:lsdException w:name="Medium Grid 2" w:semiHidden="0" w:uiPriority="68" w:unhideWhenUsed="0"/>
+    <w:lsdException w:name="Medium Grid 3" w:semiHidden="0" w:uiPriority="69" w:unhideWhenUsed="0"/>
+    <w:lsdException w:name="Dark List" w:semiHidden="0" w:uiPriority="70" w:unhideWhenUsed="0"/>
+    <w:lsdException w:name="Colorful Shading" w:semiHidden="0" w:uiPriority="71" w:unhideWhenUsed="0"/>
+    <w:lsdException w:name="Colorful List" w:semiHidden="0" w:uiPriority="72" w:unhideWhenUsed="0"/>
+    <w:lsdException w:name="Colorful Grid" w:semiHidden="0" w:uiPriority="73" w:unhideWhenUsed="0"/>
+    <w:lsdException w:name="Light Shading Accent 1" w:semiHidden="0" w:uiPriority="60" w:unhideWhenUsed="0"/>
+    <w:lsdException w:name="Light List Accent 1" w:semiHidden="0" w:uiPriority="61" w:unhideWhenUsed="0"/>
+    <w:lsdException w:name="Light Grid Accent 1" w:semiHidden="0" w:uiPriority="62" w:unhideWhenUsed="0"/>
+    <w:lsdException w:name="Medium Shading 1 Accent 1" w:semiHidden="0" w:uiPriority="63" w:unhideWhenUsed="0"/>
+    <w:lsdException w:name="Medium Shading 2 Accent 1" w:semiHidden="0" w:uiPriority="64" w:unhideWhenUsed="0"/>
+    <w:lsdException w:name="Medium List 1 Accent 1" w:semiHidden="0" w:uiPriority="65" w:unhideWhenUsed="0"/>
+    <w:lsdException w:name="Revision" w:unhideWhenUsed="0"/>
+    <w:lsdException w:name="List Paragraph" w:semiHidden="0" w:uiPriority="34" w:unhideWhenUsed="0" w:qFormat="1"/>
+    <w:lsdException w:name="Quote" w:semiHidden="0" w:uiPriority="29" w:unhideWhenUsed="0" w:qFormat="1"/>
+    <w:lsdException w:name="Intense Quote" w:semiHidden="0" w:uiPriority="30" w:unhideWhenUsed="0" w:qFormat="1"/>
+    <w:lsdException w:name="Medium List 2 Accent 1" w:semiHidden="0" w:uiPriority="66" w:unhideWhenUsed="0"/>
+    <w:lsdException w:name="Medium Grid 1 Accent 1" w:semiHidden="0" w:uiPriority="67" w:unhideWhenUsed="0"/>
+    <w:lsdException w:name="Medium Grid 2 Accent 1" w:semiHidden="0" w:uiPriority="68" w:unhideWhenUsed="0"/>
+    <w:lsdException w:name="Medium Grid 3 Accent 1" w:semiHidden="0" w:uiPriority="69" w:unhideWhenUsed="0"/>
+    <w:lsdException w:name="Dark List Accent 1" w:semiHidden="0" w:uiPriority="70" w:unhideWhenUsed="0"/>
+    <w:lsdException w:name="Colorful Shading Accent 1" w:semiHidden="0" w:uiPriority="71" w:unhideWhenUsed="0"/>
+    <w:lsdException w:name="Colorful List Accent 1" w:semiHidden="0" w:uiPriority="72" w:unhideWhenUsed="0"/>
+    <w:lsdException w:name="Colorful Grid Accent 1" w:semiHidden="0" w:uiPriority="73" w:unhideWhenUsed="0"/>
+    <w:lsdException w:name="Light Shading Accent 2" w:semiHidden="0" w:uiPriority="60" w:unhideWhenUsed="0"/>
+    <w:lsdException w:name="Light List Accent 2" w:semiHidden="0" w:uiPriority="61" w:unhideWhenUsed="0"/>
+    <w:lsdException w:name="Light Grid Accent 2" w:semiHidden="0" w:uiPriority="62" w:unhideWhenUsed="0"/>
+    <w:lsdException w:name="Medium Shading 1 Accent 2" w:semiHidden="0" w:uiPriority="63" w:unhideWhenUsed="0"/>
+    <w:lsdException w:name="Medium Shading 2 Accent 2" w:semiHidden="0" w:uiPriority="64" w:unhideWhenUsed="0"/>
+    <w:lsdException w:name="Medium List 1 Accent 2" w:semiHidden="0" w:uiPriority="65" w:unhideWhenUsed="0"/>
+    <w:lsdException w:name="Medium List 2 Accent 2" w:semiHidden="0" w:uiPriority="66" w:unhideWhenUsed="0"/>
+    <w:lsdException w:name="Medium Grid 1 Accent 2" w:semiHidden="0" w:uiPriority="67" w:unhideWhenUsed="0"/>
+    <w:lsdException w:name="Medium Grid 2 Accent 2" w:semiHidden="0" w:uiPriority="68" w:unhideWhenUsed="0"/>
+    <w:lsdException w:name="Medium Grid 3 Accent 2" w:semiHidden="0" w:uiPriority="69" w:unhideWhenUsed="0"/>
+    <w:lsdException w:name="Dark List Accent 2" w:semiHidden="0" w:uiPriority="70" w:unhideWhenUsed="0"/>
+    <w:lsdException w:name="Colorful Shading Accent 2" w:semiHidden="0" w:uiPriority="71" w:unhideWhenUsed="0"/>
+    <w:lsdException w:name="Colorful List Accent 2" w:semiHidden="0" w:uiPriority="72" w:unhideWhenUsed="0"/>
+    <w:lsdException w:name="Colorful Grid Accent 2" w:semiHidden="0" w:uiPriority="73" w:unhideWhenUsed="0"/>
+    <w:lsdException w:name="Light Shading Accent 3" w:semiHidden="0" w:uiPriority="60" w:unhideWhenUsed="0"/>
+    <w:lsdException w:name="Light List Accent 3" w:semiHidden="0" w:uiPriority="61" w:unhideWhenUsed="0"/>
+    <w:lsdException w:name="Light Grid Accent 3" w:semiHidden="0" w:uiPriority="62" w:unhideWhenUsed="0"/>
+    <w:lsdException w:name="Medium Shading 1 Accent 3" w:semiHidden="0" w:uiPriority="63" w:unhideWhenUsed="0"/>
+    <w:lsdException w:name="Medium Shading 2 Accent 3" w:semiHidden="0" w:uiPriority="64" w:unhideWhenUsed="0"/>
+    <w:lsdException w:name="Medium List 1 Accent 3" w:semiHidden="0" w:uiPriority="65" w:unhideWhenUsed="0"/>
+    <w:lsdException w:name="Medium List 2 Accent 3" w:semiHidden="0" w:uiPriority="66" w:unhideWhenUsed="0"/>
+    <w:lsdException w:name="Medium Grid 1 Accent 3" w:semiHidden="0" w:uiPriority="67" w:unhideWhenUsed="0"/>
+    <w:lsdException w:name="Medium Grid 2 Accent 3" w:semiHidden="0" w:uiPriority="68" w:unhideWhenUsed="0"/>
+    <w:lsdException w:name="Medium Grid 3 Accent 3" w:semiHidden="0" w:uiPriority="69" w:unhideWhenUsed="0"/>
+    <w:lsdException w:name="Dark List Accent 3" w:semiHidden="0" w:uiPriority="70" w:unhideWhenUsed="0"/>
+    <w:lsdException w:name="Colorful Shading Accent 3" w:semiHidden="0" w:uiPriority="71" w:unhideWhenUsed="0"/>
+    <w:lsdException w:name="Colorful List Accent 3" w:semiHidden="0" w:uiPriority="72" w:unhideWhenUsed="0"/>
+    <w:lsdException w:name="Colorful Grid Accent 3" w:semiHidden="0" w:uiPriority="73" w:unhideWhenUsed="0"/>
+    <w:lsdException w:name="Light Shading Accent 4" w:semiHidden="0" w:uiPriority="60" w:unhideWhenUsed="0"/>
+    <w:lsdException w:name="Light List Accent 4" w:semiHidden="0" w:uiPriority="61" w:unhideWhenUsed="0"/>
+    <w:lsdException w:name="Light Grid Accent 4" w:semiHidden="0" w:uiPriority="62" w:unhideWhenUsed="0"/>
+    <w:lsdException w:name="Medium Shading 1 Accent 4" w:semiHidden="0" w:uiPriority="63" w:unhideWhenUsed="0"/>
+    <w:lsdException w:name="Medium Shading 2 Accent 4" w:semiHidden="0" w:uiPriority="64" w:unhideWhenUsed="0"/>
+    <w:lsdException w:name="Medium List 1 Accent 4" w:semiHidden="0" w:uiPriority="65" w:unhideWhenUsed="0"/>
+    <w:lsdException w:name="Medium List 2 Accent 4" w:semiHidden="0" w:uiPriority="66" w:unhideWhenUsed="0"/>
+    <w:lsdException w:name="Medium Grid 1 Accent 4" w:semiHidden="0" w:uiPriority="67" w:unhideWhenUsed="0"/>
+    <w:lsdException w:name="Medium Grid 2 Accent 4" w:semiHidden="0" w:uiPriority="68" w:unhideWhenUsed="0"/>
+    <w:lsdException w:name="Medium Grid 3 Accent 4" w:semiHidden="0" w:uiPriority="69" w:unhideWhenUsed="0"/>
+    <w:lsdException w:name="Dark List Accent 4" w:semiHidden="0" w:uiPriority="70" w:unhideWhenUsed="0"/>
+    <w:lsdException w:name="Colorful Shading Accent 4" w:semiHidden="0" w:uiPriority="71" w:unhideWhenUsed="0"/>
+    <w:lsdException w:name="Colorful List Accent 4" w:semiHidden="0" w:uiPriority="72" w:unhideWhenUsed="0"/>
+    <w:lsdException w:name="Colorful Grid Accent 4" w:semiHidden="0" w:uiPriority="73" w:unhideWhenUsed="0"/>
+    <w:lsdException w:name="Light Shading Accent 5" w:semiHidden="0" w:uiPriority="60" w:unhideWhenUsed="0"/>
+    <w:lsdException w:name="Light List Accent 5" w:semiHidden="0" w:uiPriority="61" w:unhideWhenUsed="0"/>
+    <w:lsdException w:name="Light Grid Accent 5" w:semiHidden="0" w:uiPriority="62" w:unhideWhenUsed="0"/>
+    <w:lsdException w:name="Medium Shading 1 Accent 5" w:semiHidden="0" w:uiPriority="63" w:unhideWhenUsed="0"/>
+    <w:lsdException w:name="Medium Shading 2 Accent 5" w:semiHidden="0" w:uiPriority="64" w:unhideWhenUsed="0"/>
+    <w:lsdException w:name="Medium List 1 Accent 5" w:semiHidden="0" w:uiPriority="65" w:unhideWhenUsed="0"/>
+    <w:lsdException w:name="Medium List 2 Accent 5" w:semiHidden="0" w:uiPriority="66" w:unhideWhenUsed="0"/>
+    <w:lsdException w:name="Medium Grid 1 Accent 5" w:semiHidden="0" w:uiPriority="67" w:unhideWhenUsed="0"/>
+    <w:lsdException w:name="Medium Grid 2 Accent 5" w:semiHidden="0" w:uiPriority="68" w:unhideWhenUsed="0"/>
+    <w:lsdException w:name="Medium Grid 3 Accent 5" w:semiHidden="0" w:uiPriority="69" w:unhideWhenUsed="0"/>
+    <w:lsdException w:name="Dark List Accent 5" w:semiHidden="0" w:uiPriority="70" w:unhideWhenUsed="0"/>
+    <w:lsdException w:name="Colorful Shading Accent 5" w:semiHidden="0" w:uiPriority="71" w:unhideWhenUsed="0"/>
+    <w:lsdException w:name="Colorful List Accent 5" w:semiHidden="0" w:uiPriority="72" w:unhideWhenUsed="0"/>
+    <w:lsdException w:name="Colorful Grid Accent 5" w:semiHidden="0" w:uiPriority="73" w:unhideWhenUsed="0"/>
+    <w:lsdException w:name="Light Shading Accent 6" w:semiHidden="0" w:uiPriority="60" w:unhideWhenUsed="0"/>
+    <w:lsdException w:name="Light List Accent 6" w:semiHidden="0" w:uiPriority="61" w:unhideWhenUsed="0"/>
+    <w:lsdException w:name="Light Grid Accent 6" w:semiHidden="0" w:uiPriority="62" w:unhideWhenUsed="0"/>
+    <w:lsdException w:name="Medium Shading 1 Accent 6" w:semiHidden="0" w:uiPriority="63" w:unhideWhenUsed="0"/>
+    <w:lsdException w:name="Medium Shading 2 Accent 6" w:semiHidden="0" w:uiPriority="64" w:unhideWhenUsed="0"/>
+    <w:lsdException w:name="Medium List 1 Accent 6" w:semiHidden="0" w:uiPriority="65" w:unhideWhenUsed="0"/>
+    <w:lsdException w:name="Medium List 2 Accent 6" w:semiHidden="0" w:uiPriority="66" w:unhideWhenUsed="0"/>
+    <w:lsdException w:name="Medium Grid 1 Accent 6" w:semiHidden="0" w:uiPriority="67" w:unhideWhenUsed="0"/>
+    <w:lsdException w:name="Medium Grid 2 Accent 6" w:semiHidden="0" w:uiPriority="68" w:unhideWhenUsed="0"/>
+    <w:lsdException w:name="Medium Grid 3 Accent 6" w:semiHidden="0" w:uiPriority="69" w:unhideWhenUsed="0"/>
+    <w:lsdException w:name="Dark List Accent 6" w:semiHidden="0" w:uiPriority="70" w:unhideWhenUsed="0"/>
+    <w:lsdException w:name="Colorful Shading Accent 6" w:semiHidden="0" w:uiPriority="71" w:unhideWhenUsed="0"/>
+    <w:lsdException w:name="Colorful List Accent 6" w:semiHidden="0" w:uiPriority="72" w:unhideWhenUsed="0"/>
+    <w:lsdException w:name="Colorful Grid Accent 6" w:semiHidden="0" w:uiPriority="73" w:unhideWhenUsed="0"/>
+    <w:lsdException w:name="Subtle Emphasis" w:semiHidden="0" w:uiPriority="19" w:unhideWhenUsed="0" w:qFormat="1"/>
+    <w:lsdException w:name="Intense Emphasis" w:semiHidden="0" w:uiPriority="21" w:unhideWhenUsed="0" w:qFormat="1"/>
+    <w:lsdException w:name="Subtle Reference" w:semiHidden="0" w:uiPriority="31" w:unhideWhenUsed="0" w:qFormat="1"/>
+    <w:lsdException w:name="Intense Reference" w:semiHidden="0" w:uiPriority="32" w:unhideWhenUsed="0" w:qFormat="1"/>
+    <w:lsdException w:name="Book Title" w:semiHidden="0" w:uiPriority="33" w:unhideWhenUsed="0" w:qFormat="1"/>
+    <w:lsdException w:name="Bibliography" w:uiPriority="37"/>
+    <w:lsdException w:name="TOC Heading" w:uiPriority="39" w:qFormat="1"/>
   </w:latentStyles>
   <w:style w:type="paragraph" w:default="1" w:styleId="Normal">
     <w:name w:val="Normal"/>

</xml_diff>